<commit_message>
sign in javascript finished
</commit_message>
<xml_diff>
--- a/concept/milestones/milestone4.docx
+++ b/concept/milestones/milestone4.docx
@@ -15,9 +15,9 @@
         <w:tblLook w:val="04A0" w:firstRow="1" w:lastRow="0" w:firstColumn="1" w:lastColumn="0" w:noHBand="0" w:noVBand="1"/>
       </w:tblPr>
       <w:tblGrid>
-        <w:gridCol w:w="1985"/>
-        <w:gridCol w:w="2835"/>
-        <w:gridCol w:w="4540"/>
+        <w:gridCol w:w="2114"/>
+        <w:gridCol w:w="2810"/>
+        <w:gridCol w:w="4436"/>
       </w:tblGrid>
       <w:tr>
         <w:tc>
@@ -98,8 +98,17 @@
                 <w:rFonts w:ascii="Times New Roman" w:hAnsi="Times New Roman" w:cs="Times New Roman"/>
                 <w:b/>
               </w:rPr>
-              <w:t>Data Format/RegExp</w:t>
-            </w:r>
+              <w:t>Data Format/</w:t>
+            </w:r>
+            <w:proofErr w:type="spellStart"/>
+            <w:r>
+              <w:rPr>
+                <w:rFonts w:ascii="Times New Roman" w:hAnsi="Times New Roman" w:cs="Times New Roman"/>
+                <w:b/>
+              </w:rPr>
+              <w:t>RegExp</w:t>
+            </w:r>
+            <w:proofErr w:type="spellEnd"/>
           </w:p>
         </w:tc>
         <w:tc>
@@ -136,12 +145,20 @@
                 <w:rFonts w:ascii="Times New Roman" w:hAnsi="Times New Roman" w:cs="Times New Roman"/>
               </w:rPr>
             </w:pPr>
+            <w:proofErr w:type="spellStart"/>
             <w:r>
               <w:rPr>
                 <w:rFonts w:ascii="Times New Roman" w:hAnsi="Times New Roman" w:cs="Times New Roman"/>
               </w:rPr>
               <w:t>txtUser</w:t>
             </w:r>
+            <w:r>
+              <w:rPr>
+                <w:rFonts w:ascii="Times New Roman" w:hAnsi="Times New Roman" w:cs="Times New Roman"/>
+              </w:rPr>
+              <w:t>name</w:t>
+            </w:r>
+            <w:proofErr w:type="spellEnd"/>
           </w:p>
         </w:tc>
         <w:tc>
@@ -192,12 +209,20 @@
                 <w:rFonts w:ascii="Times New Roman" w:hAnsi="Times New Roman" w:cs="Times New Roman"/>
               </w:rPr>
             </w:pPr>
+            <w:proofErr w:type="spellStart"/>
             <w:r>
               <w:rPr>
                 <w:rFonts w:ascii="Times New Roman" w:hAnsi="Times New Roman" w:cs="Times New Roman"/>
               </w:rPr>
               <w:t>txtPass</w:t>
             </w:r>
+            <w:r>
+              <w:rPr>
+                <w:rFonts w:ascii="Times New Roman" w:hAnsi="Times New Roman" w:cs="Times New Roman"/>
+              </w:rPr>
+              <w:t>word</w:t>
+            </w:r>
+            <w:proofErr w:type="spellEnd"/>
           </w:p>
         </w:tc>
         <w:tc>
@@ -248,12 +273,144 @@
                 <w:rFonts w:ascii="Times New Roman" w:hAnsi="Times New Roman" w:cs="Times New Roman"/>
               </w:rPr>
             </w:pPr>
+            <w:proofErr w:type="spellStart"/>
+            <w:r>
+              <w:rPr>
+                <w:rFonts w:ascii="Times New Roman" w:hAnsi="Times New Roman" w:cs="Times New Roman"/>
+              </w:rPr>
+              <w:t>txtNewUser</w:t>
+            </w:r>
+            <w:proofErr w:type="spellEnd"/>
+          </w:p>
+        </w:tc>
+        <w:tc>
+          <w:tcPr>
+            <w:tcW w:w="2835" w:type="dxa"/>
+          </w:tcPr>
+          <w:p>
+            <w:pPr>
+              <w:rPr>
+                <w:rFonts w:ascii="Times New Roman" w:hAnsi="Times New Roman" w:cs="Times New Roman"/>
+              </w:rPr>
+            </w:pPr>
+            <w:r>
+              <w:rPr>
+                <w:rFonts w:ascii="Times New Roman" w:hAnsi="Times New Roman" w:cs="Times New Roman"/>
+              </w:rPr>
+              <w:t>text</w:t>
+            </w:r>
+          </w:p>
+        </w:tc>
+        <w:tc>
+          <w:tcPr>
+            <w:tcW w:w="4540" w:type="dxa"/>
+          </w:tcPr>
+          <w:p>
+            <w:pPr>
+              <w:rPr>
+                <w:rFonts w:ascii="Times New Roman" w:hAnsi="Times New Roman" w:cs="Times New Roman"/>
+              </w:rPr>
+            </w:pPr>
+            <w:r>
+              <w:rPr>
+                <w:rFonts w:ascii="Times New Roman" w:hAnsi="Times New Roman" w:cs="Times New Roman"/>
+              </w:rPr>
+              <w:t>Required field</w:t>
+            </w:r>
+          </w:p>
+        </w:tc>
+      </w:tr>
+      <w:tr>
+        <w:tc>
+          <w:tcPr>
+            <w:tcW w:w="1985" w:type="dxa"/>
+          </w:tcPr>
+          <w:p>
+            <w:pPr>
+              <w:rPr>
+                <w:rFonts w:ascii="Times New Roman" w:hAnsi="Times New Roman" w:cs="Times New Roman"/>
+              </w:rPr>
+            </w:pPr>
+            <w:proofErr w:type="spellStart"/>
+            <w:r>
+              <w:rPr>
+                <w:rFonts w:ascii="Times New Roman" w:hAnsi="Times New Roman" w:cs="Times New Roman"/>
+              </w:rPr>
+              <w:t>txtNewPassword</w:t>
+            </w:r>
+            <w:proofErr w:type="spellEnd"/>
+          </w:p>
+        </w:tc>
+        <w:tc>
+          <w:tcPr>
+            <w:tcW w:w="2835" w:type="dxa"/>
+          </w:tcPr>
+          <w:p>
+            <w:pPr>
+              <w:rPr>
+                <w:rFonts w:ascii="Times New Roman" w:hAnsi="Times New Roman" w:cs="Times New Roman"/>
+              </w:rPr>
+            </w:pPr>
+            <w:r>
+              <w:rPr>
+                <w:rFonts w:ascii="Times New Roman" w:hAnsi="Times New Roman" w:cs="Times New Roman"/>
+              </w:rPr>
+              <w:t>t</w:t>
+            </w:r>
+            <w:bookmarkStart w:id="0" w:name="_GoBack"/>
+            <w:bookmarkEnd w:id="0"/>
+            <w:r>
+              <w:rPr>
+                <w:rFonts w:ascii="Times New Roman" w:hAnsi="Times New Roman" w:cs="Times New Roman"/>
+              </w:rPr>
+              <w:t>ext</w:t>
+            </w:r>
+          </w:p>
+        </w:tc>
+        <w:tc>
+          <w:tcPr>
+            <w:tcW w:w="4540" w:type="dxa"/>
+          </w:tcPr>
+          <w:p>
+            <w:pPr>
+              <w:rPr>
+                <w:rFonts w:ascii="Times New Roman" w:hAnsi="Times New Roman" w:cs="Times New Roman"/>
+              </w:rPr>
+            </w:pPr>
+            <w:r>
+              <w:rPr>
+                <w:rFonts w:ascii="Times New Roman" w:hAnsi="Times New Roman" w:cs="Times New Roman"/>
+              </w:rPr>
+              <w:t>Required field</w:t>
+            </w:r>
+          </w:p>
+        </w:tc>
+      </w:tr>
+      <w:tr>
+        <w:tc>
+          <w:tcPr>
+            <w:tcW w:w="1985" w:type="dxa"/>
+          </w:tcPr>
+          <w:p>
+            <w:pPr>
+              <w:rPr>
+                <w:rFonts w:ascii="Times New Roman" w:hAnsi="Times New Roman" w:cs="Times New Roman"/>
+              </w:rPr>
+            </w:pPr>
+            <w:proofErr w:type="spellStart"/>
             <w:r>
               <w:rPr>
                 <w:rFonts w:ascii="Times New Roman" w:hAnsi="Times New Roman" w:cs="Times New Roman"/>
               </w:rPr>
               <w:t>txtVerif</w:t>
             </w:r>
+            <w:r>
+              <w:rPr>
+                <w:rFonts w:ascii="Times New Roman" w:hAnsi="Times New Roman" w:cs="Times New Roman"/>
+              </w:rPr>
+              <w:t>y</w:t>
+            </w:r>
+            <w:proofErr w:type="spellEnd"/>
           </w:p>
         </w:tc>
         <w:tc>
@@ -304,12 +461,14 @@
                 <w:rFonts w:ascii="Times New Roman" w:hAnsi="Times New Roman" w:cs="Times New Roman"/>
               </w:rPr>
             </w:pPr>
+            <w:proofErr w:type="spellStart"/>
             <w:r>
               <w:rPr>
                 <w:rFonts w:ascii="Times New Roman" w:hAnsi="Times New Roman" w:cs="Times New Roman"/>
               </w:rPr>
               <w:t>txtEmail</w:t>
             </w:r>
+            <w:proofErr w:type="spellEnd"/>
           </w:p>
         </w:tc>
         <w:tc>
@@ -360,12 +519,20 @@
                 <w:rFonts w:ascii="Times New Roman" w:hAnsi="Times New Roman" w:cs="Times New Roman"/>
               </w:rPr>
             </w:pPr>
+            <w:proofErr w:type="spellStart"/>
             <w:r>
               <w:rPr>
                 <w:rFonts w:ascii="Times New Roman" w:hAnsi="Times New Roman" w:cs="Times New Roman"/>
               </w:rPr>
               <w:t>chkRem</w:t>
             </w:r>
+            <w:r>
+              <w:rPr>
+                <w:rFonts w:ascii="Times New Roman" w:hAnsi="Times New Roman" w:cs="Times New Roman"/>
+              </w:rPr>
+              <w:t>ember</w:t>
+            </w:r>
+            <w:proofErr w:type="spellEnd"/>
           </w:p>
         </w:tc>
         <w:tc>
@@ -443,14 +610,7 @@
                 <w:rFonts w:ascii="Times New Roman" w:hAnsi="Times New Roman" w:cs="Times New Roman"/>
                 <w:b/>
               </w:rPr>
-              <w:t>FORM</w:t>
-            </w:r>
-            <w:r>
-              <w:rPr>
-                <w:rFonts w:ascii="Times New Roman" w:hAnsi="Times New Roman" w:cs="Times New Roman"/>
-                <w:b/>
-              </w:rPr>
-              <w:t xml:space="preserve"> on page</w:t>
+              <w:t>FORM on page</w:t>
             </w:r>
             <w:r>
               <w:rPr>
@@ -503,8 +663,17 @@
                 <w:rFonts w:ascii="Times New Roman" w:hAnsi="Times New Roman" w:cs="Times New Roman"/>
                 <w:b/>
               </w:rPr>
-              <w:t>Data Format/RegExp</w:t>
-            </w:r>
+              <w:t>Data Format/</w:t>
+            </w:r>
+            <w:proofErr w:type="spellStart"/>
+            <w:r>
+              <w:rPr>
+                <w:rFonts w:ascii="Times New Roman" w:hAnsi="Times New Roman" w:cs="Times New Roman"/>
+                <w:b/>
+              </w:rPr>
+              <w:t>RegExp</w:t>
+            </w:r>
+            <w:proofErr w:type="spellEnd"/>
           </w:p>
         </w:tc>
         <w:tc>
@@ -541,12 +710,14 @@
                 <w:rFonts w:ascii="Times New Roman" w:hAnsi="Times New Roman" w:cs="Times New Roman"/>
               </w:rPr>
             </w:pPr>
+            <w:proofErr w:type="spellStart"/>
             <w:r>
               <w:rPr>
                 <w:rFonts w:ascii="Times New Roman" w:hAnsi="Times New Roman" w:cs="Times New Roman"/>
               </w:rPr>
               <w:t>txtName</w:t>
             </w:r>
+            <w:proofErr w:type="spellEnd"/>
           </w:p>
         </w:tc>
         <w:tc>
@@ -609,12 +780,14 @@
                 <w:rFonts w:ascii="Times New Roman" w:hAnsi="Times New Roman" w:cs="Times New Roman"/>
               </w:rPr>
             </w:pPr>
+            <w:proofErr w:type="spellStart"/>
             <w:r>
               <w:rPr>
                 <w:rFonts w:ascii="Times New Roman" w:hAnsi="Times New Roman" w:cs="Times New Roman"/>
               </w:rPr>
               <w:t>txtEmail</w:t>
             </w:r>
+            <w:proofErr w:type="spellEnd"/>
           </w:p>
         </w:tc>
         <w:tc>
@@ -677,12 +850,14 @@
                 <w:rFonts w:ascii="Times New Roman" w:hAnsi="Times New Roman" w:cs="Times New Roman"/>
               </w:rPr>
             </w:pPr>
+            <w:proofErr w:type="spellStart"/>
             <w:r>
               <w:rPr>
                 <w:rFonts w:ascii="Times New Roman" w:hAnsi="Times New Roman" w:cs="Times New Roman"/>
               </w:rPr>
               <w:t>taFeedback</w:t>
             </w:r>
+            <w:proofErr w:type="spellEnd"/>
           </w:p>
         </w:tc>
         <w:tc>
@@ -813,8 +988,17 @@
                 <w:rFonts w:ascii="Times New Roman" w:hAnsi="Times New Roman" w:cs="Times New Roman"/>
                 <w:b/>
               </w:rPr>
-              <w:t>Data Format/RegExp</w:t>
-            </w:r>
+              <w:t>Data Format/</w:t>
+            </w:r>
+            <w:proofErr w:type="spellStart"/>
+            <w:r>
+              <w:rPr>
+                <w:rFonts w:ascii="Times New Roman" w:hAnsi="Times New Roman" w:cs="Times New Roman"/>
+                <w:b/>
+              </w:rPr>
+              <w:t>RegExp</w:t>
+            </w:r>
+            <w:proofErr w:type="spellEnd"/>
           </w:p>
         </w:tc>
         <w:tc>
@@ -851,12 +1035,14 @@
                 <w:rFonts w:ascii="Times New Roman" w:hAnsi="Times New Roman" w:cs="Times New Roman"/>
               </w:rPr>
             </w:pPr>
+            <w:proofErr w:type="spellStart"/>
             <w:r>
               <w:rPr>
                 <w:rFonts w:ascii="Times New Roman" w:hAnsi="Times New Roman" w:cs="Times New Roman"/>
               </w:rPr>
               <w:t>txtFirstName</w:t>
             </w:r>
+            <w:proofErr w:type="spellEnd"/>
           </w:p>
         </w:tc>
         <w:tc>
@@ -907,12 +1093,14 @@
                 <w:rFonts w:ascii="Times New Roman" w:hAnsi="Times New Roman" w:cs="Times New Roman"/>
               </w:rPr>
             </w:pPr>
+            <w:proofErr w:type="spellStart"/>
             <w:r>
               <w:rPr>
                 <w:rFonts w:ascii="Times New Roman" w:hAnsi="Times New Roman" w:cs="Times New Roman"/>
               </w:rPr>
               <w:t>txtLastName</w:t>
             </w:r>
+            <w:proofErr w:type="spellEnd"/>
           </w:p>
         </w:tc>
         <w:tc>
@@ -1019,12 +1207,14 @@
                 <w:rFonts w:ascii="Times New Roman" w:hAnsi="Times New Roman" w:cs="Times New Roman"/>
               </w:rPr>
             </w:pPr>
+            <w:proofErr w:type="spellStart"/>
             <w:r>
               <w:rPr>
                 <w:rFonts w:ascii="Times New Roman" w:hAnsi="Times New Roman" w:cs="Times New Roman"/>
               </w:rPr>
               <w:t>txtEmail</w:t>
             </w:r>
+            <w:proofErr w:type="spellEnd"/>
           </w:p>
         </w:tc>
         <w:tc>
@@ -1075,12 +1265,14 @@
                 <w:rFonts w:ascii="Times New Roman" w:hAnsi="Times New Roman" w:cs="Times New Roman"/>
               </w:rPr>
             </w:pPr>
+            <w:proofErr w:type="spellStart"/>
             <w:r>
               <w:rPr>
                 <w:rFonts w:ascii="Times New Roman" w:hAnsi="Times New Roman" w:cs="Times New Roman"/>
               </w:rPr>
               <w:t>txtOrg</w:t>
             </w:r>
+            <w:proofErr w:type="spellEnd"/>
           </w:p>
         </w:tc>
         <w:tc>
@@ -1131,12 +1323,14 @@
                 <w:rFonts w:ascii="Times New Roman" w:hAnsi="Times New Roman" w:cs="Times New Roman"/>
               </w:rPr>
             </w:pPr>
+            <w:proofErr w:type="spellStart"/>
             <w:r>
               <w:rPr>
                 <w:rFonts w:ascii="Times New Roman" w:hAnsi="Times New Roman" w:cs="Times New Roman"/>
               </w:rPr>
               <w:t>txtAddr</w:t>
             </w:r>
+            <w:proofErr w:type="spellEnd"/>
           </w:p>
         </w:tc>
         <w:tc>
@@ -1187,12 +1381,14 @@
                 <w:rFonts w:ascii="Times New Roman" w:hAnsi="Times New Roman" w:cs="Times New Roman"/>
               </w:rPr>
             </w:pPr>
+            <w:proofErr w:type="spellStart"/>
             <w:r>
               <w:rPr>
                 <w:rFonts w:ascii="Times New Roman" w:hAnsi="Times New Roman" w:cs="Times New Roman"/>
               </w:rPr>
               <w:t>txtDate</w:t>
             </w:r>
+            <w:proofErr w:type="spellEnd"/>
           </w:p>
         </w:tc>
         <w:tc>
@@ -1243,12 +1439,14 @@
                 <w:rFonts w:ascii="Times New Roman" w:hAnsi="Times New Roman" w:cs="Times New Roman"/>
               </w:rPr>
             </w:pPr>
+            <w:proofErr w:type="spellStart"/>
             <w:r>
               <w:rPr>
                 <w:rFonts w:ascii="Times New Roman" w:hAnsi="Times New Roman" w:cs="Times New Roman"/>
               </w:rPr>
               <w:t>txtStartTime</w:t>
             </w:r>
+            <w:proofErr w:type="spellEnd"/>
           </w:p>
         </w:tc>
         <w:tc>
@@ -1299,12 +1497,14 @@
                 <w:rFonts w:ascii="Times New Roman" w:hAnsi="Times New Roman" w:cs="Times New Roman"/>
               </w:rPr>
             </w:pPr>
+            <w:proofErr w:type="spellStart"/>
             <w:r>
               <w:rPr>
                 <w:rFonts w:ascii="Times New Roman" w:hAnsi="Times New Roman" w:cs="Times New Roman"/>
               </w:rPr>
               <w:t>txtEndTime</w:t>
             </w:r>
+            <w:proofErr w:type="spellEnd"/>
           </w:p>
         </w:tc>
         <w:tc>
@@ -1355,12 +1555,14 @@
                 <w:rFonts w:ascii="Times New Roman" w:hAnsi="Times New Roman" w:cs="Times New Roman"/>
               </w:rPr>
             </w:pPr>
+            <w:proofErr w:type="spellStart"/>
             <w:r>
               <w:rPr>
                 <w:rFonts w:ascii="Times New Roman" w:hAnsi="Times New Roman" w:cs="Times New Roman"/>
               </w:rPr>
               <w:t>lstFuncType</w:t>
             </w:r>
+            <w:proofErr w:type="spellEnd"/>
           </w:p>
         </w:tc>
         <w:tc>
@@ -1377,14 +1579,67 @@
               <w:rPr>
                 <w:rFonts w:ascii="Times New Roman" w:hAnsi="Times New Roman" w:cs="Times New Roman"/>
               </w:rPr>
+              <w:t>text /option</w:t>
+            </w:r>
+          </w:p>
+        </w:tc>
+        <w:tc>
+          <w:tcPr>
+            <w:tcW w:w="4540" w:type="dxa"/>
+          </w:tcPr>
+          <w:p>
+            <w:pPr>
+              <w:rPr>
+                <w:rFonts w:ascii="Times New Roman" w:hAnsi="Times New Roman" w:cs="Times New Roman"/>
+              </w:rPr>
+            </w:pPr>
+            <w:r>
+              <w:rPr>
+                <w:rFonts w:ascii="Times New Roman" w:hAnsi="Times New Roman" w:cs="Times New Roman"/>
+              </w:rPr>
+              <w:t>Required field; cannot include numbers, symbols, or spaces</w:t>
+            </w:r>
+          </w:p>
+        </w:tc>
+      </w:tr>
+      <w:tr>
+        <w:tc>
+          <w:tcPr>
+            <w:tcW w:w="1912" w:type="dxa"/>
+          </w:tcPr>
+          <w:p>
+            <w:pPr>
+              <w:rPr>
+                <w:rFonts w:ascii="Times New Roman" w:hAnsi="Times New Roman" w:cs="Times New Roman"/>
+              </w:rPr>
+            </w:pPr>
+            <w:proofErr w:type="spellStart"/>
+            <w:r>
+              <w:rPr>
+                <w:rFonts w:ascii="Times New Roman" w:hAnsi="Times New Roman" w:cs="Times New Roman"/>
+              </w:rPr>
+              <w:lastRenderedPageBreak/>
+              <w:t>txtGuests</w:t>
+            </w:r>
+            <w:proofErr w:type="spellEnd"/>
+          </w:p>
+        </w:tc>
+        <w:tc>
+          <w:tcPr>
+            <w:tcW w:w="2908" w:type="dxa"/>
+          </w:tcPr>
+          <w:p>
+            <w:pPr>
+              <w:rPr>
+                <w:rFonts w:ascii="Times New Roman" w:hAnsi="Times New Roman" w:cs="Times New Roman"/>
+              </w:rPr>
+            </w:pPr>
+            <w:r>
+              <w:rPr>
+                <w:rFonts w:ascii="Times New Roman" w:hAnsi="Times New Roman" w:cs="Times New Roman"/>
+              </w:rPr>
               <w:t>text</w:t>
             </w:r>
-            <w:r>
-              <w:rPr>
-                <w:rFonts w:ascii="Times New Roman" w:hAnsi="Times New Roman" w:cs="Times New Roman"/>
-              </w:rPr>
-              <w:t xml:space="preserve"> /option</w:t>
-            </w:r>
           </w:p>
         </w:tc>
         <w:tc>
@@ -1401,7 +1656,7 @@
               <w:rPr>
                 <w:rFonts w:ascii="Times New Roman" w:hAnsi="Times New Roman" w:cs="Times New Roman"/>
               </w:rPr>
-              <w:t>Required field; cannot include numbers, symbols, or spaces</w:t>
+              <w:t>Required field; must be a number greater than 50</w:t>
             </w:r>
           </w:p>
         </w:tc>
@@ -1417,12 +1672,14 @@
                 <w:rFonts w:ascii="Times New Roman" w:hAnsi="Times New Roman" w:cs="Times New Roman"/>
               </w:rPr>
             </w:pPr>
-            <w:r>
-              <w:rPr>
-                <w:rFonts w:ascii="Times New Roman" w:hAnsi="Times New Roman" w:cs="Times New Roman"/>
-              </w:rPr>
-              <w:t>txtGuests</w:t>
-            </w:r>
+            <w:proofErr w:type="spellStart"/>
+            <w:r>
+              <w:rPr>
+                <w:rFonts w:ascii="Times New Roman" w:hAnsi="Times New Roman" w:cs="Times New Roman"/>
+              </w:rPr>
+              <w:t>chkMacaroon</w:t>
+            </w:r>
+            <w:proofErr w:type="spellEnd"/>
           </w:p>
         </w:tc>
         <w:tc>
@@ -1439,6 +1696,180 @@
               <w:rPr>
                 <w:rFonts w:ascii="Times New Roman" w:hAnsi="Times New Roman" w:cs="Times New Roman"/>
               </w:rPr>
+              <w:t>checkbox</w:t>
+            </w:r>
+          </w:p>
+        </w:tc>
+        <w:tc>
+          <w:tcPr>
+            <w:tcW w:w="4540" w:type="dxa"/>
+          </w:tcPr>
+          <w:p>
+            <w:pPr>
+              <w:rPr>
+                <w:rFonts w:ascii="Times New Roman" w:hAnsi="Times New Roman" w:cs="Times New Roman"/>
+              </w:rPr>
+            </w:pPr>
+            <w:r>
+              <w:rPr>
+                <w:rFonts w:ascii="Times New Roman" w:hAnsi="Times New Roman" w:cs="Times New Roman"/>
+              </w:rPr>
+              <w:t>No validation required</w:t>
+            </w:r>
+          </w:p>
+        </w:tc>
+      </w:tr>
+      <w:tr>
+        <w:tc>
+          <w:tcPr>
+            <w:tcW w:w="1912" w:type="dxa"/>
+          </w:tcPr>
+          <w:p>
+            <w:pPr>
+              <w:rPr>
+                <w:rFonts w:ascii="Times New Roman" w:hAnsi="Times New Roman" w:cs="Times New Roman"/>
+              </w:rPr>
+            </w:pPr>
+            <w:proofErr w:type="spellStart"/>
+            <w:r>
+              <w:rPr>
+                <w:rFonts w:ascii="Times New Roman" w:hAnsi="Times New Roman" w:cs="Times New Roman"/>
+              </w:rPr>
+              <w:t>chkDessert</w:t>
+            </w:r>
+            <w:proofErr w:type="spellEnd"/>
+          </w:p>
+        </w:tc>
+        <w:tc>
+          <w:tcPr>
+            <w:tcW w:w="2908" w:type="dxa"/>
+          </w:tcPr>
+          <w:p>
+            <w:pPr>
+              <w:rPr>
+                <w:rFonts w:ascii="Times New Roman" w:hAnsi="Times New Roman" w:cs="Times New Roman"/>
+              </w:rPr>
+            </w:pPr>
+            <w:r>
+              <w:rPr>
+                <w:rFonts w:ascii="Times New Roman" w:hAnsi="Times New Roman" w:cs="Times New Roman"/>
+              </w:rPr>
+              <w:t>checkbox</w:t>
+            </w:r>
+          </w:p>
+        </w:tc>
+        <w:tc>
+          <w:tcPr>
+            <w:tcW w:w="4540" w:type="dxa"/>
+          </w:tcPr>
+          <w:p>
+            <w:pPr>
+              <w:rPr>
+                <w:rFonts w:ascii="Times New Roman" w:hAnsi="Times New Roman" w:cs="Times New Roman"/>
+              </w:rPr>
+            </w:pPr>
+            <w:r>
+              <w:rPr>
+                <w:rFonts w:ascii="Times New Roman" w:hAnsi="Times New Roman" w:cs="Times New Roman"/>
+              </w:rPr>
+              <w:t>No validation required</w:t>
+            </w:r>
+          </w:p>
+        </w:tc>
+      </w:tr>
+      <w:tr>
+        <w:tc>
+          <w:tcPr>
+            <w:tcW w:w="1912" w:type="dxa"/>
+          </w:tcPr>
+          <w:p>
+            <w:pPr>
+              <w:rPr>
+                <w:rFonts w:ascii="Times New Roman" w:hAnsi="Times New Roman" w:cs="Times New Roman"/>
+              </w:rPr>
+            </w:pPr>
+            <w:proofErr w:type="spellStart"/>
+            <w:r>
+              <w:rPr>
+                <w:rFonts w:ascii="Times New Roman" w:hAnsi="Times New Roman" w:cs="Times New Roman"/>
+              </w:rPr>
+              <w:t>chkCake</w:t>
+            </w:r>
+            <w:proofErr w:type="spellEnd"/>
+          </w:p>
+        </w:tc>
+        <w:tc>
+          <w:tcPr>
+            <w:tcW w:w="2908" w:type="dxa"/>
+          </w:tcPr>
+          <w:p>
+            <w:pPr>
+              <w:rPr>
+                <w:rFonts w:ascii="Times New Roman" w:hAnsi="Times New Roman" w:cs="Times New Roman"/>
+              </w:rPr>
+            </w:pPr>
+            <w:r>
+              <w:rPr>
+                <w:rFonts w:ascii="Times New Roman" w:hAnsi="Times New Roman" w:cs="Times New Roman"/>
+              </w:rPr>
+              <w:t>checkbox</w:t>
+            </w:r>
+          </w:p>
+        </w:tc>
+        <w:tc>
+          <w:tcPr>
+            <w:tcW w:w="4540" w:type="dxa"/>
+          </w:tcPr>
+          <w:p>
+            <w:pPr>
+              <w:rPr>
+                <w:rFonts w:ascii="Times New Roman" w:hAnsi="Times New Roman" w:cs="Times New Roman"/>
+              </w:rPr>
+            </w:pPr>
+            <w:r>
+              <w:rPr>
+                <w:rFonts w:ascii="Times New Roman" w:hAnsi="Times New Roman" w:cs="Times New Roman"/>
+              </w:rPr>
+              <w:t>No validation required</w:t>
+            </w:r>
+          </w:p>
+        </w:tc>
+      </w:tr>
+      <w:tr>
+        <w:tc>
+          <w:tcPr>
+            <w:tcW w:w="1912" w:type="dxa"/>
+          </w:tcPr>
+          <w:p>
+            <w:pPr>
+              <w:rPr>
+                <w:rFonts w:ascii="Times New Roman" w:hAnsi="Times New Roman" w:cs="Times New Roman"/>
+              </w:rPr>
+            </w:pPr>
+            <w:proofErr w:type="spellStart"/>
+            <w:r>
+              <w:rPr>
+                <w:rFonts w:ascii="Times New Roman" w:hAnsi="Times New Roman" w:cs="Times New Roman"/>
+              </w:rPr>
+              <w:t>taAllergy</w:t>
+            </w:r>
+            <w:proofErr w:type="spellEnd"/>
+          </w:p>
+        </w:tc>
+        <w:tc>
+          <w:tcPr>
+            <w:tcW w:w="2908" w:type="dxa"/>
+          </w:tcPr>
+          <w:p>
+            <w:pPr>
+              <w:rPr>
+                <w:rFonts w:ascii="Times New Roman" w:hAnsi="Times New Roman" w:cs="Times New Roman"/>
+              </w:rPr>
+            </w:pPr>
+            <w:r>
+              <w:rPr>
+                <w:rFonts w:ascii="Times New Roman" w:hAnsi="Times New Roman" w:cs="Times New Roman"/>
+              </w:rPr>
               <w:t>text</w:t>
             </w:r>
           </w:p>
@@ -1457,7 +1888,7 @@
               <w:rPr>
                 <w:rFonts w:ascii="Times New Roman" w:hAnsi="Times New Roman" w:cs="Times New Roman"/>
               </w:rPr>
-              <w:t>Required field; must be a number greater than 50</w:t>
+              <w:t>No validation required</w:t>
             </w:r>
           </w:p>
         </w:tc>
@@ -1473,237 +1904,14 @@
                 <w:rFonts w:ascii="Times New Roman" w:hAnsi="Times New Roman" w:cs="Times New Roman"/>
               </w:rPr>
             </w:pPr>
-            <w:r>
-              <w:rPr>
-                <w:rFonts w:ascii="Times New Roman" w:hAnsi="Times New Roman" w:cs="Times New Roman"/>
-              </w:rPr>
-              <w:t>chkMacaroon</w:t>
-            </w:r>
-          </w:p>
-        </w:tc>
-        <w:tc>
-          <w:tcPr>
-            <w:tcW w:w="2908" w:type="dxa"/>
-          </w:tcPr>
-          <w:p>
-            <w:pPr>
-              <w:rPr>
-                <w:rFonts w:ascii="Times New Roman" w:hAnsi="Times New Roman" w:cs="Times New Roman"/>
-              </w:rPr>
-            </w:pPr>
-            <w:r>
-              <w:rPr>
-                <w:rFonts w:ascii="Times New Roman" w:hAnsi="Times New Roman" w:cs="Times New Roman"/>
-              </w:rPr>
-              <w:t>checkbox</w:t>
-            </w:r>
-          </w:p>
-        </w:tc>
-        <w:tc>
-          <w:tcPr>
-            <w:tcW w:w="4540" w:type="dxa"/>
-          </w:tcPr>
-          <w:p>
-            <w:pPr>
-              <w:rPr>
-                <w:rFonts w:ascii="Times New Roman" w:hAnsi="Times New Roman" w:cs="Times New Roman"/>
-              </w:rPr>
-            </w:pPr>
-            <w:r>
-              <w:rPr>
-                <w:rFonts w:ascii="Times New Roman" w:hAnsi="Times New Roman" w:cs="Times New Roman"/>
-              </w:rPr>
-              <w:t>No validation required</w:t>
-            </w:r>
-          </w:p>
-        </w:tc>
-      </w:tr>
-      <w:tr>
-        <w:tc>
-          <w:tcPr>
-            <w:tcW w:w="1912" w:type="dxa"/>
-          </w:tcPr>
-          <w:p>
-            <w:pPr>
-              <w:rPr>
-                <w:rFonts w:ascii="Times New Roman" w:hAnsi="Times New Roman" w:cs="Times New Roman"/>
-              </w:rPr>
-            </w:pPr>
-            <w:r>
-              <w:rPr>
-                <w:rFonts w:ascii="Times New Roman" w:hAnsi="Times New Roman" w:cs="Times New Roman"/>
-              </w:rPr>
-              <w:lastRenderedPageBreak/>
-              <w:t>chkDessert</w:t>
-            </w:r>
-          </w:p>
-        </w:tc>
-        <w:tc>
-          <w:tcPr>
-            <w:tcW w:w="2908" w:type="dxa"/>
-          </w:tcPr>
-          <w:p>
-            <w:pPr>
-              <w:rPr>
-                <w:rFonts w:ascii="Times New Roman" w:hAnsi="Times New Roman" w:cs="Times New Roman"/>
-              </w:rPr>
-            </w:pPr>
-            <w:r>
-              <w:rPr>
-                <w:rFonts w:ascii="Times New Roman" w:hAnsi="Times New Roman" w:cs="Times New Roman"/>
-              </w:rPr>
-              <w:t>checkbox</w:t>
-            </w:r>
-          </w:p>
-        </w:tc>
-        <w:tc>
-          <w:tcPr>
-            <w:tcW w:w="4540" w:type="dxa"/>
-          </w:tcPr>
-          <w:p>
-            <w:pPr>
-              <w:rPr>
-                <w:rFonts w:ascii="Times New Roman" w:hAnsi="Times New Roman" w:cs="Times New Roman"/>
-              </w:rPr>
-            </w:pPr>
-            <w:r>
-              <w:rPr>
-                <w:rFonts w:ascii="Times New Roman" w:hAnsi="Times New Roman" w:cs="Times New Roman"/>
-              </w:rPr>
-              <w:t>No validation required</w:t>
-            </w:r>
-          </w:p>
-        </w:tc>
-      </w:tr>
-      <w:tr>
-        <w:tc>
-          <w:tcPr>
-            <w:tcW w:w="1912" w:type="dxa"/>
-          </w:tcPr>
-          <w:p>
-            <w:pPr>
-              <w:rPr>
-                <w:rFonts w:ascii="Times New Roman" w:hAnsi="Times New Roman" w:cs="Times New Roman"/>
-              </w:rPr>
-            </w:pPr>
-            <w:r>
-              <w:rPr>
-                <w:rFonts w:ascii="Times New Roman" w:hAnsi="Times New Roman" w:cs="Times New Roman"/>
-              </w:rPr>
-              <w:t>chkCake</w:t>
-            </w:r>
-          </w:p>
-        </w:tc>
-        <w:tc>
-          <w:tcPr>
-            <w:tcW w:w="2908" w:type="dxa"/>
-          </w:tcPr>
-          <w:p>
-            <w:pPr>
-              <w:rPr>
-                <w:rFonts w:ascii="Times New Roman" w:hAnsi="Times New Roman" w:cs="Times New Roman"/>
-              </w:rPr>
-            </w:pPr>
-            <w:r>
-              <w:rPr>
-                <w:rFonts w:ascii="Times New Roman" w:hAnsi="Times New Roman" w:cs="Times New Roman"/>
-              </w:rPr>
-              <w:t>checkbox</w:t>
-            </w:r>
-          </w:p>
-        </w:tc>
-        <w:tc>
-          <w:tcPr>
-            <w:tcW w:w="4540" w:type="dxa"/>
-          </w:tcPr>
-          <w:p>
-            <w:pPr>
-              <w:rPr>
-                <w:rFonts w:ascii="Times New Roman" w:hAnsi="Times New Roman" w:cs="Times New Roman"/>
-              </w:rPr>
-            </w:pPr>
-            <w:r>
-              <w:rPr>
-                <w:rFonts w:ascii="Times New Roman" w:hAnsi="Times New Roman" w:cs="Times New Roman"/>
-              </w:rPr>
-              <w:t>No validation required</w:t>
-            </w:r>
-          </w:p>
-        </w:tc>
-      </w:tr>
-      <w:tr>
-        <w:tc>
-          <w:tcPr>
-            <w:tcW w:w="1912" w:type="dxa"/>
-          </w:tcPr>
-          <w:p>
-            <w:pPr>
-              <w:rPr>
-                <w:rFonts w:ascii="Times New Roman" w:hAnsi="Times New Roman" w:cs="Times New Roman"/>
-              </w:rPr>
-            </w:pPr>
-            <w:r>
-              <w:rPr>
-                <w:rFonts w:ascii="Times New Roman" w:hAnsi="Times New Roman" w:cs="Times New Roman"/>
-              </w:rPr>
-              <w:t>taAllergy</w:t>
-            </w:r>
-          </w:p>
-        </w:tc>
-        <w:tc>
-          <w:tcPr>
-            <w:tcW w:w="2908" w:type="dxa"/>
-          </w:tcPr>
-          <w:p>
-            <w:pPr>
-              <w:rPr>
-                <w:rFonts w:ascii="Times New Roman" w:hAnsi="Times New Roman" w:cs="Times New Roman"/>
-              </w:rPr>
-            </w:pPr>
-            <w:r>
-              <w:rPr>
-                <w:rFonts w:ascii="Times New Roman" w:hAnsi="Times New Roman" w:cs="Times New Roman"/>
-              </w:rPr>
-              <w:t>text</w:t>
-            </w:r>
-          </w:p>
-        </w:tc>
-        <w:tc>
-          <w:tcPr>
-            <w:tcW w:w="4540" w:type="dxa"/>
-          </w:tcPr>
-          <w:p>
-            <w:pPr>
-              <w:rPr>
-                <w:rFonts w:ascii="Times New Roman" w:hAnsi="Times New Roman" w:cs="Times New Roman"/>
-              </w:rPr>
-            </w:pPr>
-            <w:r>
-              <w:rPr>
-                <w:rFonts w:ascii="Times New Roman" w:hAnsi="Times New Roman" w:cs="Times New Roman"/>
-              </w:rPr>
-              <w:t>No validation required</w:t>
-            </w:r>
-          </w:p>
-        </w:tc>
-      </w:tr>
-      <w:tr>
-        <w:tc>
-          <w:tcPr>
-            <w:tcW w:w="1912" w:type="dxa"/>
-          </w:tcPr>
-          <w:p>
-            <w:pPr>
-              <w:rPr>
-                <w:rFonts w:ascii="Times New Roman" w:hAnsi="Times New Roman" w:cs="Times New Roman"/>
-              </w:rPr>
-            </w:pPr>
+            <w:proofErr w:type="spellStart"/>
             <w:r>
               <w:rPr>
                 <w:rFonts w:ascii="Times New Roman" w:hAnsi="Times New Roman" w:cs="Times New Roman"/>
               </w:rPr>
               <w:t>taAdditional</w:t>
             </w:r>
+            <w:proofErr w:type="spellEnd"/>
           </w:p>
         </w:tc>
         <w:tc>
@@ -1834,8 +2042,17 @@
                 <w:rFonts w:ascii="Times New Roman" w:hAnsi="Times New Roman" w:cs="Times New Roman"/>
                 <w:b/>
               </w:rPr>
-              <w:t>Data Format/RegExp</w:t>
-            </w:r>
+              <w:t>Data Format/</w:t>
+            </w:r>
+            <w:proofErr w:type="spellStart"/>
+            <w:r>
+              <w:rPr>
+                <w:rFonts w:ascii="Times New Roman" w:hAnsi="Times New Roman" w:cs="Times New Roman"/>
+                <w:b/>
+              </w:rPr>
+              <w:t>RegExp</w:t>
+            </w:r>
+            <w:proofErr w:type="spellEnd"/>
           </w:p>
         </w:tc>
         <w:tc>
@@ -1872,12 +2089,14 @@
                 <w:rFonts w:ascii="Times New Roman" w:hAnsi="Times New Roman" w:cs="Times New Roman"/>
               </w:rPr>
             </w:pPr>
+            <w:proofErr w:type="spellStart"/>
             <w:r>
               <w:rPr>
                 <w:rFonts w:ascii="Times New Roman" w:hAnsi="Times New Roman" w:cs="Times New Roman"/>
               </w:rPr>
               <w:t>selQuantity</w:t>
             </w:r>
+            <w:proofErr w:type="spellEnd"/>
           </w:p>
         </w:tc>
         <w:tc>
@@ -2009,8 +2228,17 @@
                 <w:rFonts w:ascii="Times New Roman" w:hAnsi="Times New Roman" w:cs="Times New Roman"/>
                 <w:b/>
               </w:rPr>
-              <w:t>Data Format/RegExp</w:t>
-            </w:r>
+              <w:t>Data Format/</w:t>
+            </w:r>
+            <w:proofErr w:type="spellStart"/>
+            <w:r>
+              <w:rPr>
+                <w:rFonts w:ascii="Times New Roman" w:hAnsi="Times New Roman" w:cs="Times New Roman"/>
+                <w:b/>
+              </w:rPr>
+              <w:t>RegExp</w:t>
+            </w:r>
+            <w:proofErr w:type="spellEnd"/>
           </w:p>
         </w:tc>
         <w:tc>
@@ -2047,12 +2275,14 @@
                 <w:rFonts w:ascii="Times New Roman" w:hAnsi="Times New Roman" w:cs="Times New Roman"/>
               </w:rPr>
             </w:pPr>
+            <w:proofErr w:type="spellStart"/>
             <w:r>
               <w:rPr>
                 <w:rFonts w:ascii="Times New Roman" w:hAnsi="Times New Roman" w:cs="Times New Roman"/>
               </w:rPr>
               <w:t>spnQuantity</w:t>
             </w:r>
+            <w:proofErr w:type="spellEnd"/>
           </w:p>
         </w:tc>
         <w:tc>
@@ -2069,15 +2299,7 @@
               <w:rPr>
                 <w:rFonts w:ascii="Times New Roman" w:hAnsi="Times New Roman" w:cs="Times New Roman"/>
               </w:rPr>
-              <w:t>n</w:t>
-            </w:r>
-            <w:bookmarkStart w:id="0" w:name="_GoBack"/>
-            <w:bookmarkEnd w:id="0"/>
-            <w:r>
-              <w:rPr>
-                <w:rFonts w:ascii="Times New Roman" w:hAnsi="Times New Roman" w:cs="Times New Roman"/>
-              </w:rPr>
-              <w:t>umber</w:t>
+              <w:t>number</w:t>
             </w:r>
           </w:p>
         </w:tc>

</xml_diff>

<commit_message>
catering form JS started
</commit_message>
<xml_diff>
--- a/concept/milestones/milestone4.docx
+++ b/concept/milestones/milestone4.docx
@@ -355,15 +355,7 @@
               <w:rPr>
                 <w:rFonts w:ascii="Times New Roman" w:hAnsi="Times New Roman" w:cs="Times New Roman"/>
               </w:rPr>
-              <w:t>t</w:t>
-            </w:r>
-            <w:bookmarkStart w:id="0" w:name="_GoBack"/>
-            <w:bookmarkEnd w:id="0"/>
-            <w:r>
-              <w:rPr>
-                <w:rFonts w:ascii="Times New Roman" w:hAnsi="Times New Roman" w:cs="Times New Roman"/>
-              </w:rPr>
-              <w:t>ext</w:t>
+              <w:t>text</w:t>
             </w:r>
           </w:p>
         </w:tc>
@@ -1062,6 +1054,47 @@
               <w:t>text</w:t>
             </w:r>
           </w:p>
+          <w:p>
+            <w:pPr>
+              <w:rPr>
+                <w:rFonts w:ascii="Times New Roman" w:hAnsi="Times New Roman" w:cs="Times New Roman"/>
+              </w:rPr>
+            </w:pPr>
+            <w:r>
+              <w:rPr>
+                <w:rFonts w:ascii="Times New Roman" w:hAnsi="Times New Roman" w:cs="Times New Roman"/>
+              </w:rPr>
+              <w:t>/[^</w:t>
+            </w:r>
+            <w:r>
+              <w:rPr>
+                <w:rFonts w:ascii="Times New Roman" w:hAnsi="Times New Roman" w:cs="Times New Roman"/>
+              </w:rPr>
+              <w:t>a-</w:t>
+            </w:r>
+            <w:proofErr w:type="spellStart"/>
+            <w:r>
+              <w:rPr>
+                <w:rFonts w:ascii="Times New Roman" w:hAnsi="Times New Roman" w:cs="Times New Roman"/>
+              </w:rPr>
+              <w:t>zA</w:t>
+            </w:r>
+            <w:proofErr w:type="spellEnd"/>
+            <w:r>
+              <w:rPr>
+                <w:rFonts w:ascii="Times New Roman" w:hAnsi="Times New Roman" w:cs="Times New Roman"/>
+              </w:rPr>
+              <w:t>-Z]+</w:t>
+            </w:r>
+            <w:bookmarkStart w:id="0" w:name="_GoBack"/>
+            <w:bookmarkEnd w:id="0"/>
+            <w:r>
+              <w:rPr>
+                <w:rFonts w:ascii="Times New Roman" w:hAnsi="Times New Roman" w:cs="Times New Roman"/>
+              </w:rPr>
+              <w:t>/</w:t>
+            </w:r>
+          </w:p>
         </w:tc>
         <w:tc>
           <w:tcPr>
@@ -1120,6 +1153,45 @@
               <w:t>text</w:t>
             </w:r>
           </w:p>
+          <w:p>
+            <w:pPr>
+              <w:rPr>
+                <w:rFonts w:ascii="Times New Roman" w:hAnsi="Times New Roman" w:cs="Times New Roman"/>
+              </w:rPr>
+            </w:pPr>
+            <w:r>
+              <w:rPr>
+                <w:rFonts w:ascii="Times New Roman" w:hAnsi="Times New Roman" w:cs="Times New Roman"/>
+              </w:rPr>
+              <w:t>/[^</w:t>
+            </w:r>
+            <w:r>
+              <w:rPr>
+                <w:rFonts w:ascii="Times New Roman" w:hAnsi="Times New Roman" w:cs="Times New Roman"/>
+              </w:rPr>
+              <w:t>a-</w:t>
+            </w:r>
+            <w:proofErr w:type="spellStart"/>
+            <w:r>
+              <w:rPr>
+                <w:rFonts w:ascii="Times New Roman" w:hAnsi="Times New Roman" w:cs="Times New Roman"/>
+              </w:rPr>
+              <w:t>zA</w:t>
+            </w:r>
+            <w:proofErr w:type="spellEnd"/>
+            <w:r>
+              <w:rPr>
+                <w:rFonts w:ascii="Times New Roman" w:hAnsi="Times New Roman" w:cs="Times New Roman"/>
+              </w:rPr>
+              <w:t>-Z]+</w:t>
+            </w:r>
+            <w:r>
+              <w:rPr>
+                <w:rFonts w:ascii="Times New Roman" w:hAnsi="Times New Roman" w:cs="Times New Roman"/>
+              </w:rPr>
+              <w:t>/</w:t>
+            </w:r>
+          </w:p>
         </w:tc>
         <w:tc>
           <w:tcPr>
@@ -1251,6 +1323,12 @@
               </w:rPr>
               <w:t>Required field; must be an email address</w:t>
             </w:r>
+            <w:r>
+              <w:rPr>
+                <w:rFonts w:ascii="Times New Roman" w:hAnsi="Times New Roman" w:cs="Times New Roman"/>
+              </w:rPr>
+              <w:t xml:space="preserve"> ending in .com, .ca, or .org</w:t>
+            </w:r>
           </w:p>
         </w:tc>
       </w:tr>
@@ -1350,6 +1428,31 @@
               <w:t>text</w:t>
             </w:r>
           </w:p>
+          <w:p>
+            <w:pPr>
+              <w:rPr>
+                <w:rFonts w:ascii="Times New Roman" w:hAnsi="Times New Roman" w:cs="Times New Roman"/>
+              </w:rPr>
+            </w:pPr>
+            <w:r>
+              <w:rPr>
+                <w:rFonts w:ascii="Times New Roman" w:hAnsi="Times New Roman" w:cs="Times New Roman"/>
+              </w:rPr>
+              <w:t>/[^0-9</w:t>
+            </w:r>
+            <w:r>
+              <w:rPr>
+                <w:rFonts w:ascii="Times New Roman" w:hAnsi="Times New Roman" w:cs="Times New Roman"/>
+              </w:rPr>
+              <w:t>a-zA-Z]+</w:t>
+            </w:r>
+            <w:r>
+              <w:rPr>
+                <w:rFonts w:ascii="Times New Roman" w:hAnsi="Times New Roman" w:cs="Times New Roman"/>
+              </w:rPr>
+              <w:t>/</w:t>
+            </w:r>
+          </w:p>
         </w:tc>
         <w:tc>
           <w:tcPr>
@@ -1423,7 +1526,7 @@
               <w:rPr>
                 <w:rFonts w:ascii="Times New Roman" w:hAnsi="Times New Roman" w:cs="Times New Roman"/>
               </w:rPr>
-              <w:t>Required field; must be a valid date</w:t>
+              <w:t>Required field</w:t>
             </w:r>
           </w:p>
         </w:tc>
@@ -1580,6 +1683,25 @@
                 <w:rFonts w:ascii="Times New Roman" w:hAnsi="Times New Roman" w:cs="Times New Roman"/>
               </w:rPr>
               <w:t>text /option</w:t>
+            </w:r>
+          </w:p>
+          <w:p>
+            <w:pPr>
+              <w:rPr>
+                <w:rFonts w:ascii="Times New Roman" w:hAnsi="Times New Roman" w:cs="Times New Roman"/>
+              </w:rPr>
+            </w:pPr>
+            <w:r>
+              <w:rPr>
+                <w:rFonts w:ascii="Times New Roman" w:hAnsi="Times New Roman" w:cs="Times New Roman"/>
+              </w:rPr>
+              <w:t>/[^0-9a-zA-Z]+</w:t>
+            </w:r>
+            <w:r>
+              <w:rPr>
+                <w:rFonts w:ascii="Times New Roman" w:hAnsi="Times New Roman" w:cs="Times New Roman"/>
+              </w:rPr>
+              <w:t>/</w:t>
             </w:r>
           </w:p>
         </w:tc>

</xml_diff>

<commit_message>
updated two new RegEx expressions for SignUp: username and password
</commit_message>
<xml_diff>
--- a/concept/milestones/milestone4.docx
+++ b/concept/milestones/milestone4.docx
@@ -1,6 +1,6 @@
 
 <file path=word/document.xml><?xml version="1.0" encoding="utf-8"?>
-<w:document xmlns:wpc="http://schemas.microsoft.com/office/word/2010/wordprocessingCanvas" xmlns:cx="http://schemas.microsoft.com/office/drawing/2014/chartex" xmlns:cx1="http://schemas.microsoft.com/office/drawing/2015/9/8/chartex" xmlns:cx2="http://schemas.microsoft.com/office/drawing/2015/10/21/chartex" xmlns:cx3="http://schemas.microsoft.com/office/drawing/2016/5/9/chartex" xmlns:cx4="http://schemas.microsoft.com/office/drawing/2016/5/10/chartex" xmlns:cx5="http://schemas.microsoft.com/office/drawing/2016/5/11/chartex" xmlns:mc="http://schemas.openxmlformats.org/markup-compatibility/2006" xmlns:o="urn:schemas-microsoft-com:office:office" xmlns:r="http://schemas.openxmlformats.org/officeDocument/2006/relationships" xmlns:m="http://schemas.openxmlformats.org/officeDocument/2006/math" xmlns:v="urn:schemas-microsoft-com:vml" xmlns:wp14="http://schemas.microsoft.com/office/word/2010/wordprocessingDrawing" xmlns:wp="http://schemas.openxmlformats.org/drawingml/2006/wordprocessingDrawing" xmlns:w10="urn:schemas-microsoft-com:office:word" xmlns:w="http://schemas.openxmlformats.org/wordprocessingml/2006/main" xmlns:w14="http://schemas.microsoft.com/office/word/2010/wordml" xmlns:w15="http://schemas.microsoft.com/office/word/2012/wordml" xmlns:w16se="http://schemas.microsoft.com/office/word/2015/wordml/symex" xmlns:wpg="http://schemas.microsoft.com/office/word/2010/wordprocessingGroup" xmlns:wpi="http://schemas.microsoft.com/office/word/2010/wordprocessingInk" xmlns:wne="http://schemas.microsoft.com/office/word/2006/wordml" xmlns:wps="http://schemas.microsoft.com/office/word/2010/wordprocessingShape" mc:Ignorable="w14 w15 w16se wp14">
+<w:document xmlns:wpc="http://schemas.microsoft.com/office/word/2010/wordprocessingCanvas" xmlns:cx="http://schemas.microsoft.com/office/drawing/2014/chartex" xmlns:cx1="http://schemas.microsoft.com/office/drawing/2015/9/8/chartex" xmlns:cx2="http://schemas.microsoft.com/office/drawing/2015/10/21/chartex" xmlns:cx3="http://schemas.microsoft.com/office/drawing/2016/5/9/chartex" xmlns:cx4="http://schemas.microsoft.com/office/drawing/2016/5/10/chartex" xmlns:cx5="http://schemas.microsoft.com/office/drawing/2016/5/11/chartex" xmlns:cx6="http://schemas.microsoft.com/office/drawing/2016/5/12/chartex" xmlns:cx7="http://schemas.microsoft.com/office/drawing/2016/5/13/chartex" xmlns:cx8="http://schemas.microsoft.com/office/drawing/2016/5/14/chartex" xmlns:mc="http://schemas.openxmlformats.org/markup-compatibility/2006" xmlns:o="urn:schemas-microsoft-com:office:office" xmlns:r="http://schemas.openxmlformats.org/officeDocument/2006/relationships" xmlns:m="http://schemas.openxmlformats.org/officeDocument/2006/math" xmlns:v="urn:schemas-microsoft-com:vml" xmlns:wp14="http://schemas.microsoft.com/office/word/2010/wordprocessingDrawing" xmlns:wp="http://schemas.openxmlformats.org/drawingml/2006/wordprocessingDrawing" xmlns:w10="urn:schemas-microsoft-com:office:word" xmlns:w="http://schemas.openxmlformats.org/wordprocessingml/2006/main" xmlns:w14="http://schemas.microsoft.com/office/word/2010/wordml" xmlns:w15="http://schemas.microsoft.com/office/word/2012/wordml" xmlns:w16se="http://schemas.microsoft.com/office/word/2015/wordml/symex" xmlns:wpg="http://schemas.microsoft.com/office/word/2010/wordprocessingGroup" xmlns:wpi="http://schemas.microsoft.com/office/word/2010/wordprocessingInk" xmlns:wne="http://schemas.microsoft.com/office/word/2006/wordml" xmlns:wps="http://schemas.microsoft.com/office/word/2010/wordprocessingShape" mc:Ignorable="w14 w15 w16se wp14">
   <w:body>
     <w:tbl>
       <w:tblPr>
@@ -111,19 +111,8 @@
                 <w:sz w:val="20"/>
                 <w:szCs w:val="20"/>
               </w:rPr>
-              <w:t>Data Format/</w:t>
-            </w:r>
-            <w:proofErr w:type="spellStart"/>
-            <w:r>
-              <w:rPr>
-                <w:rFonts w:ascii="Times New Roman" w:hAnsi="Times New Roman" w:cs="Times New Roman"/>
-                <w:b/>
-                <w:sz w:val="20"/>
-                <w:szCs w:val="20"/>
-              </w:rPr>
-              <w:t>RegExp</w:t>
-            </w:r>
-            <w:proofErr w:type="spellEnd"/>
+              <w:t>Data Format/RegExp</w:t>
+            </w:r>
           </w:p>
         </w:tc>
         <w:tc>
@@ -167,7 +156,6 @@
                 <w:szCs w:val="20"/>
               </w:rPr>
             </w:pPr>
-            <w:proofErr w:type="spellStart"/>
             <w:r>
               <w:rPr>
                 <w:rFonts w:ascii="Times New Roman" w:hAnsi="Times New Roman" w:cs="Times New Roman"/>
@@ -184,7 +172,6 @@
               </w:rPr>
               <w:t>name</w:t>
             </w:r>
-            <w:proofErr w:type="spellEnd"/>
           </w:p>
         </w:tc>
         <w:tc>
@@ -261,6 +248,46 @@
               <w:t>.</w:t>
             </w:r>
           </w:p>
+          <w:p>
+            <w:pPr>
+              <w:pStyle w:val="ListParagraph"/>
+              <w:numPr>
+                <w:ilvl w:val="0"/>
+                <w:numId w:val="1"/>
+              </w:numPr>
+              <w:cnfStyle w:val="000000000000" w:firstRow="0" w:lastRow="0" w:firstColumn="0" w:lastColumn="0" w:oddVBand="0" w:evenVBand="0" w:oddHBand="0" w:evenHBand="0" w:firstRowFirstColumn="0" w:firstRowLastColumn="0" w:lastRowFirstColumn="0" w:lastRowLastColumn="0"/>
+              <w:rPr>
+                <w:rFonts w:ascii="Times New Roman" w:hAnsi="Times New Roman" w:cs="Times New Roman"/>
+                <w:sz w:val="20"/>
+                <w:szCs w:val="20"/>
+              </w:rPr>
+            </w:pPr>
+            <w:r>
+              <w:rPr>
+                <w:rFonts w:ascii="Times New Roman" w:hAnsi="Times New Roman" w:cs="Times New Roman"/>
+                <w:sz w:val="20"/>
+                <w:szCs w:val="20"/>
+              </w:rPr>
+              <w:t xml:space="preserve">We excluded validation for the sign in form because it should </w:t>
+            </w:r>
+            <w:r>
+              <w:rPr>
+                <w:rFonts w:ascii="Times New Roman" w:hAnsi="Times New Roman" w:cs="Times New Roman"/>
+                <w:b/>
+                <w:sz w:val="20"/>
+                <w:szCs w:val="20"/>
+              </w:rPr>
+              <w:t>only</w:t>
+            </w:r>
+            <w:r>
+              <w:rPr>
+                <w:rFonts w:ascii="Times New Roman" w:hAnsi="Times New Roman" w:cs="Times New Roman"/>
+                <w:sz w:val="20"/>
+                <w:szCs w:val="20"/>
+              </w:rPr>
+              <w:t xml:space="preserve"> send a warning if the username/password combination does not match the database (which has not been implemented yet). Essentially, it would be the same RegEx as the txtNewUser field.</w:t>
+            </w:r>
+          </w:p>
         </w:tc>
       </w:tr>
       <w:tr>
@@ -280,7 +307,6 @@
                 <w:szCs w:val="20"/>
               </w:rPr>
             </w:pPr>
-            <w:proofErr w:type="spellStart"/>
             <w:r>
               <w:rPr>
                 <w:rFonts w:ascii="Times New Roman" w:hAnsi="Times New Roman" w:cs="Times New Roman"/>
@@ -297,7 +323,6 @@
               </w:rPr>
               <w:t>word</w:t>
             </w:r>
-            <w:proofErr w:type="spellEnd"/>
           </w:p>
         </w:tc>
         <w:tc>
@@ -366,6 +391,62 @@
               <w:t>.</w:t>
             </w:r>
           </w:p>
+          <w:p>
+            <w:pPr>
+              <w:pStyle w:val="ListParagraph"/>
+              <w:numPr>
+                <w:ilvl w:val="0"/>
+                <w:numId w:val="1"/>
+              </w:numPr>
+              <w:cnfStyle w:val="000000100000" w:firstRow="0" w:lastRow="0" w:firstColumn="0" w:lastColumn="0" w:oddVBand="0" w:evenVBand="0" w:oddHBand="1" w:evenHBand="0" w:firstRowFirstColumn="0" w:firstRowLastColumn="0" w:lastRowFirstColumn="0" w:lastRowLastColumn="0"/>
+              <w:rPr>
+                <w:rFonts w:ascii="Times New Roman" w:hAnsi="Times New Roman" w:cs="Times New Roman"/>
+                <w:sz w:val="20"/>
+                <w:szCs w:val="20"/>
+              </w:rPr>
+            </w:pPr>
+            <w:r>
+              <w:rPr>
+                <w:rFonts w:ascii="Times New Roman" w:hAnsi="Times New Roman" w:cs="Times New Roman"/>
+                <w:sz w:val="20"/>
+                <w:szCs w:val="20"/>
+              </w:rPr>
+              <w:t xml:space="preserve">We excluded validation for the sign in form because it should </w:t>
+            </w:r>
+            <w:r>
+              <w:rPr>
+                <w:rFonts w:ascii="Times New Roman" w:hAnsi="Times New Roman" w:cs="Times New Roman"/>
+                <w:b/>
+                <w:sz w:val="20"/>
+                <w:szCs w:val="20"/>
+              </w:rPr>
+              <w:t>only</w:t>
+            </w:r>
+            <w:r>
+              <w:rPr>
+                <w:rFonts w:ascii="Times New Roman" w:hAnsi="Times New Roman" w:cs="Times New Roman"/>
+                <w:sz w:val="20"/>
+                <w:szCs w:val="20"/>
+              </w:rPr>
+              <w:t xml:space="preserve"> send a warning if the username/password combination does not match the database (which has not been implemented yet). Essentially, it would be the same RegEx as the </w:t>
+            </w:r>
+            <w:r>
+              <w:rPr>
+                <w:rFonts w:ascii="Times New Roman" w:hAnsi="Times New Roman" w:cs="Times New Roman"/>
+                <w:sz w:val="20"/>
+                <w:szCs w:val="20"/>
+              </w:rPr>
+              <w:t>txtNewPassword</w:t>
+            </w:r>
+            <w:r>
+              <w:rPr>
+                <w:rFonts w:ascii="Times New Roman" w:hAnsi="Times New Roman" w:cs="Times New Roman"/>
+                <w:sz w:val="20"/>
+                <w:szCs w:val="20"/>
+              </w:rPr>
+              <w:t xml:space="preserve"> field.</w:t>
+            </w:r>
+          </w:p>
         </w:tc>
       </w:tr>
       <w:tr>
@@ -382,7 +463,6 @@
                 <w:szCs w:val="20"/>
               </w:rPr>
             </w:pPr>
-            <w:proofErr w:type="spellStart"/>
             <w:r>
               <w:rPr>
                 <w:rFonts w:ascii="Times New Roman" w:hAnsi="Times New Roman" w:cs="Times New Roman"/>
@@ -391,7 +471,6 @@
               </w:rPr>
               <w:t>txtNewUser</w:t>
             </w:r>
-            <w:proofErr w:type="spellEnd"/>
           </w:p>
         </w:tc>
         <w:tc>
@@ -422,6 +501,34 @@
                 <w:szCs w:val="20"/>
               </w:rPr>
               <w:t>ext</w:t>
+            </w:r>
+          </w:p>
+          <w:p>
+            <w:pPr>
+              <w:cnfStyle w:val="000000000000" w:firstRow="0" w:lastRow="0" w:firstColumn="0" w:lastColumn="0" w:oddVBand="0" w:evenVBand="0" w:oddHBand="0" w:evenHBand="0" w:firstRowFirstColumn="0" w:firstRowLastColumn="0" w:lastRowFirstColumn="0" w:lastRowLastColumn="0"/>
+              <w:rPr>
+                <w:rFonts w:ascii="Times New Roman" w:hAnsi="Times New Roman" w:cs="Times New Roman"/>
+                <w:sz w:val="20"/>
+                <w:szCs w:val="20"/>
+              </w:rPr>
+            </w:pPr>
+          </w:p>
+          <w:p>
+            <w:pPr>
+              <w:cnfStyle w:val="000000000000" w:firstRow="0" w:lastRow="0" w:firstColumn="0" w:lastColumn="0" w:oddVBand="0" w:evenVBand="0" w:oddHBand="0" w:evenHBand="0" w:firstRowFirstColumn="0" w:firstRowLastColumn="0" w:lastRowFirstColumn="0" w:lastRowLastColumn="0"/>
+              <w:rPr>
+                <w:rFonts w:ascii="Times New Roman" w:hAnsi="Times New Roman" w:cs="Times New Roman"/>
+                <w:sz w:val="20"/>
+                <w:szCs w:val="20"/>
+              </w:rPr>
+            </w:pPr>
+            <w:r>
+              <w:rPr>
+                <w:rFonts w:ascii="Times New Roman" w:hAnsi="Times New Roman" w:cs="Times New Roman"/>
+                <w:sz w:val="20"/>
+                <w:szCs w:val="20"/>
+              </w:rPr>
+              <w:t>/^[a-zA-Z0-9_-]{3,15}$/</w:t>
             </w:r>
           </w:p>
         </w:tc>
@@ -460,6 +567,37 @@
               <w:t>.</w:t>
             </w:r>
           </w:p>
+          <w:p>
+            <w:pPr>
+              <w:pStyle w:val="ListParagraph"/>
+              <w:numPr>
+                <w:ilvl w:val="0"/>
+                <w:numId w:val="1"/>
+              </w:numPr>
+              <w:cnfStyle w:val="000000000000" w:firstRow="0" w:lastRow="0" w:firstColumn="0" w:lastColumn="0" w:oddVBand="0" w:evenVBand="0" w:oddHBand="0" w:evenHBand="0" w:firstRowFirstColumn="0" w:firstRowLastColumn="0" w:lastRowFirstColumn="0" w:lastRowLastColumn="0"/>
+              <w:rPr>
+                <w:rFonts w:ascii="Times New Roman" w:hAnsi="Times New Roman" w:cs="Times New Roman"/>
+                <w:sz w:val="20"/>
+                <w:szCs w:val="20"/>
+              </w:rPr>
+            </w:pPr>
+            <w:r>
+              <w:rPr>
+                <w:rFonts w:ascii="Times New Roman" w:hAnsi="Times New Roman" w:cs="Times New Roman"/>
+                <w:sz w:val="20"/>
+                <w:szCs w:val="20"/>
+              </w:rPr>
+              <w:t>It</w:t>
+            </w:r>
+            <w:r>
+              <w:rPr>
+                <w:rFonts w:ascii="Times New Roman" w:hAnsi="Times New Roman" w:cs="Times New Roman"/>
+                <w:sz w:val="20"/>
+                <w:szCs w:val="20"/>
+              </w:rPr>
+              <w:t xml:space="preserve"> must be 3-15 characters and can only include alphanumeric characters, underscores and dashes.</w:t>
+            </w:r>
+          </w:p>
         </w:tc>
       </w:tr>
       <w:tr>
@@ -479,7 +617,6 @@
                 <w:szCs w:val="20"/>
               </w:rPr>
             </w:pPr>
-            <w:proofErr w:type="spellStart"/>
             <w:r>
               <w:rPr>
                 <w:rFonts w:ascii="Times New Roman" w:hAnsi="Times New Roman" w:cs="Times New Roman"/>
@@ -488,7 +625,6 @@
               </w:rPr>
               <w:t>txtNewPassword</w:t>
             </w:r>
-            <w:proofErr w:type="spellEnd"/>
           </w:p>
         </w:tc>
         <w:tc>
@@ -519,6 +655,34 @@
                 <w:szCs w:val="20"/>
               </w:rPr>
               <w:t>assword</w:t>
+            </w:r>
+          </w:p>
+          <w:p>
+            <w:pPr>
+              <w:cnfStyle w:val="000000100000" w:firstRow="0" w:lastRow="0" w:firstColumn="0" w:lastColumn="0" w:oddVBand="0" w:evenVBand="0" w:oddHBand="1" w:evenHBand="0" w:firstRowFirstColumn="0" w:firstRowLastColumn="0" w:lastRowFirstColumn="0" w:lastRowLastColumn="0"/>
+              <w:rPr>
+                <w:rFonts w:ascii="Times New Roman" w:hAnsi="Times New Roman" w:cs="Times New Roman"/>
+                <w:sz w:val="20"/>
+                <w:szCs w:val="20"/>
+              </w:rPr>
+            </w:pPr>
+          </w:p>
+          <w:p>
+            <w:pPr>
+              <w:cnfStyle w:val="000000100000" w:firstRow="0" w:lastRow="0" w:firstColumn="0" w:lastColumn="0" w:oddVBand="0" w:evenVBand="0" w:oddHBand="1" w:evenHBand="0" w:firstRowFirstColumn="0" w:firstRowLastColumn="0" w:lastRowFirstColumn="0" w:lastRowLastColumn="0"/>
+              <w:rPr>
+                <w:rFonts w:ascii="Times New Roman" w:hAnsi="Times New Roman" w:cs="Times New Roman"/>
+                <w:sz w:val="20"/>
+                <w:szCs w:val="20"/>
+              </w:rPr>
+            </w:pPr>
+            <w:r>
+              <w:rPr>
+                <w:rFonts w:ascii="Times New Roman" w:hAnsi="Times New Roman" w:cs="Times New Roman"/>
+                <w:sz w:val="20"/>
+                <w:szCs w:val="20"/>
+              </w:rPr>
+              <w:t>/^(?=.*[a-z])(?=.*[A-Z])(?=.*\d).{6,}$/</w:t>
             </w:r>
           </w:p>
         </w:tc>
@@ -557,6 +721,29 @@
               <w:t>.</w:t>
             </w:r>
           </w:p>
+          <w:p>
+            <w:pPr>
+              <w:pStyle w:val="ListParagraph"/>
+              <w:numPr>
+                <w:ilvl w:val="0"/>
+                <w:numId w:val="1"/>
+              </w:numPr>
+              <w:cnfStyle w:val="000000100000" w:firstRow="0" w:lastRow="0" w:firstColumn="0" w:lastColumn="0" w:oddVBand="0" w:evenVBand="0" w:oddHBand="1" w:evenHBand="0" w:firstRowFirstColumn="0" w:firstRowLastColumn="0" w:lastRowFirstColumn="0" w:lastRowLastColumn="0"/>
+              <w:rPr>
+                <w:rFonts w:ascii="Times New Roman" w:hAnsi="Times New Roman" w:cs="Times New Roman"/>
+                <w:sz w:val="20"/>
+                <w:szCs w:val="20"/>
+              </w:rPr>
+            </w:pPr>
+            <w:r>
+              <w:rPr>
+                <w:rFonts w:ascii="Times New Roman" w:hAnsi="Times New Roman" w:cs="Times New Roman"/>
+                <w:sz w:val="20"/>
+                <w:szCs w:val="20"/>
+              </w:rPr>
+              <w:t>It must be 6 or more characters with at least one lowercase letter, one uppercase letter and one digit.</w:t>
+            </w:r>
+          </w:p>
         </w:tc>
       </w:tr>
       <w:tr>
@@ -573,7 +760,6 @@
                 <w:szCs w:val="20"/>
               </w:rPr>
             </w:pPr>
-            <w:proofErr w:type="spellStart"/>
             <w:r>
               <w:rPr>
                 <w:rFonts w:ascii="Times New Roman" w:hAnsi="Times New Roman" w:cs="Times New Roman"/>
@@ -590,7 +776,6 @@
               </w:rPr>
               <w:t>y</w:t>
             </w:r>
-            <w:proofErr w:type="spellEnd"/>
           </w:p>
         </w:tc>
         <w:tc>
@@ -687,18 +872,18 @@
                 <w:sz w:val="20"/>
                 <w:szCs w:val="20"/>
               </w:rPr>
-              <w:t xml:space="preserve">ust match </w:t>
-            </w:r>
-            <w:proofErr w:type="spellStart"/>
-            <w:r>
-              <w:rPr>
-                <w:rFonts w:ascii="Times New Roman" w:hAnsi="Times New Roman" w:cs="Times New Roman"/>
-                <w:sz w:val="20"/>
-                <w:szCs w:val="20"/>
-              </w:rPr>
-              <w:t>txtNewPassword</w:t>
-            </w:r>
-            <w:proofErr w:type="spellEnd"/>
+              <w:t>ust match txtNewPassword</w:t>
+            </w:r>
+            <w:r>
+              <w:rPr>
+                <w:rFonts w:ascii="Times New Roman" w:hAnsi="Times New Roman" w:cs="Times New Roman"/>
+                <w:sz w:val="20"/>
+                <w:szCs w:val="20"/>
+              </w:rPr>
+              <w:t>.</w:t>
+            </w:r>
+            <w:bookmarkStart w:id="0" w:name="_GoBack"/>
+            <w:bookmarkEnd w:id="0"/>
           </w:p>
         </w:tc>
       </w:tr>
@@ -719,7 +904,6 @@
                 <w:szCs w:val="20"/>
               </w:rPr>
             </w:pPr>
-            <w:proofErr w:type="spellStart"/>
             <w:r>
               <w:rPr>
                 <w:rFonts w:ascii="Times New Roman" w:hAnsi="Times New Roman" w:cs="Times New Roman"/>
@@ -728,7 +912,6 @@
               </w:rPr>
               <w:t>txtEmail</w:t>
             </w:r>
-            <w:proofErr w:type="spellEnd"/>
           </w:p>
         </w:tc>
         <w:tc>
@@ -786,61 +969,7 @@
                 <w:sz w:val="20"/>
                 <w:szCs w:val="20"/>
               </w:rPr>
-              <w:t>/^[a-</w:t>
-            </w:r>
-            <w:proofErr w:type="spellStart"/>
-            <w:r>
-              <w:rPr>
-                <w:rFonts w:ascii="Times New Roman" w:hAnsi="Times New Roman" w:cs="Times New Roman"/>
-                <w:sz w:val="20"/>
-                <w:szCs w:val="20"/>
-              </w:rPr>
-              <w:t>zA</w:t>
-            </w:r>
-            <w:proofErr w:type="spellEnd"/>
-            <w:r>
-              <w:rPr>
-                <w:rFonts w:ascii="Times New Roman" w:hAnsi="Times New Roman" w:cs="Times New Roman"/>
-                <w:sz w:val="20"/>
-                <w:szCs w:val="20"/>
-              </w:rPr>
-              <w:t>-Z\d_]+\@[a-</w:t>
-            </w:r>
-            <w:proofErr w:type="spellStart"/>
-            <w:r>
-              <w:rPr>
-                <w:rFonts w:ascii="Times New Roman" w:hAnsi="Times New Roman" w:cs="Times New Roman"/>
-                <w:sz w:val="20"/>
-                <w:szCs w:val="20"/>
-              </w:rPr>
-              <w:t>zA</w:t>
-            </w:r>
-            <w:proofErr w:type="spellEnd"/>
-            <w:r>
-              <w:rPr>
-                <w:rFonts w:ascii="Times New Roman" w:hAnsi="Times New Roman" w:cs="Times New Roman"/>
-                <w:sz w:val="20"/>
-                <w:szCs w:val="20"/>
-              </w:rPr>
-              <w:t>-z]+\.[a-</w:t>
-            </w:r>
-            <w:proofErr w:type="spellStart"/>
-            <w:r>
-              <w:rPr>
-                <w:rFonts w:ascii="Times New Roman" w:hAnsi="Times New Roman" w:cs="Times New Roman"/>
-                <w:sz w:val="20"/>
-                <w:szCs w:val="20"/>
-              </w:rPr>
-              <w:t>zA</w:t>
-            </w:r>
-            <w:proofErr w:type="spellEnd"/>
-            <w:r>
-              <w:rPr>
-                <w:rFonts w:ascii="Times New Roman" w:hAnsi="Times New Roman" w:cs="Times New Roman"/>
-                <w:sz w:val="20"/>
-                <w:szCs w:val="20"/>
-              </w:rPr>
-              <w:t>-z]{2,3}/</w:t>
+              <w:t>/^[a-zA-Z\d_]+\@[a-zA-z]+\.[a-zA-z]{2,3}/</w:t>
             </w:r>
           </w:p>
         </w:tc>
@@ -1093,7 +1222,6 @@
                 <w:szCs w:val="20"/>
               </w:rPr>
             </w:pPr>
-            <w:proofErr w:type="spellStart"/>
             <w:r>
               <w:rPr>
                 <w:rFonts w:ascii="Times New Roman" w:hAnsi="Times New Roman" w:cs="Times New Roman"/>
@@ -1110,7 +1238,6 @@
               </w:rPr>
               <w:t>ember</w:t>
             </w:r>
-            <w:proofErr w:type="spellEnd"/>
           </w:p>
         </w:tc>
         <w:tc>
@@ -1291,19 +1418,8 @@
                 <w:sz w:val="20"/>
                 <w:szCs w:val="20"/>
               </w:rPr>
-              <w:t>Data Format/</w:t>
-            </w:r>
-            <w:proofErr w:type="spellStart"/>
-            <w:r>
-              <w:rPr>
-                <w:rFonts w:ascii="Times New Roman" w:hAnsi="Times New Roman" w:cs="Times New Roman"/>
-                <w:b/>
-                <w:sz w:val="20"/>
-                <w:szCs w:val="20"/>
-              </w:rPr>
-              <w:t>RegExp</w:t>
-            </w:r>
-            <w:proofErr w:type="spellEnd"/>
+              <w:t>Data Format/RegExp</w:t>
+            </w:r>
           </w:p>
         </w:tc>
         <w:tc>
@@ -1347,7 +1463,6 @@
                 <w:szCs w:val="20"/>
               </w:rPr>
             </w:pPr>
-            <w:proofErr w:type="spellStart"/>
             <w:r>
               <w:rPr>
                 <w:rFonts w:ascii="Times New Roman" w:hAnsi="Times New Roman" w:cs="Times New Roman"/>
@@ -1356,7 +1471,6 @@
               </w:rPr>
               <w:t>txtName</w:t>
             </w:r>
-            <w:proofErr w:type="spellEnd"/>
           </w:p>
         </w:tc>
         <w:tc>
@@ -1432,15 +1546,7 @@
                 <w:sz w:val="20"/>
                 <w:szCs w:val="20"/>
               </w:rPr>
-              <w:t xml:space="preserve"> </w:t>
-            </w:r>
-            <w:r>
-              <w:rPr>
-                <w:rFonts w:ascii="Times New Roman" w:hAnsi="Times New Roman" w:cs="Times New Roman"/>
-                <w:sz w:val="20"/>
-                <w:szCs w:val="20"/>
-              </w:rPr>
-              <w:t>– cannot be blank</w:t>
+              <w:t xml:space="preserve"> – cannot be blank</w:t>
             </w:r>
             <w:r>
               <w:rPr>
@@ -1525,7 +1631,6 @@
                 <w:szCs w:val="20"/>
               </w:rPr>
             </w:pPr>
-            <w:proofErr w:type="spellStart"/>
             <w:r>
               <w:rPr>
                 <w:rFonts w:ascii="Times New Roman" w:hAnsi="Times New Roman" w:cs="Times New Roman"/>
@@ -1534,7 +1639,6 @@
               </w:rPr>
               <w:t>txtEmail</w:t>
             </w:r>
-            <w:proofErr w:type="spellEnd"/>
           </w:p>
         </w:tc>
         <w:tc>
@@ -1584,61 +1688,7 @@
                 <w:sz w:val="20"/>
                 <w:szCs w:val="20"/>
               </w:rPr>
-              <w:t>/^[a-</w:t>
-            </w:r>
-            <w:proofErr w:type="spellStart"/>
-            <w:r>
-              <w:rPr>
-                <w:rFonts w:ascii="Times New Roman" w:hAnsi="Times New Roman" w:cs="Times New Roman"/>
-                <w:sz w:val="20"/>
-                <w:szCs w:val="20"/>
-              </w:rPr>
-              <w:t>zA</w:t>
-            </w:r>
-            <w:proofErr w:type="spellEnd"/>
-            <w:r>
-              <w:rPr>
-                <w:rFonts w:ascii="Times New Roman" w:hAnsi="Times New Roman" w:cs="Times New Roman"/>
-                <w:sz w:val="20"/>
-                <w:szCs w:val="20"/>
-              </w:rPr>
-              <w:t>-Z\d_]+\@[a-</w:t>
-            </w:r>
-            <w:proofErr w:type="spellStart"/>
-            <w:r>
-              <w:rPr>
-                <w:rFonts w:ascii="Times New Roman" w:hAnsi="Times New Roman" w:cs="Times New Roman"/>
-                <w:sz w:val="20"/>
-                <w:szCs w:val="20"/>
-              </w:rPr>
-              <w:t>zA</w:t>
-            </w:r>
-            <w:proofErr w:type="spellEnd"/>
-            <w:r>
-              <w:rPr>
-                <w:rFonts w:ascii="Times New Roman" w:hAnsi="Times New Roman" w:cs="Times New Roman"/>
-                <w:sz w:val="20"/>
-                <w:szCs w:val="20"/>
-              </w:rPr>
-              <w:t>-z]+\.[a-</w:t>
-            </w:r>
-            <w:proofErr w:type="spellStart"/>
-            <w:r>
-              <w:rPr>
-                <w:rFonts w:ascii="Times New Roman" w:hAnsi="Times New Roman" w:cs="Times New Roman"/>
-                <w:sz w:val="20"/>
-                <w:szCs w:val="20"/>
-              </w:rPr>
-              <w:t>zA</w:t>
-            </w:r>
-            <w:proofErr w:type="spellEnd"/>
-            <w:r>
-              <w:rPr>
-                <w:rFonts w:ascii="Times New Roman" w:hAnsi="Times New Roman" w:cs="Times New Roman"/>
-                <w:sz w:val="20"/>
-                <w:szCs w:val="20"/>
-              </w:rPr>
-              <w:t>-z]{2,3}/</w:t>
+              <w:t>/^[a-zA-Z\d_]+\@[a-zA-z]+\.[a-zA-z]{2,3}/</w:t>
             </w:r>
           </w:p>
         </w:tc>
@@ -1787,7 +1837,6 @@
                 <w:szCs w:val="20"/>
               </w:rPr>
             </w:pPr>
-            <w:proofErr w:type="spellStart"/>
             <w:r>
               <w:rPr>
                 <w:rFonts w:ascii="Times New Roman" w:hAnsi="Times New Roman" w:cs="Times New Roman"/>
@@ -1804,7 +1853,6 @@
               </w:rPr>
               <w:t>Feedback</w:t>
             </w:r>
-            <w:proofErr w:type="spellEnd"/>
           </w:p>
         </w:tc>
         <w:tc>
@@ -1820,7 +1868,6 @@
                 <w:szCs w:val="20"/>
               </w:rPr>
             </w:pPr>
-            <w:proofErr w:type="spellStart"/>
             <w:r>
               <w:rPr>
                 <w:rFonts w:ascii="Times New Roman" w:hAnsi="Times New Roman" w:cs="Times New Roman"/>
@@ -1837,7 +1884,6 @@
               </w:rPr>
               <w:t>extarea</w:t>
             </w:r>
-            <w:proofErr w:type="spellEnd"/>
           </w:p>
         </w:tc>
         <w:tc>
@@ -1939,6 +1985,7 @@
                 <w:sz w:val="20"/>
                 <w:szCs w:val="20"/>
               </w:rPr>
+              <w:lastRenderedPageBreak/>
               <w:t>FORM on page:</w:t>
             </w:r>
             <w:r>
@@ -2003,19 +2050,8 @@
                 <w:sz w:val="20"/>
                 <w:szCs w:val="20"/>
               </w:rPr>
-              <w:t>Data Format/</w:t>
-            </w:r>
-            <w:proofErr w:type="spellStart"/>
-            <w:r>
-              <w:rPr>
-                <w:rFonts w:ascii="Times New Roman" w:hAnsi="Times New Roman" w:cs="Times New Roman"/>
-                <w:b/>
-                <w:sz w:val="20"/>
-                <w:szCs w:val="20"/>
-              </w:rPr>
-              <w:t>RegExp</w:t>
-            </w:r>
-            <w:proofErr w:type="spellEnd"/>
+              <w:t>Data Format/RegExp</w:t>
+            </w:r>
           </w:p>
         </w:tc>
         <w:tc>
@@ -2059,7 +2095,6 @@
                 <w:szCs w:val="20"/>
               </w:rPr>
             </w:pPr>
-            <w:proofErr w:type="spellStart"/>
             <w:r>
               <w:rPr>
                 <w:rFonts w:ascii="Times New Roman" w:hAnsi="Times New Roman" w:cs="Times New Roman"/>
@@ -2068,7 +2103,6 @@
               </w:rPr>
               <w:t>txtFirstName</w:t>
             </w:r>
-            <w:proofErr w:type="spellEnd"/>
           </w:p>
         </w:tc>
         <w:tc>
@@ -2134,25 +2168,7 @@
                 <w:sz w:val="20"/>
                 <w:szCs w:val="20"/>
               </w:rPr>
-              <w:t>a-</w:t>
-            </w:r>
-            <w:proofErr w:type="spellStart"/>
-            <w:r>
-              <w:rPr>
-                <w:rFonts w:ascii="Times New Roman" w:hAnsi="Times New Roman" w:cs="Times New Roman"/>
-                <w:sz w:val="20"/>
-                <w:szCs w:val="20"/>
-              </w:rPr>
-              <w:t>zA</w:t>
-            </w:r>
-            <w:proofErr w:type="spellEnd"/>
-            <w:r>
-              <w:rPr>
-                <w:rFonts w:ascii="Times New Roman" w:hAnsi="Times New Roman" w:cs="Times New Roman"/>
-                <w:sz w:val="20"/>
-                <w:szCs w:val="20"/>
-              </w:rPr>
-              <w:t>-Z]+</w:t>
+              <w:t>a-zA-Z]+</w:t>
             </w:r>
             <w:r>
               <w:rPr>
@@ -2273,7 +2289,6 @@
                 <w:szCs w:val="20"/>
               </w:rPr>
             </w:pPr>
-            <w:proofErr w:type="spellStart"/>
             <w:r>
               <w:rPr>
                 <w:rFonts w:ascii="Times New Roman" w:hAnsi="Times New Roman" w:cs="Times New Roman"/>
@@ -2282,7 +2297,6 @@
               </w:rPr>
               <w:t>txtLastName</w:t>
             </w:r>
-            <w:proofErr w:type="spellEnd"/>
           </w:p>
         </w:tc>
         <w:tc>
@@ -2332,25 +2346,7 @@
                 <w:sz w:val="20"/>
                 <w:szCs w:val="20"/>
               </w:rPr>
-              <w:t>/[^a-</w:t>
-            </w:r>
-            <w:proofErr w:type="spellStart"/>
-            <w:r>
-              <w:rPr>
-                <w:rFonts w:ascii="Times New Roman" w:hAnsi="Times New Roman" w:cs="Times New Roman"/>
-                <w:sz w:val="20"/>
-                <w:szCs w:val="20"/>
-              </w:rPr>
-              <w:t>zA</w:t>
-            </w:r>
-            <w:proofErr w:type="spellEnd"/>
-            <w:r>
-              <w:rPr>
-                <w:rFonts w:ascii="Times New Roman" w:hAnsi="Times New Roman" w:cs="Times New Roman"/>
-                <w:sz w:val="20"/>
-                <w:szCs w:val="20"/>
-              </w:rPr>
-              <w:t>-Z]+/</w:t>
+              <w:t>/[^a-zA-Z]+/</w:t>
             </w:r>
           </w:p>
         </w:tc>
@@ -2498,15 +2494,7 @@
                 <w:sz w:val="20"/>
                 <w:szCs w:val="20"/>
               </w:rPr>
-              <w:t>Num</w:t>
-            </w:r>
-            <w:r>
-              <w:rPr>
-                <w:rFonts w:ascii="Times New Roman" w:hAnsi="Times New Roman" w:cs="Times New Roman"/>
-                <w:sz w:val="20"/>
-                <w:szCs w:val="20"/>
-              </w:rPr>
-              <w:t xml:space="preserve">Phone_1, </w:t>
+              <w:t xml:space="preserve">NumPhone_1, </w:t>
             </w:r>
             <w:r>
               <w:rPr>
@@ -2522,15 +2510,7 @@
                 <w:sz w:val="20"/>
                 <w:szCs w:val="20"/>
               </w:rPr>
-              <w:t>Num</w:t>
-            </w:r>
-            <w:r>
-              <w:rPr>
-                <w:rFonts w:ascii="Times New Roman" w:hAnsi="Times New Roman" w:cs="Times New Roman"/>
-                <w:sz w:val="20"/>
-                <w:szCs w:val="20"/>
-              </w:rPr>
-              <w:t>Phone_2</w:t>
+              <w:t>NumPhone_2</w:t>
             </w:r>
           </w:p>
         </w:tc>
@@ -2689,7 +2669,6 @@
                 <w:szCs w:val="20"/>
               </w:rPr>
             </w:pPr>
-            <w:proofErr w:type="spellStart"/>
             <w:r>
               <w:rPr>
                 <w:rFonts w:ascii="Times New Roman" w:hAnsi="Times New Roman" w:cs="Times New Roman"/>
@@ -2698,7 +2677,6 @@
               </w:rPr>
               <w:t>txtEmail</w:t>
             </w:r>
-            <w:proofErr w:type="spellEnd"/>
           </w:p>
         </w:tc>
         <w:tc>
@@ -2748,61 +2726,7 @@
                 <w:sz w:val="20"/>
                 <w:szCs w:val="20"/>
               </w:rPr>
-              <w:t>/^[a-</w:t>
-            </w:r>
-            <w:proofErr w:type="spellStart"/>
-            <w:r>
-              <w:rPr>
-                <w:rFonts w:ascii="Times New Roman" w:hAnsi="Times New Roman" w:cs="Times New Roman"/>
-                <w:sz w:val="20"/>
-                <w:szCs w:val="20"/>
-              </w:rPr>
-              <w:t>zA</w:t>
-            </w:r>
-            <w:proofErr w:type="spellEnd"/>
-            <w:r>
-              <w:rPr>
-                <w:rFonts w:ascii="Times New Roman" w:hAnsi="Times New Roman" w:cs="Times New Roman"/>
-                <w:sz w:val="20"/>
-                <w:szCs w:val="20"/>
-              </w:rPr>
-              <w:t>-Z\d_]+\@[a-</w:t>
-            </w:r>
-            <w:proofErr w:type="spellStart"/>
-            <w:r>
-              <w:rPr>
-                <w:rFonts w:ascii="Times New Roman" w:hAnsi="Times New Roman" w:cs="Times New Roman"/>
-                <w:sz w:val="20"/>
-                <w:szCs w:val="20"/>
-              </w:rPr>
-              <w:t>zA</w:t>
-            </w:r>
-            <w:proofErr w:type="spellEnd"/>
-            <w:r>
-              <w:rPr>
-                <w:rFonts w:ascii="Times New Roman" w:hAnsi="Times New Roman" w:cs="Times New Roman"/>
-                <w:sz w:val="20"/>
-                <w:szCs w:val="20"/>
-              </w:rPr>
-              <w:t>-z]+\.[a-</w:t>
-            </w:r>
-            <w:proofErr w:type="spellStart"/>
-            <w:r>
-              <w:rPr>
-                <w:rFonts w:ascii="Times New Roman" w:hAnsi="Times New Roman" w:cs="Times New Roman"/>
-                <w:sz w:val="20"/>
-                <w:szCs w:val="20"/>
-              </w:rPr>
-              <w:t>zA</w:t>
-            </w:r>
-            <w:proofErr w:type="spellEnd"/>
-            <w:r>
-              <w:rPr>
-                <w:rFonts w:ascii="Times New Roman" w:hAnsi="Times New Roman" w:cs="Times New Roman"/>
-                <w:sz w:val="20"/>
-                <w:szCs w:val="20"/>
-              </w:rPr>
-              <w:t>-z]{2,3}/</w:t>
+              <w:t>/^[a-zA-Z\d_]+\@[a-zA-z]+\.[a-zA-z]{2,3}/</w:t>
             </w:r>
           </w:p>
         </w:tc>
@@ -2900,7 +2824,6 @@
                 <w:sz w:val="20"/>
                 <w:szCs w:val="20"/>
               </w:rPr>
-              <w:lastRenderedPageBreak/>
               <w:t>The last 3-4 characters must be .com, .ca or .org.</w:t>
             </w:r>
           </w:p>
@@ -2920,17 +2843,14 @@
                 <w:szCs w:val="20"/>
               </w:rPr>
             </w:pPr>
-            <w:proofErr w:type="spellStart"/>
-            <w:r>
-              <w:rPr>
-                <w:rFonts w:ascii="Times New Roman" w:hAnsi="Times New Roman" w:cs="Times New Roman"/>
-                <w:sz w:val="20"/>
-                <w:szCs w:val="20"/>
-              </w:rPr>
-              <w:lastRenderedPageBreak/>
+            <w:r>
+              <w:rPr>
+                <w:rFonts w:ascii="Times New Roman" w:hAnsi="Times New Roman" w:cs="Times New Roman"/>
+                <w:sz w:val="20"/>
+                <w:szCs w:val="20"/>
+              </w:rPr>
               <w:t>txtOrganization</w:t>
             </w:r>
-            <w:proofErr w:type="spellEnd"/>
           </w:p>
         </w:tc>
         <w:tc>
@@ -3010,7 +2930,6 @@
                 <w:szCs w:val="20"/>
               </w:rPr>
             </w:pPr>
-            <w:proofErr w:type="spellStart"/>
             <w:r>
               <w:rPr>
                 <w:rFonts w:ascii="Times New Roman" w:hAnsi="Times New Roman" w:cs="Times New Roman"/>
@@ -3027,7 +2946,6 @@
               </w:rPr>
               <w:t>ess</w:t>
             </w:r>
-            <w:proofErr w:type="spellEnd"/>
           </w:p>
         </w:tc>
         <w:tc>
@@ -3182,7 +3100,6 @@
                 <w:szCs w:val="20"/>
               </w:rPr>
             </w:pPr>
-            <w:proofErr w:type="spellStart"/>
             <w:r>
               <w:rPr>
                 <w:rFonts w:ascii="Times New Roman" w:hAnsi="Times New Roman" w:cs="Times New Roman"/>
@@ -3191,7 +3108,6 @@
               </w:rPr>
               <w:t>txtDate</w:t>
             </w:r>
-            <w:proofErr w:type="spellEnd"/>
           </w:p>
         </w:tc>
         <w:tc>
@@ -3322,7 +3238,6 @@
                 <w:szCs w:val="20"/>
               </w:rPr>
             </w:pPr>
-            <w:proofErr w:type="spellStart"/>
             <w:r>
               <w:rPr>
                 <w:rFonts w:ascii="Times New Roman" w:hAnsi="Times New Roman" w:cs="Times New Roman"/>
@@ -3331,7 +3246,6 @@
               </w:rPr>
               <w:t>txtStartTime</w:t>
             </w:r>
-            <w:proofErr w:type="spellEnd"/>
           </w:p>
         </w:tc>
         <w:tc>
@@ -3417,8 +3331,6 @@
                 <w:szCs w:val="20"/>
               </w:rPr>
             </w:pPr>
-            <w:bookmarkStart w:id="0" w:name="_GoBack"/>
-            <w:bookmarkEnd w:id="0"/>
             <w:r>
               <w:rPr>
                 <w:rFonts w:ascii="Times New Roman" w:hAnsi="Times New Roman" w:cs="Times New Roman"/>
@@ -3468,7 +3380,6 @@
                 <w:szCs w:val="20"/>
               </w:rPr>
             </w:pPr>
-            <w:proofErr w:type="spellStart"/>
             <w:r>
               <w:rPr>
                 <w:rFonts w:ascii="Times New Roman" w:hAnsi="Times New Roman" w:cs="Times New Roman"/>
@@ -3477,7 +3388,6 @@
               </w:rPr>
               <w:t>txtEndTime</w:t>
             </w:r>
-            <w:proofErr w:type="spellEnd"/>
           </w:p>
         </w:tc>
         <w:tc>
@@ -3582,55 +3492,7 @@
                 <w:sz w:val="20"/>
                 <w:szCs w:val="20"/>
               </w:rPr>
-              <w:t xml:space="preserve">must be </w:t>
-            </w:r>
-            <w:r>
-              <w:rPr>
-                <w:rFonts w:ascii="Times New Roman" w:hAnsi="Times New Roman" w:cs="Times New Roman"/>
-                <w:sz w:val="20"/>
-                <w:szCs w:val="20"/>
-              </w:rPr>
-              <w:t xml:space="preserve">before 4:00PM </w:t>
-            </w:r>
-            <w:r>
-              <w:rPr>
-                <w:rFonts w:ascii="Times New Roman" w:hAnsi="Times New Roman" w:cs="Times New Roman"/>
-                <w:sz w:val="20"/>
-                <w:szCs w:val="20"/>
-              </w:rPr>
-              <w:t xml:space="preserve">on weekdays and must be after </w:t>
-            </w:r>
-            <w:r>
-              <w:rPr>
-                <w:rFonts w:ascii="Times New Roman" w:hAnsi="Times New Roman" w:cs="Times New Roman"/>
-                <w:sz w:val="20"/>
-                <w:szCs w:val="20"/>
-              </w:rPr>
-              <w:t>3</w:t>
-            </w:r>
-            <w:r>
-              <w:rPr>
-                <w:rFonts w:ascii="Times New Roman" w:hAnsi="Times New Roman" w:cs="Times New Roman"/>
-                <w:sz w:val="20"/>
-                <w:szCs w:val="20"/>
-              </w:rPr>
-              <w:t>:00</w:t>
-            </w:r>
-            <w:r>
-              <w:rPr>
-                <w:rFonts w:ascii="Times New Roman" w:hAnsi="Times New Roman" w:cs="Times New Roman"/>
-                <w:sz w:val="20"/>
-                <w:szCs w:val="20"/>
-              </w:rPr>
-              <w:t>P</w:t>
-            </w:r>
-            <w:r>
-              <w:rPr>
-                <w:rFonts w:ascii="Times New Roman" w:hAnsi="Times New Roman" w:cs="Times New Roman"/>
-                <w:sz w:val="20"/>
-                <w:szCs w:val="20"/>
-              </w:rPr>
-              <w:t>M on weekends</w:t>
+              <w:t>must be before 4:00PM on weekdays and must be after 3:00PM on weekends</w:t>
             </w:r>
             <w:r>
               <w:rPr>
@@ -3660,7 +3522,6 @@
                 <w:szCs w:val="20"/>
               </w:rPr>
             </w:pPr>
-            <w:proofErr w:type="spellStart"/>
             <w:r>
               <w:rPr>
                 <w:rFonts w:ascii="Times New Roman" w:hAnsi="Times New Roman" w:cs="Times New Roman"/>
@@ -3677,7 +3538,6 @@
               </w:rPr>
               <w:t>tion</w:t>
             </w:r>
-            <w:proofErr w:type="spellEnd"/>
           </w:p>
         </w:tc>
         <w:tc>
@@ -3715,18 +3575,8 @@
                 <w:sz w:val="20"/>
                 <w:szCs w:val="20"/>
               </w:rPr>
-              <w:t xml:space="preserve"> </w:t>
-            </w:r>
-            <w:proofErr w:type="spellStart"/>
-            <w:r>
-              <w:rPr>
-                <w:rFonts w:ascii="Times New Roman" w:hAnsi="Times New Roman" w:cs="Times New Roman"/>
-                <w:sz w:val="20"/>
-                <w:szCs w:val="20"/>
-              </w:rPr>
-              <w:t>Datalist</w:t>
-            </w:r>
-            <w:proofErr w:type="spellEnd"/>
+              <w:t xml:space="preserve"> Datalist</w:t>
+            </w:r>
           </w:p>
           <w:p>
             <w:pPr>
@@ -3753,25 +3603,7 @@
                 <w:sz w:val="20"/>
                 <w:szCs w:val="20"/>
               </w:rPr>
-              <w:t>/[^a-</w:t>
-            </w:r>
-            <w:proofErr w:type="spellStart"/>
-            <w:r>
-              <w:rPr>
-                <w:rFonts w:ascii="Times New Roman" w:hAnsi="Times New Roman" w:cs="Times New Roman"/>
-                <w:sz w:val="20"/>
-                <w:szCs w:val="20"/>
-              </w:rPr>
-              <w:t>zA</w:t>
-            </w:r>
-            <w:proofErr w:type="spellEnd"/>
-            <w:r>
-              <w:rPr>
-                <w:rFonts w:ascii="Times New Roman" w:hAnsi="Times New Roman" w:cs="Times New Roman"/>
-                <w:sz w:val="20"/>
-                <w:szCs w:val="20"/>
-              </w:rPr>
-              <w:t>-Z]+/</w:t>
+              <w:t>/[^a-zA-Z]+/</w:t>
             </w:r>
           </w:p>
         </w:tc>
@@ -3865,7 +3697,6 @@
                 <w:szCs w:val="20"/>
               </w:rPr>
             </w:pPr>
-            <w:proofErr w:type="spellStart"/>
             <w:r>
               <w:rPr>
                 <w:rFonts w:ascii="Times New Roman" w:hAnsi="Times New Roman" w:cs="Times New Roman"/>
@@ -3890,7 +3721,6 @@
               </w:rPr>
               <w:t>Guests</w:t>
             </w:r>
-            <w:proofErr w:type="spellEnd"/>
           </w:p>
         </w:tc>
         <w:tc>
@@ -4064,7 +3894,6 @@
                 <w:szCs w:val="20"/>
               </w:rPr>
             </w:pPr>
-            <w:proofErr w:type="spellStart"/>
             <w:r>
               <w:rPr>
                 <w:rFonts w:ascii="Times New Roman" w:hAnsi="Times New Roman" w:cs="Times New Roman"/>
@@ -4081,17 +3910,15 @@
               </w:rPr>
               <w:t>Brownies</w:t>
             </w:r>
-            <w:proofErr w:type="spellEnd"/>
-          </w:p>
-          <w:p>
-            <w:pPr>
-              <w:rPr>
-                <w:rFonts w:ascii="Times New Roman" w:hAnsi="Times New Roman" w:cs="Times New Roman"/>
-                <w:sz w:val="20"/>
-                <w:szCs w:val="20"/>
-              </w:rPr>
-            </w:pPr>
-            <w:proofErr w:type="spellStart"/>
+          </w:p>
+          <w:p>
+            <w:pPr>
+              <w:rPr>
+                <w:rFonts w:ascii="Times New Roman" w:hAnsi="Times New Roman" w:cs="Times New Roman"/>
+                <w:sz w:val="20"/>
+                <w:szCs w:val="20"/>
+              </w:rPr>
+            </w:pPr>
             <w:r>
               <w:rPr>
                 <w:rFonts w:ascii="Times New Roman" w:hAnsi="Times New Roman" w:cs="Times New Roman"/>
@@ -4100,17 +3927,15 @@
               </w:rPr>
               <w:t>chkCakes</w:t>
             </w:r>
-            <w:proofErr w:type="spellEnd"/>
-          </w:p>
-          <w:p>
-            <w:pPr>
-              <w:rPr>
-                <w:rFonts w:ascii="Times New Roman" w:hAnsi="Times New Roman" w:cs="Times New Roman"/>
-                <w:sz w:val="20"/>
-                <w:szCs w:val="20"/>
-              </w:rPr>
-            </w:pPr>
-            <w:proofErr w:type="spellStart"/>
+          </w:p>
+          <w:p>
+            <w:pPr>
+              <w:rPr>
+                <w:rFonts w:ascii="Times New Roman" w:hAnsi="Times New Roman" w:cs="Times New Roman"/>
+                <w:sz w:val="20"/>
+                <w:szCs w:val="20"/>
+              </w:rPr>
+            </w:pPr>
             <w:r>
               <w:rPr>
                 <w:rFonts w:ascii="Times New Roman" w:hAnsi="Times New Roman" w:cs="Times New Roman"/>
@@ -4119,17 +3944,15 @@
               </w:rPr>
               <w:t>chkCookies</w:t>
             </w:r>
-            <w:proofErr w:type="spellEnd"/>
-          </w:p>
-          <w:p>
-            <w:pPr>
-              <w:rPr>
-                <w:rFonts w:ascii="Times New Roman" w:hAnsi="Times New Roman" w:cs="Times New Roman"/>
-                <w:sz w:val="20"/>
-                <w:szCs w:val="20"/>
-              </w:rPr>
-            </w:pPr>
-            <w:proofErr w:type="spellStart"/>
+          </w:p>
+          <w:p>
+            <w:pPr>
+              <w:rPr>
+                <w:rFonts w:ascii="Times New Roman" w:hAnsi="Times New Roman" w:cs="Times New Roman"/>
+                <w:sz w:val="20"/>
+                <w:szCs w:val="20"/>
+              </w:rPr>
+            </w:pPr>
             <w:r>
               <w:rPr>
                 <w:rFonts w:ascii="Times New Roman" w:hAnsi="Times New Roman" w:cs="Times New Roman"/>
@@ -4138,17 +3961,15 @@
               </w:rPr>
               <w:t>chkCupcakes</w:t>
             </w:r>
-            <w:proofErr w:type="spellEnd"/>
-          </w:p>
-          <w:p>
-            <w:pPr>
-              <w:rPr>
-                <w:rFonts w:ascii="Times New Roman" w:hAnsi="Times New Roman" w:cs="Times New Roman"/>
-                <w:sz w:val="20"/>
-                <w:szCs w:val="20"/>
-              </w:rPr>
-            </w:pPr>
-            <w:proofErr w:type="spellStart"/>
+          </w:p>
+          <w:p>
+            <w:pPr>
+              <w:rPr>
+                <w:rFonts w:ascii="Times New Roman" w:hAnsi="Times New Roman" w:cs="Times New Roman"/>
+                <w:sz w:val="20"/>
+                <w:szCs w:val="20"/>
+              </w:rPr>
+            </w:pPr>
             <w:r>
               <w:rPr>
                 <w:rFonts w:ascii="Times New Roman" w:hAnsi="Times New Roman" w:cs="Times New Roman"/>
@@ -4157,17 +3978,15 @@
               </w:rPr>
               <w:t>chkDonuts</w:t>
             </w:r>
-            <w:proofErr w:type="spellEnd"/>
-          </w:p>
-          <w:p>
-            <w:pPr>
-              <w:rPr>
-                <w:rFonts w:ascii="Times New Roman" w:hAnsi="Times New Roman" w:cs="Times New Roman"/>
-                <w:sz w:val="20"/>
-                <w:szCs w:val="20"/>
-              </w:rPr>
-            </w:pPr>
-            <w:proofErr w:type="spellStart"/>
+          </w:p>
+          <w:p>
+            <w:pPr>
+              <w:rPr>
+                <w:rFonts w:ascii="Times New Roman" w:hAnsi="Times New Roman" w:cs="Times New Roman"/>
+                <w:sz w:val="20"/>
+                <w:szCs w:val="20"/>
+              </w:rPr>
+            </w:pPr>
             <w:r>
               <w:rPr>
                 <w:rFonts w:ascii="Times New Roman" w:hAnsi="Times New Roman" w:cs="Times New Roman"/>
@@ -4176,7 +3995,6 @@
               </w:rPr>
               <w:t>chkMacarons</w:t>
             </w:r>
-            <w:proofErr w:type="spellEnd"/>
           </w:p>
         </w:tc>
         <w:tc>
@@ -4261,7 +4079,6 @@
                 <w:szCs w:val="20"/>
               </w:rPr>
             </w:pPr>
-            <w:proofErr w:type="spellStart"/>
             <w:r>
               <w:rPr>
                 <w:rFonts w:ascii="Times New Roman" w:hAnsi="Times New Roman" w:cs="Times New Roman"/>
@@ -4270,7 +4087,6 @@
               </w:rPr>
               <w:t>taAllergies</w:t>
             </w:r>
-            <w:proofErr w:type="spellEnd"/>
           </w:p>
         </w:tc>
         <w:tc>
@@ -4286,7 +4102,6 @@
                 <w:szCs w:val="20"/>
               </w:rPr>
             </w:pPr>
-            <w:proofErr w:type="spellStart"/>
             <w:r>
               <w:rPr>
                 <w:rFonts w:ascii="Times New Roman" w:hAnsi="Times New Roman" w:cs="Times New Roman"/>
@@ -4295,7 +4110,6 @@
               </w:rPr>
               <w:t>Textarea</w:t>
             </w:r>
-            <w:proofErr w:type="spellEnd"/>
           </w:p>
         </w:tc>
         <w:tc>
@@ -4352,7 +4166,6 @@
                 <w:szCs w:val="20"/>
               </w:rPr>
             </w:pPr>
-            <w:proofErr w:type="spellStart"/>
             <w:r>
               <w:rPr>
                 <w:rFonts w:ascii="Times New Roman" w:hAnsi="Times New Roman" w:cs="Times New Roman"/>
@@ -4361,7 +4174,6 @@
               </w:rPr>
               <w:t>taComments</w:t>
             </w:r>
-            <w:proofErr w:type="spellEnd"/>
           </w:p>
         </w:tc>
         <w:tc>
@@ -4377,7 +4189,6 @@
                 <w:szCs w:val="20"/>
               </w:rPr>
             </w:pPr>
-            <w:proofErr w:type="spellStart"/>
             <w:r>
               <w:rPr>
                 <w:rFonts w:ascii="Times New Roman" w:hAnsi="Times New Roman" w:cs="Times New Roman"/>
@@ -4386,7 +4197,6 @@
               </w:rPr>
               <w:t>Textarea</w:t>
             </w:r>
-            <w:proofErr w:type="spellEnd"/>
           </w:p>
         </w:tc>
         <w:tc>
@@ -4536,19 +4346,8 @@
                 <w:sz w:val="20"/>
                 <w:szCs w:val="20"/>
               </w:rPr>
-              <w:t>Data Format/</w:t>
-            </w:r>
-            <w:proofErr w:type="spellStart"/>
-            <w:r>
-              <w:rPr>
-                <w:rFonts w:ascii="Times New Roman" w:hAnsi="Times New Roman" w:cs="Times New Roman"/>
-                <w:b/>
-                <w:sz w:val="20"/>
-                <w:szCs w:val="20"/>
-              </w:rPr>
-              <w:t>RegExp</w:t>
-            </w:r>
-            <w:proofErr w:type="spellEnd"/>
+              <w:t>Data Format/RegExp</w:t>
+            </w:r>
           </w:p>
         </w:tc>
         <w:tc>
@@ -4592,7 +4391,6 @@
                 <w:szCs w:val="20"/>
               </w:rPr>
             </w:pPr>
-            <w:proofErr w:type="spellStart"/>
             <w:r>
               <w:rPr>
                 <w:rFonts w:ascii="Times New Roman" w:hAnsi="Times New Roman" w:cs="Times New Roman"/>
@@ -4601,7 +4399,6 @@
               </w:rPr>
               <w:t>selQuantity</w:t>
             </w:r>
-            <w:proofErr w:type="spellEnd"/>
           </w:p>
         </w:tc>
         <w:tc>
@@ -4761,19 +4558,8 @@
                 <w:sz w:val="20"/>
                 <w:szCs w:val="20"/>
               </w:rPr>
-              <w:t>Data Format/</w:t>
-            </w:r>
-            <w:proofErr w:type="spellStart"/>
-            <w:r>
-              <w:rPr>
-                <w:rFonts w:ascii="Times New Roman" w:hAnsi="Times New Roman" w:cs="Times New Roman"/>
-                <w:b/>
-                <w:sz w:val="20"/>
-                <w:szCs w:val="20"/>
-              </w:rPr>
-              <w:t>RegExp</w:t>
-            </w:r>
-            <w:proofErr w:type="spellEnd"/>
+              <w:t>Data Format/RegExp</w:t>
+            </w:r>
           </w:p>
         </w:tc>
         <w:tc>
@@ -4817,7 +4603,6 @@
                 <w:szCs w:val="20"/>
               </w:rPr>
             </w:pPr>
-            <w:proofErr w:type="spellStart"/>
             <w:r>
               <w:rPr>
                 <w:rFonts w:ascii="Times New Roman" w:hAnsi="Times New Roman" w:cs="Times New Roman"/>
@@ -4826,7 +4611,6 @@
               </w:rPr>
               <w:t>spnQuantity</w:t>
             </w:r>
-            <w:proofErr w:type="spellEnd"/>
           </w:p>
         </w:tc>
         <w:tc>
@@ -4896,7 +4680,7 @@
 </file>
 
 <file path=word/numbering.xml><?xml version="1.0" encoding="utf-8"?>
-<w:numbering xmlns:wpc="http://schemas.microsoft.com/office/word/2010/wordprocessingCanvas" xmlns:cx="http://schemas.microsoft.com/office/drawing/2014/chartex" xmlns:cx1="http://schemas.microsoft.com/office/drawing/2015/9/8/chartex" xmlns:cx2="http://schemas.microsoft.com/office/drawing/2015/10/21/chartex" xmlns:cx3="http://schemas.microsoft.com/office/drawing/2016/5/9/chartex" xmlns:cx4="http://schemas.microsoft.com/office/drawing/2016/5/10/chartex" xmlns:cx5="http://schemas.microsoft.com/office/drawing/2016/5/11/chartex" xmlns:mc="http://schemas.openxmlformats.org/markup-compatibility/2006" xmlns:o="urn:schemas-microsoft-com:office:office" xmlns:r="http://schemas.openxmlformats.org/officeDocument/2006/relationships" xmlns:m="http://schemas.openxmlformats.org/officeDocument/2006/math" xmlns:v="urn:schemas-microsoft-com:vml" xmlns:wp14="http://schemas.microsoft.com/office/word/2010/wordprocessingDrawing" xmlns:wp="http://schemas.openxmlformats.org/drawingml/2006/wordprocessingDrawing" xmlns:w10="urn:schemas-microsoft-com:office:word" xmlns:w="http://schemas.openxmlformats.org/wordprocessingml/2006/main" xmlns:w14="http://schemas.microsoft.com/office/word/2010/wordml" xmlns:w15="http://schemas.microsoft.com/office/word/2012/wordml" xmlns:w16se="http://schemas.microsoft.com/office/word/2015/wordml/symex" xmlns:wpg="http://schemas.microsoft.com/office/word/2010/wordprocessingGroup" xmlns:wpi="http://schemas.microsoft.com/office/word/2010/wordprocessingInk" xmlns:wne="http://schemas.microsoft.com/office/word/2006/wordml" xmlns:wps="http://schemas.microsoft.com/office/word/2010/wordprocessingShape" mc:Ignorable="w14 w15 w16se wp14">
+<w:numbering xmlns:wpc="http://schemas.microsoft.com/office/word/2010/wordprocessingCanvas" xmlns:cx="http://schemas.microsoft.com/office/drawing/2014/chartex" xmlns:cx1="http://schemas.microsoft.com/office/drawing/2015/9/8/chartex" xmlns:cx2="http://schemas.microsoft.com/office/drawing/2015/10/21/chartex" xmlns:cx3="http://schemas.microsoft.com/office/drawing/2016/5/9/chartex" xmlns:cx4="http://schemas.microsoft.com/office/drawing/2016/5/10/chartex" xmlns:cx5="http://schemas.microsoft.com/office/drawing/2016/5/11/chartex" xmlns:cx6="http://schemas.microsoft.com/office/drawing/2016/5/12/chartex" xmlns:cx7="http://schemas.microsoft.com/office/drawing/2016/5/13/chartex" xmlns:cx8="http://schemas.microsoft.com/office/drawing/2016/5/14/chartex" xmlns:mc="http://schemas.openxmlformats.org/markup-compatibility/2006" xmlns:o="urn:schemas-microsoft-com:office:office" xmlns:r="http://schemas.openxmlformats.org/officeDocument/2006/relationships" xmlns:m="http://schemas.openxmlformats.org/officeDocument/2006/math" xmlns:v="urn:schemas-microsoft-com:vml" xmlns:wp14="http://schemas.microsoft.com/office/word/2010/wordprocessingDrawing" xmlns:wp="http://schemas.openxmlformats.org/drawingml/2006/wordprocessingDrawing" xmlns:w10="urn:schemas-microsoft-com:office:word" xmlns:w="http://schemas.openxmlformats.org/wordprocessingml/2006/main" xmlns:w14="http://schemas.microsoft.com/office/word/2010/wordml" xmlns:w15="http://schemas.microsoft.com/office/word/2012/wordml" xmlns:w16se="http://schemas.microsoft.com/office/word/2015/wordml/symex" xmlns:wpg="http://schemas.microsoft.com/office/word/2010/wordprocessingGroup" xmlns:wpi="http://schemas.microsoft.com/office/word/2010/wordprocessingInk" xmlns:wne="http://schemas.microsoft.com/office/word/2006/wordml" xmlns:wps="http://schemas.microsoft.com/office/word/2010/wordprocessingShape" mc:Ignorable="w14 w15 w16se wp14">
   <w:abstractNum w:abstractNumId="0" w15:restartNumberingAfterBreak="0">
     <w:nsid w:val="103E53A8"/>
     <w:multiLevelType w:val="hybridMultilevel"/>

</xml_diff>

<commit_message>
added form testing tables
</commit_message>
<xml_diff>
--- a/concept/milestones/milestone4.docx
+++ b/concept/milestones/milestone4.docx
@@ -111,8 +111,19 @@
                 <w:sz w:val="20"/>
                 <w:szCs w:val="20"/>
               </w:rPr>
-              <w:t>Data Format/RegExp</w:t>
-            </w:r>
+              <w:t>Data Format/</w:t>
+            </w:r>
+            <w:proofErr w:type="spellStart"/>
+            <w:r>
+              <w:rPr>
+                <w:rFonts w:ascii="Times New Roman" w:hAnsi="Times New Roman" w:cs="Times New Roman"/>
+                <w:b/>
+                <w:sz w:val="20"/>
+                <w:szCs w:val="20"/>
+              </w:rPr>
+              <w:t>RegExp</w:t>
+            </w:r>
+            <w:proofErr w:type="spellEnd"/>
           </w:p>
         </w:tc>
         <w:tc>
@@ -156,6 +167,7 @@
                 <w:szCs w:val="20"/>
               </w:rPr>
             </w:pPr>
+            <w:proofErr w:type="spellStart"/>
             <w:r>
               <w:rPr>
                 <w:rFonts w:ascii="Times New Roman" w:hAnsi="Times New Roman" w:cs="Times New Roman"/>
@@ -172,6 +184,7 @@
               </w:rPr>
               <w:t>name</w:t>
             </w:r>
+            <w:proofErr w:type="spellEnd"/>
           </w:p>
         </w:tc>
         <w:tc>
@@ -285,7 +298,43 @@
                 <w:sz w:val="20"/>
                 <w:szCs w:val="20"/>
               </w:rPr>
-              <w:t xml:space="preserve"> send a warning if the username/password combination does not match the database (which has not been implemented yet). Essentially, it would be the same RegEx as the txtNewUser field.</w:t>
+              <w:t xml:space="preserve"> send a warning if the username/password combination does not match the database (which has not been implemented yet). Essentially, it would be the same </w:t>
+            </w:r>
+            <w:proofErr w:type="spellStart"/>
+            <w:r>
+              <w:rPr>
+                <w:rFonts w:ascii="Times New Roman" w:hAnsi="Times New Roman" w:cs="Times New Roman"/>
+                <w:sz w:val="20"/>
+                <w:szCs w:val="20"/>
+              </w:rPr>
+              <w:t>RegEx</w:t>
+            </w:r>
+            <w:proofErr w:type="spellEnd"/>
+            <w:r>
+              <w:rPr>
+                <w:rFonts w:ascii="Times New Roman" w:hAnsi="Times New Roman" w:cs="Times New Roman"/>
+                <w:sz w:val="20"/>
+                <w:szCs w:val="20"/>
+              </w:rPr>
+              <w:t xml:space="preserve"> as the </w:t>
+            </w:r>
+            <w:proofErr w:type="spellStart"/>
+            <w:r>
+              <w:rPr>
+                <w:rFonts w:ascii="Times New Roman" w:hAnsi="Times New Roman" w:cs="Times New Roman"/>
+                <w:sz w:val="20"/>
+                <w:szCs w:val="20"/>
+              </w:rPr>
+              <w:t>txtNewUser</w:t>
+            </w:r>
+            <w:proofErr w:type="spellEnd"/>
+            <w:r>
+              <w:rPr>
+                <w:rFonts w:ascii="Times New Roman" w:hAnsi="Times New Roman" w:cs="Times New Roman"/>
+                <w:sz w:val="20"/>
+                <w:szCs w:val="20"/>
+              </w:rPr>
+              <w:t xml:space="preserve"> field.</w:t>
             </w:r>
           </w:p>
         </w:tc>
@@ -307,6 +356,7 @@
                 <w:szCs w:val="20"/>
               </w:rPr>
             </w:pPr>
+            <w:proofErr w:type="spellStart"/>
             <w:r>
               <w:rPr>
                 <w:rFonts w:ascii="Times New Roman" w:hAnsi="Times New Roman" w:cs="Times New Roman"/>
@@ -323,6 +373,7 @@
               </w:rPr>
               <w:t>word</w:t>
             </w:r>
+            <w:proofErr w:type="spellEnd"/>
           </w:p>
         </w:tc>
         <w:tc>
@@ -428,8 +479,27 @@
                 <w:sz w:val="20"/>
                 <w:szCs w:val="20"/>
               </w:rPr>
-              <w:t xml:space="preserve"> send a warning if the username/password combination does not match the database (which has not been implemented yet). Essentially, it would be the same RegEx as the </w:t>
-            </w:r>
+              <w:t xml:space="preserve"> send a warning if the username/password combination does not match the database (which has not been implemented yet). Essentially, it would be the same </w:t>
+            </w:r>
+            <w:proofErr w:type="spellStart"/>
+            <w:r>
+              <w:rPr>
+                <w:rFonts w:ascii="Times New Roman" w:hAnsi="Times New Roman" w:cs="Times New Roman"/>
+                <w:sz w:val="20"/>
+                <w:szCs w:val="20"/>
+              </w:rPr>
+              <w:t>RegEx</w:t>
+            </w:r>
+            <w:proofErr w:type="spellEnd"/>
+            <w:r>
+              <w:rPr>
+                <w:rFonts w:ascii="Times New Roman" w:hAnsi="Times New Roman" w:cs="Times New Roman"/>
+                <w:sz w:val="20"/>
+                <w:szCs w:val="20"/>
+              </w:rPr>
+              <w:t xml:space="preserve"> as the </w:t>
+            </w:r>
+            <w:proofErr w:type="spellStart"/>
             <w:r>
               <w:rPr>
                 <w:rFonts w:ascii="Times New Roman" w:hAnsi="Times New Roman" w:cs="Times New Roman"/>
@@ -438,6 +508,7 @@
               </w:rPr>
               <w:t>txtNewPassword</w:t>
             </w:r>
+            <w:proofErr w:type="spellEnd"/>
             <w:r>
               <w:rPr>
                 <w:rFonts w:ascii="Times New Roman" w:hAnsi="Times New Roman" w:cs="Times New Roman"/>
@@ -463,6 +534,7 @@
                 <w:szCs w:val="20"/>
               </w:rPr>
             </w:pPr>
+            <w:proofErr w:type="spellStart"/>
             <w:r>
               <w:rPr>
                 <w:rFonts w:ascii="Times New Roman" w:hAnsi="Times New Roman" w:cs="Times New Roman"/>
@@ -471,6 +543,7 @@
               </w:rPr>
               <w:t>txtNewUser</w:t>
             </w:r>
+            <w:proofErr w:type="spellEnd"/>
           </w:p>
         </w:tc>
         <w:tc>
@@ -617,6 +690,7 @@
                 <w:szCs w:val="20"/>
               </w:rPr>
             </w:pPr>
+            <w:proofErr w:type="spellStart"/>
             <w:r>
               <w:rPr>
                 <w:rFonts w:ascii="Times New Roman" w:hAnsi="Times New Roman" w:cs="Times New Roman"/>
@@ -625,6 +699,7 @@
               </w:rPr>
               <w:t>txtNewPassword</w:t>
             </w:r>
+            <w:proofErr w:type="spellEnd"/>
           </w:p>
         </w:tc>
         <w:tc>
@@ -760,6 +835,7 @@
                 <w:szCs w:val="20"/>
               </w:rPr>
             </w:pPr>
+            <w:proofErr w:type="spellStart"/>
             <w:r>
               <w:rPr>
                 <w:rFonts w:ascii="Times New Roman" w:hAnsi="Times New Roman" w:cs="Times New Roman"/>
@@ -776,6 +852,7 @@
               </w:rPr>
               <w:t>y</w:t>
             </w:r>
+            <w:proofErr w:type="spellEnd"/>
           </w:p>
         </w:tc>
         <w:tc>
@@ -872,8 +949,18 @@
                 <w:sz w:val="20"/>
                 <w:szCs w:val="20"/>
               </w:rPr>
-              <w:t>ust match txtNewPassword</w:t>
-            </w:r>
+              <w:t xml:space="preserve">ust match </w:t>
+            </w:r>
+            <w:proofErr w:type="spellStart"/>
+            <w:r>
+              <w:rPr>
+                <w:rFonts w:ascii="Times New Roman" w:hAnsi="Times New Roman" w:cs="Times New Roman"/>
+                <w:sz w:val="20"/>
+                <w:szCs w:val="20"/>
+              </w:rPr>
+              <w:t>txtNewPassword</w:t>
+            </w:r>
+            <w:proofErr w:type="spellEnd"/>
             <w:r>
               <w:rPr>
                 <w:rFonts w:ascii="Times New Roman" w:hAnsi="Times New Roman" w:cs="Times New Roman"/>
@@ -902,6 +989,7 @@
                 <w:szCs w:val="20"/>
               </w:rPr>
             </w:pPr>
+            <w:proofErr w:type="spellStart"/>
             <w:r>
               <w:rPr>
                 <w:rFonts w:ascii="Times New Roman" w:hAnsi="Times New Roman" w:cs="Times New Roman"/>
@@ -910,6 +998,7 @@
               </w:rPr>
               <w:t>txtEmail</w:t>
             </w:r>
+            <w:proofErr w:type="spellEnd"/>
           </w:p>
         </w:tc>
         <w:tc>
@@ -967,7 +1056,61 @@
                 <w:sz w:val="20"/>
                 <w:szCs w:val="20"/>
               </w:rPr>
-              <w:t>/^[a-zA-Z\d_]+\@[a-zA-z]+\.[a-zA-z]{2,3}/</w:t>
+              <w:t>/^[a-</w:t>
+            </w:r>
+            <w:proofErr w:type="spellStart"/>
+            <w:r>
+              <w:rPr>
+                <w:rFonts w:ascii="Times New Roman" w:hAnsi="Times New Roman" w:cs="Times New Roman"/>
+                <w:sz w:val="20"/>
+                <w:szCs w:val="20"/>
+              </w:rPr>
+              <w:t>zA</w:t>
+            </w:r>
+            <w:proofErr w:type="spellEnd"/>
+            <w:r>
+              <w:rPr>
+                <w:rFonts w:ascii="Times New Roman" w:hAnsi="Times New Roman" w:cs="Times New Roman"/>
+                <w:sz w:val="20"/>
+                <w:szCs w:val="20"/>
+              </w:rPr>
+              <w:t>-Z\d_]+\@[a-</w:t>
+            </w:r>
+            <w:proofErr w:type="spellStart"/>
+            <w:r>
+              <w:rPr>
+                <w:rFonts w:ascii="Times New Roman" w:hAnsi="Times New Roman" w:cs="Times New Roman"/>
+                <w:sz w:val="20"/>
+                <w:szCs w:val="20"/>
+              </w:rPr>
+              <w:t>zA</w:t>
+            </w:r>
+            <w:proofErr w:type="spellEnd"/>
+            <w:r>
+              <w:rPr>
+                <w:rFonts w:ascii="Times New Roman" w:hAnsi="Times New Roman" w:cs="Times New Roman"/>
+                <w:sz w:val="20"/>
+                <w:szCs w:val="20"/>
+              </w:rPr>
+              <w:t>-z]+\.[a-</w:t>
+            </w:r>
+            <w:proofErr w:type="spellStart"/>
+            <w:r>
+              <w:rPr>
+                <w:rFonts w:ascii="Times New Roman" w:hAnsi="Times New Roman" w:cs="Times New Roman"/>
+                <w:sz w:val="20"/>
+                <w:szCs w:val="20"/>
+              </w:rPr>
+              <w:t>zA</w:t>
+            </w:r>
+            <w:proofErr w:type="spellEnd"/>
+            <w:r>
+              <w:rPr>
+                <w:rFonts w:ascii="Times New Roman" w:hAnsi="Times New Roman" w:cs="Times New Roman"/>
+                <w:sz w:val="20"/>
+                <w:szCs w:val="20"/>
+              </w:rPr>
+              <w:t>-z]{2,3}/</w:t>
             </w:r>
           </w:p>
         </w:tc>
@@ -1220,6 +1363,7 @@
                 <w:szCs w:val="20"/>
               </w:rPr>
             </w:pPr>
+            <w:proofErr w:type="spellStart"/>
             <w:r>
               <w:rPr>
                 <w:rFonts w:ascii="Times New Roman" w:hAnsi="Times New Roman" w:cs="Times New Roman"/>
@@ -1236,6 +1380,7 @@
               </w:rPr>
               <w:t>ember</w:t>
             </w:r>
+            <w:proofErr w:type="spellEnd"/>
           </w:p>
         </w:tc>
         <w:tc>
@@ -1416,8 +1561,19 @@
                 <w:sz w:val="20"/>
                 <w:szCs w:val="20"/>
               </w:rPr>
-              <w:t>Data Format/RegExp</w:t>
-            </w:r>
+              <w:t>Data Format/</w:t>
+            </w:r>
+            <w:proofErr w:type="spellStart"/>
+            <w:r>
+              <w:rPr>
+                <w:rFonts w:ascii="Times New Roman" w:hAnsi="Times New Roman" w:cs="Times New Roman"/>
+                <w:b/>
+                <w:sz w:val="20"/>
+                <w:szCs w:val="20"/>
+              </w:rPr>
+              <w:t>RegExp</w:t>
+            </w:r>
+            <w:proofErr w:type="spellEnd"/>
           </w:p>
         </w:tc>
         <w:tc>
@@ -1461,6 +1617,7 @@
                 <w:szCs w:val="20"/>
               </w:rPr>
             </w:pPr>
+            <w:proofErr w:type="spellStart"/>
             <w:r>
               <w:rPr>
                 <w:rFonts w:ascii="Times New Roman" w:hAnsi="Times New Roman" w:cs="Times New Roman"/>
@@ -1469,6 +1626,7 @@
               </w:rPr>
               <w:t>txtName</w:t>
             </w:r>
+            <w:proofErr w:type="spellEnd"/>
           </w:p>
         </w:tc>
         <w:tc>
@@ -1629,6 +1787,7 @@
                 <w:szCs w:val="20"/>
               </w:rPr>
             </w:pPr>
+            <w:proofErr w:type="spellStart"/>
             <w:r>
               <w:rPr>
                 <w:rFonts w:ascii="Times New Roman" w:hAnsi="Times New Roman" w:cs="Times New Roman"/>
@@ -1637,6 +1796,7 @@
               </w:rPr>
               <w:t>txtEmail</w:t>
             </w:r>
+            <w:proofErr w:type="spellEnd"/>
           </w:p>
         </w:tc>
         <w:tc>
@@ -1686,7 +1846,61 @@
                 <w:sz w:val="20"/>
                 <w:szCs w:val="20"/>
               </w:rPr>
-              <w:t>/^[a-zA-Z\d_]+\@[a-zA-z]+\.[a-zA-z]{2,3}/</w:t>
+              <w:t>/^[a-</w:t>
+            </w:r>
+            <w:proofErr w:type="spellStart"/>
+            <w:r>
+              <w:rPr>
+                <w:rFonts w:ascii="Times New Roman" w:hAnsi="Times New Roman" w:cs="Times New Roman"/>
+                <w:sz w:val="20"/>
+                <w:szCs w:val="20"/>
+              </w:rPr>
+              <w:t>zA</w:t>
+            </w:r>
+            <w:proofErr w:type="spellEnd"/>
+            <w:r>
+              <w:rPr>
+                <w:rFonts w:ascii="Times New Roman" w:hAnsi="Times New Roman" w:cs="Times New Roman"/>
+                <w:sz w:val="20"/>
+                <w:szCs w:val="20"/>
+              </w:rPr>
+              <w:t>-Z\d_]+\@[a-</w:t>
+            </w:r>
+            <w:proofErr w:type="spellStart"/>
+            <w:r>
+              <w:rPr>
+                <w:rFonts w:ascii="Times New Roman" w:hAnsi="Times New Roman" w:cs="Times New Roman"/>
+                <w:sz w:val="20"/>
+                <w:szCs w:val="20"/>
+              </w:rPr>
+              <w:t>zA</w:t>
+            </w:r>
+            <w:proofErr w:type="spellEnd"/>
+            <w:r>
+              <w:rPr>
+                <w:rFonts w:ascii="Times New Roman" w:hAnsi="Times New Roman" w:cs="Times New Roman"/>
+                <w:sz w:val="20"/>
+                <w:szCs w:val="20"/>
+              </w:rPr>
+              <w:t>-z]+\.[a-</w:t>
+            </w:r>
+            <w:proofErr w:type="spellStart"/>
+            <w:r>
+              <w:rPr>
+                <w:rFonts w:ascii="Times New Roman" w:hAnsi="Times New Roman" w:cs="Times New Roman"/>
+                <w:sz w:val="20"/>
+                <w:szCs w:val="20"/>
+              </w:rPr>
+              <w:t>zA</w:t>
+            </w:r>
+            <w:proofErr w:type="spellEnd"/>
+            <w:r>
+              <w:rPr>
+                <w:rFonts w:ascii="Times New Roman" w:hAnsi="Times New Roman" w:cs="Times New Roman"/>
+                <w:sz w:val="20"/>
+                <w:szCs w:val="20"/>
+              </w:rPr>
+              <w:t>-z]{2,3}/</w:t>
             </w:r>
           </w:p>
         </w:tc>
@@ -1835,6 +2049,7 @@
                 <w:szCs w:val="20"/>
               </w:rPr>
             </w:pPr>
+            <w:proofErr w:type="spellStart"/>
             <w:r>
               <w:rPr>
                 <w:rFonts w:ascii="Times New Roman" w:hAnsi="Times New Roman" w:cs="Times New Roman"/>
@@ -1851,6 +2066,7 @@
               </w:rPr>
               <w:t>Feedback</w:t>
             </w:r>
+            <w:proofErr w:type="spellEnd"/>
           </w:p>
         </w:tc>
         <w:tc>
@@ -1866,6 +2082,7 @@
                 <w:szCs w:val="20"/>
               </w:rPr>
             </w:pPr>
+            <w:proofErr w:type="spellStart"/>
             <w:r>
               <w:rPr>
                 <w:rFonts w:ascii="Times New Roman" w:hAnsi="Times New Roman" w:cs="Times New Roman"/>
@@ -1882,6 +2099,7 @@
               </w:rPr>
               <w:t>extarea</w:t>
             </w:r>
+            <w:proofErr w:type="spellEnd"/>
           </w:p>
         </w:tc>
         <w:tc>
@@ -2048,8 +2266,19 @@
                 <w:sz w:val="20"/>
                 <w:szCs w:val="20"/>
               </w:rPr>
-              <w:t>Data Format/RegExp</w:t>
-            </w:r>
+              <w:t>Data Format/</w:t>
+            </w:r>
+            <w:proofErr w:type="spellStart"/>
+            <w:r>
+              <w:rPr>
+                <w:rFonts w:ascii="Times New Roman" w:hAnsi="Times New Roman" w:cs="Times New Roman"/>
+                <w:b/>
+                <w:sz w:val="20"/>
+                <w:szCs w:val="20"/>
+              </w:rPr>
+              <w:t>RegExp</w:t>
+            </w:r>
+            <w:proofErr w:type="spellEnd"/>
           </w:p>
         </w:tc>
         <w:tc>
@@ -2093,6 +2322,7 @@
                 <w:szCs w:val="20"/>
               </w:rPr>
             </w:pPr>
+            <w:proofErr w:type="spellStart"/>
             <w:r>
               <w:rPr>
                 <w:rFonts w:ascii="Times New Roman" w:hAnsi="Times New Roman" w:cs="Times New Roman"/>
@@ -2101,6 +2331,7 @@
               </w:rPr>
               <w:t>txtFirstName</w:t>
             </w:r>
+            <w:proofErr w:type="spellEnd"/>
           </w:p>
         </w:tc>
         <w:tc>
@@ -2166,7 +2397,25 @@
                 <w:sz w:val="20"/>
                 <w:szCs w:val="20"/>
               </w:rPr>
-              <w:t>a-zA-Z]+</w:t>
+              <w:t>a-</w:t>
+            </w:r>
+            <w:proofErr w:type="spellStart"/>
+            <w:r>
+              <w:rPr>
+                <w:rFonts w:ascii="Times New Roman" w:hAnsi="Times New Roman" w:cs="Times New Roman"/>
+                <w:sz w:val="20"/>
+                <w:szCs w:val="20"/>
+              </w:rPr>
+              <w:t>zA</w:t>
+            </w:r>
+            <w:proofErr w:type="spellEnd"/>
+            <w:r>
+              <w:rPr>
+                <w:rFonts w:ascii="Times New Roman" w:hAnsi="Times New Roman" w:cs="Times New Roman"/>
+                <w:sz w:val="20"/>
+                <w:szCs w:val="20"/>
+              </w:rPr>
+              <w:t>-Z]+</w:t>
             </w:r>
             <w:r>
               <w:rPr>
@@ -2287,6 +2536,7 @@
                 <w:szCs w:val="20"/>
               </w:rPr>
             </w:pPr>
+            <w:proofErr w:type="spellStart"/>
             <w:r>
               <w:rPr>
                 <w:rFonts w:ascii="Times New Roman" w:hAnsi="Times New Roman" w:cs="Times New Roman"/>
@@ -2295,6 +2545,7 @@
               </w:rPr>
               <w:t>txtLastName</w:t>
             </w:r>
+            <w:proofErr w:type="spellEnd"/>
           </w:p>
         </w:tc>
         <w:tc>
@@ -2344,7 +2595,25 @@
                 <w:sz w:val="20"/>
                 <w:szCs w:val="20"/>
               </w:rPr>
-              <w:t>/[^a-zA-Z]+/</w:t>
+              <w:t>/[^a-</w:t>
+            </w:r>
+            <w:proofErr w:type="spellStart"/>
+            <w:r>
+              <w:rPr>
+                <w:rFonts w:ascii="Times New Roman" w:hAnsi="Times New Roman" w:cs="Times New Roman"/>
+                <w:sz w:val="20"/>
+                <w:szCs w:val="20"/>
+              </w:rPr>
+              <w:t>zA</w:t>
+            </w:r>
+            <w:proofErr w:type="spellEnd"/>
+            <w:r>
+              <w:rPr>
+                <w:rFonts w:ascii="Times New Roman" w:hAnsi="Times New Roman" w:cs="Times New Roman"/>
+                <w:sz w:val="20"/>
+                <w:szCs w:val="20"/>
+              </w:rPr>
+              <w:t>-Z]+/</w:t>
             </w:r>
           </w:p>
         </w:tc>
@@ -2667,6 +2936,7 @@
                 <w:szCs w:val="20"/>
               </w:rPr>
             </w:pPr>
+            <w:proofErr w:type="spellStart"/>
             <w:r>
               <w:rPr>
                 <w:rFonts w:ascii="Times New Roman" w:hAnsi="Times New Roman" w:cs="Times New Roman"/>
@@ -2675,6 +2945,7 @@
               </w:rPr>
               <w:t>txtEmail</w:t>
             </w:r>
+            <w:proofErr w:type="spellEnd"/>
           </w:p>
         </w:tc>
         <w:tc>
@@ -2724,7 +2995,61 @@
                 <w:sz w:val="20"/>
                 <w:szCs w:val="20"/>
               </w:rPr>
-              <w:t>/^[a-zA-Z\d_]+\@[a-zA-z]+\.[a-zA-z]{2,3}/</w:t>
+              <w:t>/^[a-</w:t>
+            </w:r>
+            <w:proofErr w:type="spellStart"/>
+            <w:r>
+              <w:rPr>
+                <w:rFonts w:ascii="Times New Roman" w:hAnsi="Times New Roman" w:cs="Times New Roman"/>
+                <w:sz w:val="20"/>
+                <w:szCs w:val="20"/>
+              </w:rPr>
+              <w:t>zA</w:t>
+            </w:r>
+            <w:proofErr w:type="spellEnd"/>
+            <w:r>
+              <w:rPr>
+                <w:rFonts w:ascii="Times New Roman" w:hAnsi="Times New Roman" w:cs="Times New Roman"/>
+                <w:sz w:val="20"/>
+                <w:szCs w:val="20"/>
+              </w:rPr>
+              <w:t>-Z\d_]+\@[a-</w:t>
+            </w:r>
+            <w:proofErr w:type="spellStart"/>
+            <w:r>
+              <w:rPr>
+                <w:rFonts w:ascii="Times New Roman" w:hAnsi="Times New Roman" w:cs="Times New Roman"/>
+                <w:sz w:val="20"/>
+                <w:szCs w:val="20"/>
+              </w:rPr>
+              <w:t>zA</w:t>
+            </w:r>
+            <w:proofErr w:type="spellEnd"/>
+            <w:r>
+              <w:rPr>
+                <w:rFonts w:ascii="Times New Roman" w:hAnsi="Times New Roman" w:cs="Times New Roman"/>
+                <w:sz w:val="20"/>
+                <w:szCs w:val="20"/>
+              </w:rPr>
+              <w:t>-z]+\.[a-</w:t>
+            </w:r>
+            <w:proofErr w:type="spellStart"/>
+            <w:r>
+              <w:rPr>
+                <w:rFonts w:ascii="Times New Roman" w:hAnsi="Times New Roman" w:cs="Times New Roman"/>
+                <w:sz w:val="20"/>
+                <w:szCs w:val="20"/>
+              </w:rPr>
+              <w:t>zA</w:t>
+            </w:r>
+            <w:proofErr w:type="spellEnd"/>
+            <w:r>
+              <w:rPr>
+                <w:rFonts w:ascii="Times New Roman" w:hAnsi="Times New Roman" w:cs="Times New Roman"/>
+                <w:sz w:val="20"/>
+                <w:szCs w:val="20"/>
+              </w:rPr>
+              <w:t>-z]{2,3}/</w:t>
             </w:r>
           </w:p>
         </w:tc>
@@ -2841,6 +3166,7 @@
                 <w:szCs w:val="20"/>
               </w:rPr>
             </w:pPr>
+            <w:proofErr w:type="spellStart"/>
             <w:r>
               <w:rPr>
                 <w:rFonts w:ascii="Times New Roman" w:hAnsi="Times New Roman" w:cs="Times New Roman"/>
@@ -2849,6 +3175,7 @@
               </w:rPr>
               <w:t>txtOrganization</w:t>
             </w:r>
+            <w:proofErr w:type="spellEnd"/>
           </w:p>
         </w:tc>
         <w:tc>
@@ -2928,6 +3255,7 @@
                 <w:szCs w:val="20"/>
               </w:rPr>
             </w:pPr>
+            <w:proofErr w:type="spellStart"/>
             <w:r>
               <w:rPr>
                 <w:rFonts w:ascii="Times New Roman" w:hAnsi="Times New Roman" w:cs="Times New Roman"/>
@@ -2944,6 +3272,7 @@
               </w:rPr>
               <w:t>ess</w:t>
             </w:r>
+            <w:proofErr w:type="spellEnd"/>
           </w:p>
         </w:tc>
         <w:tc>
@@ -3098,6 +3427,7 @@
                 <w:szCs w:val="20"/>
               </w:rPr>
             </w:pPr>
+            <w:proofErr w:type="spellStart"/>
             <w:r>
               <w:rPr>
                 <w:rFonts w:ascii="Times New Roman" w:hAnsi="Times New Roman" w:cs="Times New Roman"/>
@@ -3106,6 +3436,7 @@
               </w:rPr>
               <w:t>txtDate</w:t>
             </w:r>
+            <w:proofErr w:type="spellEnd"/>
           </w:p>
         </w:tc>
         <w:tc>
@@ -3236,6 +3567,7 @@
                 <w:szCs w:val="20"/>
               </w:rPr>
             </w:pPr>
+            <w:proofErr w:type="spellStart"/>
             <w:r>
               <w:rPr>
                 <w:rFonts w:ascii="Times New Roman" w:hAnsi="Times New Roman" w:cs="Times New Roman"/>
@@ -3244,6 +3576,7 @@
               </w:rPr>
               <w:t>txtStartTime</w:t>
             </w:r>
+            <w:proofErr w:type="spellEnd"/>
           </w:p>
         </w:tc>
         <w:tc>
@@ -3378,6 +3711,7 @@
                 <w:szCs w:val="20"/>
               </w:rPr>
             </w:pPr>
+            <w:proofErr w:type="spellStart"/>
             <w:r>
               <w:rPr>
                 <w:rFonts w:ascii="Times New Roman" w:hAnsi="Times New Roman" w:cs="Times New Roman"/>
@@ -3386,6 +3720,7 @@
               </w:rPr>
               <w:t>txtEndTime</w:t>
             </w:r>
+            <w:proofErr w:type="spellEnd"/>
           </w:p>
         </w:tc>
         <w:tc>
@@ -3501,6 +3836,29 @@
               <w:t>.</w:t>
             </w:r>
           </w:p>
+          <w:p>
+            <w:pPr>
+              <w:pStyle w:val="ListParagraph"/>
+              <w:numPr>
+                <w:ilvl w:val="0"/>
+                <w:numId w:val="10"/>
+              </w:numPr>
+              <w:cnfStyle w:val="000000000000" w:firstRow="0" w:lastRow="0" w:firstColumn="0" w:lastColumn="0" w:oddVBand="0" w:evenVBand="0" w:oddHBand="0" w:evenHBand="0" w:firstRowFirstColumn="0" w:firstRowLastColumn="0" w:lastRowFirstColumn="0" w:lastRowLastColumn="0"/>
+              <w:rPr>
+                <w:rFonts w:ascii="Times New Roman" w:hAnsi="Times New Roman" w:cs="Times New Roman"/>
+                <w:sz w:val="20"/>
+                <w:szCs w:val="20"/>
+              </w:rPr>
+            </w:pPr>
+            <w:r>
+              <w:rPr>
+                <w:rFonts w:ascii="Times New Roman" w:hAnsi="Times New Roman" w:cs="Times New Roman"/>
+                <w:sz w:val="20"/>
+                <w:szCs w:val="20"/>
+              </w:rPr>
+              <w:t>It must be after the start time.</w:t>
+            </w:r>
+          </w:p>
         </w:tc>
       </w:tr>
       <w:tr>
@@ -3520,6 +3878,7 @@
                 <w:szCs w:val="20"/>
               </w:rPr>
             </w:pPr>
+            <w:proofErr w:type="spellStart"/>
             <w:r>
               <w:rPr>
                 <w:rFonts w:ascii="Times New Roman" w:hAnsi="Times New Roman" w:cs="Times New Roman"/>
@@ -3536,6 +3895,7 @@
               </w:rPr>
               <w:t>tion</w:t>
             </w:r>
+            <w:proofErr w:type="spellEnd"/>
           </w:p>
         </w:tc>
         <w:tc>
@@ -3573,8 +3933,18 @@
                 <w:sz w:val="20"/>
                 <w:szCs w:val="20"/>
               </w:rPr>
-              <w:t xml:space="preserve"> Datalist</w:t>
-            </w:r>
+              <w:t xml:space="preserve"> </w:t>
+            </w:r>
+            <w:proofErr w:type="spellStart"/>
+            <w:r>
+              <w:rPr>
+                <w:rFonts w:ascii="Times New Roman" w:hAnsi="Times New Roman" w:cs="Times New Roman"/>
+                <w:sz w:val="20"/>
+                <w:szCs w:val="20"/>
+              </w:rPr>
+              <w:t>Datalist</w:t>
+            </w:r>
+            <w:proofErr w:type="spellEnd"/>
           </w:p>
           <w:p>
             <w:pPr>
@@ -3601,7 +3971,25 @@
                 <w:sz w:val="20"/>
                 <w:szCs w:val="20"/>
               </w:rPr>
-              <w:t>/[^a-zA-Z]+/</w:t>
+              <w:t>/[^a-</w:t>
+            </w:r>
+            <w:proofErr w:type="spellStart"/>
+            <w:r>
+              <w:rPr>
+                <w:rFonts w:ascii="Times New Roman" w:hAnsi="Times New Roman" w:cs="Times New Roman"/>
+                <w:sz w:val="20"/>
+                <w:szCs w:val="20"/>
+              </w:rPr>
+              <w:t>zA</w:t>
+            </w:r>
+            <w:proofErr w:type="spellEnd"/>
+            <w:r>
+              <w:rPr>
+                <w:rFonts w:ascii="Times New Roman" w:hAnsi="Times New Roman" w:cs="Times New Roman"/>
+                <w:sz w:val="20"/>
+                <w:szCs w:val="20"/>
+              </w:rPr>
+              <w:t>-Z]+/</w:t>
             </w:r>
           </w:p>
         </w:tc>
@@ -3695,6 +4083,7 @@
                 <w:szCs w:val="20"/>
               </w:rPr>
             </w:pPr>
+            <w:proofErr w:type="spellStart"/>
             <w:r>
               <w:rPr>
                 <w:rFonts w:ascii="Times New Roman" w:hAnsi="Times New Roman" w:cs="Times New Roman"/>
@@ -3719,6 +4108,7 @@
               </w:rPr>
               <w:t>Guests</w:t>
             </w:r>
+            <w:proofErr w:type="spellEnd"/>
           </w:p>
         </w:tc>
         <w:tc>
@@ -3892,6 +4282,7 @@
                 <w:szCs w:val="20"/>
               </w:rPr>
             </w:pPr>
+            <w:proofErr w:type="spellStart"/>
             <w:r>
               <w:rPr>
                 <w:rFonts w:ascii="Times New Roman" w:hAnsi="Times New Roman" w:cs="Times New Roman"/>
@@ -3908,15 +4299,17 @@
               </w:rPr>
               <w:t>Brownies</w:t>
             </w:r>
-          </w:p>
-          <w:p>
-            <w:pPr>
-              <w:rPr>
-                <w:rFonts w:ascii="Times New Roman" w:hAnsi="Times New Roman" w:cs="Times New Roman"/>
-                <w:sz w:val="20"/>
-                <w:szCs w:val="20"/>
-              </w:rPr>
-            </w:pPr>
+            <w:proofErr w:type="spellEnd"/>
+          </w:p>
+          <w:p>
+            <w:pPr>
+              <w:rPr>
+                <w:rFonts w:ascii="Times New Roman" w:hAnsi="Times New Roman" w:cs="Times New Roman"/>
+                <w:sz w:val="20"/>
+                <w:szCs w:val="20"/>
+              </w:rPr>
+            </w:pPr>
+            <w:proofErr w:type="spellStart"/>
             <w:r>
               <w:rPr>
                 <w:rFonts w:ascii="Times New Roman" w:hAnsi="Times New Roman" w:cs="Times New Roman"/>
@@ -3925,15 +4318,17 @@
               </w:rPr>
               <w:t>chkCakes</w:t>
             </w:r>
-          </w:p>
-          <w:p>
-            <w:pPr>
-              <w:rPr>
-                <w:rFonts w:ascii="Times New Roman" w:hAnsi="Times New Roman" w:cs="Times New Roman"/>
-                <w:sz w:val="20"/>
-                <w:szCs w:val="20"/>
-              </w:rPr>
-            </w:pPr>
+            <w:proofErr w:type="spellEnd"/>
+          </w:p>
+          <w:p>
+            <w:pPr>
+              <w:rPr>
+                <w:rFonts w:ascii="Times New Roman" w:hAnsi="Times New Roman" w:cs="Times New Roman"/>
+                <w:sz w:val="20"/>
+                <w:szCs w:val="20"/>
+              </w:rPr>
+            </w:pPr>
+            <w:proofErr w:type="spellStart"/>
             <w:r>
               <w:rPr>
                 <w:rFonts w:ascii="Times New Roman" w:hAnsi="Times New Roman" w:cs="Times New Roman"/>
@@ -3942,15 +4337,17 @@
               </w:rPr>
               <w:t>chkCookies</w:t>
             </w:r>
-          </w:p>
-          <w:p>
-            <w:pPr>
-              <w:rPr>
-                <w:rFonts w:ascii="Times New Roman" w:hAnsi="Times New Roman" w:cs="Times New Roman"/>
-                <w:sz w:val="20"/>
-                <w:szCs w:val="20"/>
-              </w:rPr>
-            </w:pPr>
+            <w:proofErr w:type="spellEnd"/>
+          </w:p>
+          <w:p>
+            <w:pPr>
+              <w:rPr>
+                <w:rFonts w:ascii="Times New Roman" w:hAnsi="Times New Roman" w:cs="Times New Roman"/>
+                <w:sz w:val="20"/>
+                <w:szCs w:val="20"/>
+              </w:rPr>
+            </w:pPr>
+            <w:proofErr w:type="spellStart"/>
             <w:r>
               <w:rPr>
                 <w:rFonts w:ascii="Times New Roman" w:hAnsi="Times New Roman" w:cs="Times New Roman"/>
@@ -3959,15 +4356,17 @@
               </w:rPr>
               <w:t>chkCupcakes</w:t>
             </w:r>
-          </w:p>
-          <w:p>
-            <w:pPr>
-              <w:rPr>
-                <w:rFonts w:ascii="Times New Roman" w:hAnsi="Times New Roman" w:cs="Times New Roman"/>
-                <w:sz w:val="20"/>
-                <w:szCs w:val="20"/>
-              </w:rPr>
-            </w:pPr>
+            <w:proofErr w:type="spellEnd"/>
+          </w:p>
+          <w:p>
+            <w:pPr>
+              <w:rPr>
+                <w:rFonts w:ascii="Times New Roman" w:hAnsi="Times New Roman" w:cs="Times New Roman"/>
+                <w:sz w:val="20"/>
+                <w:szCs w:val="20"/>
+              </w:rPr>
+            </w:pPr>
+            <w:proofErr w:type="spellStart"/>
             <w:r>
               <w:rPr>
                 <w:rFonts w:ascii="Times New Roman" w:hAnsi="Times New Roman" w:cs="Times New Roman"/>
@@ -3976,15 +4375,17 @@
               </w:rPr>
               <w:t>chkDonuts</w:t>
             </w:r>
-          </w:p>
-          <w:p>
-            <w:pPr>
-              <w:rPr>
-                <w:rFonts w:ascii="Times New Roman" w:hAnsi="Times New Roman" w:cs="Times New Roman"/>
-                <w:sz w:val="20"/>
-                <w:szCs w:val="20"/>
-              </w:rPr>
-            </w:pPr>
+            <w:proofErr w:type="spellEnd"/>
+          </w:p>
+          <w:p>
+            <w:pPr>
+              <w:rPr>
+                <w:rFonts w:ascii="Times New Roman" w:hAnsi="Times New Roman" w:cs="Times New Roman"/>
+                <w:sz w:val="20"/>
+                <w:szCs w:val="20"/>
+              </w:rPr>
+            </w:pPr>
+            <w:proofErr w:type="spellStart"/>
             <w:r>
               <w:rPr>
                 <w:rFonts w:ascii="Times New Roman" w:hAnsi="Times New Roman" w:cs="Times New Roman"/>
@@ -3993,6 +4394,7 @@
               </w:rPr>
               <w:t>chkMacarons</w:t>
             </w:r>
+            <w:proofErr w:type="spellEnd"/>
           </w:p>
         </w:tc>
         <w:tc>
@@ -4077,6 +4479,7 @@
                 <w:szCs w:val="20"/>
               </w:rPr>
             </w:pPr>
+            <w:proofErr w:type="spellStart"/>
             <w:r>
               <w:rPr>
                 <w:rFonts w:ascii="Times New Roman" w:hAnsi="Times New Roman" w:cs="Times New Roman"/>
@@ -4085,6 +4488,7 @@
               </w:rPr>
               <w:t>taAllergies</w:t>
             </w:r>
+            <w:proofErr w:type="spellEnd"/>
           </w:p>
         </w:tc>
         <w:tc>
@@ -4100,6 +4504,7 @@
                 <w:szCs w:val="20"/>
               </w:rPr>
             </w:pPr>
+            <w:proofErr w:type="spellStart"/>
             <w:r>
               <w:rPr>
                 <w:rFonts w:ascii="Times New Roman" w:hAnsi="Times New Roman" w:cs="Times New Roman"/>
@@ -4108,6 +4513,7 @@
               </w:rPr>
               <w:t>Textarea</w:t>
             </w:r>
+            <w:proofErr w:type="spellEnd"/>
           </w:p>
         </w:tc>
         <w:tc>
@@ -4164,6 +4570,7 @@
                 <w:szCs w:val="20"/>
               </w:rPr>
             </w:pPr>
+            <w:proofErr w:type="spellStart"/>
             <w:r>
               <w:rPr>
                 <w:rFonts w:ascii="Times New Roman" w:hAnsi="Times New Roman" w:cs="Times New Roman"/>
@@ -4172,6 +4579,7 @@
               </w:rPr>
               <w:t>taComments</w:t>
             </w:r>
+            <w:proofErr w:type="spellEnd"/>
           </w:p>
         </w:tc>
         <w:tc>
@@ -4187,6 +4595,7 @@
                 <w:szCs w:val="20"/>
               </w:rPr>
             </w:pPr>
+            <w:proofErr w:type="spellStart"/>
             <w:r>
               <w:rPr>
                 <w:rFonts w:ascii="Times New Roman" w:hAnsi="Times New Roman" w:cs="Times New Roman"/>
@@ -4195,6 +4604,7 @@
               </w:rPr>
               <w:t>Textarea</w:t>
             </w:r>
+            <w:proofErr w:type="spellEnd"/>
           </w:p>
         </w:tc>
         <w:tc>
@@ -4344,8 +4754,19 @@
                 <w:sz w:val="20"/>
                 <w:szCs w:val="20"/>
               </w:rPr>
-              <w:t>Data Format/RegExp</w:t>
-            </w:r>
+              <w:t>Data Format/</w:t>
+            </w:r>
+            <w:proofErr w:type="spellStart"/>
+            <w:r>
+              <w:rPr>
+                <w:rFonts w:ascii="Times New Roman" w:hAnsi="Times New Roman" w:cs="Times New Roman"/>
+                <w:b/>
+                <w:sz w:val="20"/>
+                <w:szCs w:val="20"/>
+              </w:rPr>
+              <w:t>RegExp</w:t>
+            </w:r>
+            <w:proofErr w:type="spellEnd"/>
           </w:p>
         </w:tc>
         <w:tc>
@@ -4389,6 +4810,7 @@
                 <w:szCs w:val="20"/>
               </w:rPr>
             </w:pPr>
+            <w:proofErr w:type="spellStart"/>
             <w:r>
               <w:rPr>
                 <w:rFonts w:ascii="Times New Roman" w:hAnsi="Times New Roman" w:cs="Times New Roman"/>
@@ -4397,6 +4819,7 @@
               </w:rPr>
               <w:t>selQuantity</w:t>
             </w:r>
+            <w:proofErr w:type="spellEnd"/>
           </w:p>
         </w:tc>
         <w:tc>
@@ -4496,8 +4919,6 @@
               </w:rPr>
               <w:t>a value between 1-100 (inclusive).</w:t>
             </w:r>
-            <w:bookmarkStart w:id="0" w:name="_GoBack"/>
-            <w:bookmarkEnd w:id="0"/>
           </w:p>
         </w:tc>
       </w:tr>
@@ -4611,8 +5032,19 @@
                 <w:sz w:val="20"/>
                 <w:szCs w:val="20"/>
               </w:rPr>
-              <w:t>Data Format/RegExp</w:t>
-            </w:r>
+              <w:t>Data Format/</w:t>
+            </w:r>
+            <w:proofErr w:type="spellStart"/>
+            <w:r>
+              <w:rPr>
+                <w:rFonts w:ascii="Times New Roman" w:hAnsi="Times New Roman" w:cs="Times New Roman"/>
+                <w:b/>
+                <w:sz w:val="20"/>
+                <w:szCs w:val="20"/>
+              </w:rPr>
+              <w:t>RegExp</w:t>
+            </w:r>
+            <w:proofErr w:type="spellEnd"/>
           </w:p>
         </w:tc>
         <w:tc>
@@ -4656,6 +5088,7 @@
                 <w:szCs w:val="20"/>
               </w:rPr>
             </w:pPr>
+            <w:proofErr w:type="spellStart"/>
             <w:r>
               <w:rPr>
                 <w:rFonts w:ascii="Times New Roman" w:hAnsi="Times New Roman" w:cs="Times New Roman"/>
@@ -4664,6 +5097,7 @@
               </w:rPr>
               <w:t>txtQuantity</w:t>
             </w:r>
+            <w:proofErr w:type="spellEnd"/>
           </w:p>
         </w:tc>
         <w:tc>
@@ -4731,6 +5165,1552 @@
           <w:szCs w:val="20"/>
         </w:rPr>
       </w:pPr>
+    </w:p>
+    <w:tbl>
+      <w:tblPr>
+        <w:tblStyle w:val="PlainTable1"/>
+        <w:tblW w:w="0" w:type="auto"/>
+        <w:tblLook w:val="04A0" w:firstRow="1" w:lastRow="0" w:firstColumn="1" w:lastColumn="0" w:noHBand="0" w:noVBand="1"/>
+      </w:tblPr>
+      <w:tblGrid>
+        <w:gridCol w:w="1838"/>
+        <w:gridCol w:w="2982"/>
+        <w:gridCol w:w="4530"/>
+      </w:tblGrid>
+      <w:tr>
+        <w:trPr>
+          <w:cnfStyle w:val="100000000000" w:firstRow="1" w:lastRow="0" w:firstColumn="0" w:lastColumn="0" w:oddVBand="0" w:evenVBand="0" w:oddHBand="0" w:evenHBand="0" w:firstRowFirstColumn="0" w:firstRowLastColumn="0" w:lastRowFirstColumn="0" w:lastRowLastColumn="0"/>
+        </w:trPr>
+        <w:tc>
+          <w:tcPr>
+            <w:cnfStyle w:val="001000000000" w:firstRow="0" w:lastRow="0" w:firstColumn="1" w:lastColumn="0" w:oddVBand="0" w:evenVBand="0" w:oddHBand="0" w:evenHBand="0" w:firstRowFirstColumn="0" w:firstRowLastColumn="0" w:lastRowFirstColumn="0" w:lastRowLastColumn="0"/>
+            <w:tcW w:w="9350" w:type="dxa"/>
+            <w:gridSpan w:val="3"/>
+          </w:tcPr>
+          <w:p>
+            <w:pPr>
+              <w:spacing w:before="60" w:after="60"/>
+              <w:rPr>
+                <w:rFonts w:ascii="Times New Roman" w:hAnsi="Times New Roman" w:cs="Times New Roman"/>
+                <w:b w:val="0"/>
+                <w:sz w:val="20"/>
+                <w:szCs w:val="20"/>
+              </w:rPr>
+            </w:pPr>
+            <w:r>
+              <w:rPr>
+                <w:rFonts w:ascii="Times New Roman" w:hAnsi="Times New Roman" w:cs="Times New Roman"/>
+                <w:sz w:val="20"/>
+                <w:szCs w:val="20"/>
+              </w:rPr>
+              <w:t>TEST DOCUMENTATION for FORM</w:t>
+            </w:r>
+            <w:r>
+              <w:rPr>
+                <w:rFonts w:ascii="Times New Roman" w:hAnsi="Times New Roman" w:cs="Times New Roman"/>
+                <w:sz w:val="20"/>
+                <w:szCs w:val="20"/>
+              </w:rPr>
+              <w:t xml:space="preserve"> on page: </w:t>
+            </w:r>
+            <w:r>
+              <w:rPr>
+                <w:rFonts w:ascii="Times New Roman" w:hAnsi="Times New Roman" w:cs="Times New Roman"/>
+                <w:sz w:val="20"/>
+                <w:szCs w:val="20"/>
+              </w:rPr>
+              <w:t>Sign in</w:t>
+            </w:r>
+          </w:p>
+        </w:tc>
+      </w:tr>
+      <w:tr>
+        <w:trPr>
+          <w:cnfStyle w:val="000000100000" w:firstRow="0" w:lastRow="0" w:firstColumn="0" w:lastColumn="0" w:oddVBand="0" w:evenVBand="0" w:oddHBand="1" w:evenHBand="0" w:firstRowFirstColumn="0" w:firstRowLastColumn="0" w:lastRowFirstColumn="0" w:lastRowLastColumn="0"/>
+        </w:trPr>
+        <w:tc>
+          <w:tcPr>
+            <w:cnfStyle w:val="001000000000" w:firstRow="0" w:lastRow="0" w:firstColumn="1" w:lastColumn="0" w:oddVBand="0" w:evenVBand="0" w:oddHBand="0" w:evenHBand="0" w:firstRowFirstColumn="0" w:firstRowLastColumn="0" w:lastRowFirstColumn="0" w:lastRowLastColumn="0"/>
+            <w:tcW w:w="9350" w:type="dxa"/>
+            <w:gridSpan w:val="3"/>
+          </w:tcPr>
+          <w:p>
+            <w:pPr>
+              <w:spacing w:before="60" w:after="60"/>
+              <w:rPr>
+                <w:rFonts w:ascii="Times New Roman" w:hAnsi="Times New Roman" w:cs="Times New Roman"/>
+                <w:sz w:val="20"/>
+                <w:szCs w:val="20"/>
+              </w:rPr>
+            </w:pPr>
+            <w:r>
+              <w:rPr>
+                <w:rFonts w:ascii="Times New Roman" w:hAnsi="Times New Roman" w:cs="Times New Roman"/>
+                <w:sz w:val="20"/>
+                <w:szCs w:val="20"/>
+              </w:rPr>
+              <w:t>FIELD LEVEL TESTING</w:t>
+            </w:r>
+          </w:p>
+        </w:tc>
+      </w:tr>
+      <w:tr>
+        <w:tc>
+          <w:tcPr>
+            <w:cnfStyle w:val="001000000000" w:firstRow="0" w:lastRow="0" w:firstColumn="1" w:lastColumn="0" w:oddVBand="0" w:evenVBand="0" w:oddHBand="0" w:evenHBand="0" w:firstRowFirstColumn="0" w:firstRowLastColumn="0" w:lastRowFirstColumn="0" w:lastRowLastColumn="0"/>
+            <w:tcW w:w="1838" w:type="dxa"/>
+          </w:tcPr>
+          <w:p>
+            <w:pPr>
+              <w:spacing w:before="60" w:after="60"/>
+              <w:rPr>
+                <w:rFonts w:ascii="Times New Roman" w:hAnsi="Times New Roman" w:cs="Times New Roman"/>
+                <w:b w:val="0"/>
+                <w:sz w:val="20"/>
+                <w:szCs w:val="20"/>
+              </w:rPr>
+            </w:pPr>
+            <w:r>
+              <w:rPr>
+                <w:rFonts w:ascii="Times New Roman" w:hAnsi="Times New Roman" w:cs="Times New Roman"/>
+                <w:sz w:val="20"/>
+                <w:szCs w:val="20"/>
+              </w:rPr>
+              <w:t>Field ID</w:t>
+            </w:r>
+          </w:p>
+        </w:tc>
+        <w:tc>
+          <w:tcPr>
+            <w:tcW w:w="2982" w:type="dxa"/>
+          </w:tcPr>
+          <w:p>
+            <w:pPr>
+              <w:spacing w:before="60" w:after="60"/>
+              <w:cnfStyle w:val="000000000000" w:firstRow="0" w:lastRow="0" w:firstColumn="0" w:lastColumn="0" w:oddVBand="0" w:evenVBand="0" w:oddHBand="0" w:evenHBand="0" w:firstRowFirstColumn="0" w:firstRowLastColumn="0" w:lastRowFirstColumn="0" w:lastRowLastColumn="0"/>
+              <w:rPr>
+                <w:rFonts w:ascii="Times New Roman" w:hAnsi="Times New Roman" w:cs="Times New Roman"/>
+                <w:b/>
+                <w:sz w:val="20"/>
+                <w:szCs w:val="20"/>
+              </w:rPr>
+            </w:pPr>
+            <w:r>
+              <w:rPr>
+                <w:rFonts w:ascii="Times New Roman" w:hAnsi="Times New Roman" w:cs="Times New Roman"/>
+                <w:b/>
+                <w:sz w:val="20"/>
+                <w:szCs w:val="20"/>
+              </w:rPr>
+              <w:t>Problem</w:t>
+            </w:r>
+          </w:p>
+        </w:tc>
+        <w:tc>
+          <w:tcPr>
+            <w:tcW w:w="4530" w:type="dxa"/>
+          </w:tcPr>
+          <w:p>
+            <w:pPr>
+              <w:spacing w:before="60" w:after="60"/>
+              <w:cnfStyle w:val="000000000000" w:firstRow="0" w:lastRow="0" w:firstColumn="0" w:lastColumn="0" w:oddVBand="0" w:evenVBand="0" w:oddHBand="0" w:evenHBand="0" w:firstRowFirstColumn="0" w:firstRowLastColumn="0" w:lastRowFirstColumn="0" w:lastRowLastColumn="0"/>
+              <w:rPr>
+                <w:rFonts w:ascii="Times New Roman" w:hAnsi="Times New Roman" w:cs="Times New Roman"/>
+                <w:b/>
+                <w:sz w:val="20"/>
+                <w:szCs w:val="20"/>
+              </w:rPr>
+            </w:pPr>
+            <w:r>
+              <w:rPr>
+                <w:rFonts w:ascii="Times New Roman" w:hAnsi="Times New Roman" w:cs="Times New Roman"/>
+                <w:b/>
+                <w:sz w:val="20"/>
+                <w:szCs w:val="20"/>
+              </w:rPr>
+              <w:t>Improvements Made</w:t>
+            </w:r>
+          </w:p>
+        </w:tc>
+      </w:tr>
+      <w:tr>
+        <w:trPr>
+          <w:cnfStyle w:val="000000100000" w:firstRow="0" w:lastRow="0" w:firstColumn="0" w:lastColumn="0" w:oddVBand="0" w:evenVBand="0" w:oddHBand="1" w:evenHBand="0" w:firstRowFirstColumn="0" w:firstRowLastColumn="0" w:lastRowFirstColumn="0" w:lastRowLastColumn="0"/>
+        </w:trPr>
+        <w:tc>
+          <w:tcPr>
+            <w:cnfStyle w:val="001000000000" w:firstRow="0" w:lastRow="0" w:firstColumn="1" w:lastColumn="0" w:oddVBand="0" w:evenVBand="0" w:oddHBand="0" w:evenHBand="0" w:firstRowFirstColumn="0" w:firstRowLastColumn="0" w:lastRowFirstColumn="0" w:lastRowLastColumn="0"/>
+            <w:tcW w:w="1838" w:type="dxa"/>
+          </w:tcPr>
+          <w:p>
+            <w:pPr>
+              <w:rPr>
+                <w:rFonts w:ascii="Times New Roman" w:hAnsi="Times New Roman" w:cs="Times New Roman"/>
+                <w:sz w:val="20"/>
+                <w:szCs w:val="20"/>
+              </w:rPr>
+            </w:pPr>
+          </w:p>
+        </w:tc>
+        <w:tc>
+          <w:tcPr>
+            <w:tcW w:w="2982" w:type="dxa"/>
+          </w:tcPr>
+          <w:p>
+            <w:pPr>
+              <w:cnfStyle w:val="000000100000" w:firstRow="0" w:lastRow="0" w:firstColumn="0" w:lastColumn="0" w:oddVBand="0" w:evenVBand="0" w:oddHBand="1" w:evenHBand="0" w:firstRowFirstColumn="0" w:firstRowLastColumn="0" w:lastRowFirstColumn="0" w:lastRowLastColumn="0"/>
+              <w:rPr>
+                <w:rFonts w:ascii="Times New Roman" w:hAnsi="Times New Roman" w:cs="Times New Roman"/>
+                <w:sz w:val="20"/>
+                <w:szCs w:val="20"/>
+              </w:rPr>
+            </w:pPr>
+          </w:p>
+        </w:tc>
+        <w:tc>
+          <w:tcPr>
+            <w:tcW w:w="4530" w:type="dxa"/>
+          </w:tcPr>
+          <w:p>
+            <w:pPr>
+              <w:cnfStyle w:val="000000100000" w:firstRow="0" w:lastRow="0" w:firstColumn="0" w:lastColumn="0" w:oddVBand="0" w:evenVBand="0" w:oddHBand="1" w:evenHBand="0" w:firstRowFirstColumn="0" w:firstRowLastColumn="0" w:lastRowFirstColumn="0" w:lastRowLastColumn="0"/>
+              <w:rPr>
+                <w:rFonts w:ascii="Times New Roman" w:hAnsi="Times New Roman" w:cs="Times New Roman"/>
+                <w:sz w:val="20"/>
+                <w:szCs w:val="20"/>
+              </w:rPr>
+            </w:pPr>
+          </w:p>
+        </w:tc>
+      </w:tr>
+      <w:tr>
+        <w:tc>
+          <w:tcPr>
+            <w:cnfStyle w:val="001000000000" w:firstRow="0" w:lastRow="0" w:firstColumn="1" w:lastColumn="0" w:oddVBand="0" w:evenVBand="0" w:oddHBand="0" w:evenHBand="0" w:firstRowFirstColumn="0" w:firstRowLastColumn="0" w:lastRowFirstColumn="0" w:lastRowLastColumn="0"/>
+            <w:tcW w:w="1838" w:type="dxa"/>
+          </w:tcPr>
+          <w:p>
+            <w:pPr>
+              <w:rPr>
+                <w:rFonts w:ascii="Times New Roman" w:hAnsi="Times New Roman" w:cs="Times New Roman"/>
+                <w:sz w:val="20"/>
+                <w:szCs w:val="20"/>
+              </w:rPr>
+            </w:pPr>
+          </w:p>
+        </w:tc>
+        <w:tc>
+          <w:tcPr>
+            <w:tcW w:w="2982" w:type="dxa"/>
+          </w:tcPr>
+          <w:p>
+            <w:pPr>
+              <w:cnfStyle w:val="000000000000" w:firstRow="0" w:lastRow="0" w:firstColumn="0" w:lastColumn="0" w:oddVBand="0" w:evenVBand="0" w:oddHBand="0" w:evenHBand="0" w:firstRowFirstColumn="0" w:firstRowLastColumn="0" w:lastRowFirstColumn="0" w:lastRowLastColumn="0"/>
+              <w:rPr>
+                <w:rFonts w:ascii="Times New Roman" w:hAnsi="Times New Roman" w:cs="Times New Roman"/>
+                <w:sz w:val="20"/>
+                <w:szCs w:val="20"/>
+              </w:rPr>
+            </w:pPr>
+          </w:p>
+        </w:tc>
+        <w:tc>
+          <w:tcPr>
+            <w:tcW w:w="4530" w:type="dxa"/>
+          </w:tcPr>
+          <w:p>
+            <w:pPr>
+              <w:cnfStyle w:val="000000000000" w:firstRow="0" w:lastRow="0" w:firstColumn="0" w:lastColumn="0" w:oddVBand="0" w:evenVBand="0" w:oddHBand="0" w:evenHBand="0" w:firstRowFirstColumn="0" w:firstRowLastColumn="0" w:lastRowFirstColumn="0" w:lastRowLastColumn="0"/>
+              <w:rPr>
+                <w:rFonts w:ascii="Times New Roman" w:hAnsi="Times New Roman" w:cs="Times New Roman"/>
+                <w:sz w:val="20"/>
+                <w:szCs w:val="20"/>
+              </w:rPr>
+            </w:pPr>
+          </w:p>
+        </w:tc>
+      </w:tr>
+      <w:tr>
+        <w:trPr>
+          <w:cnfStyle w:val="000000100000" w:firstRow="0" w:lastRow="0" w:firstColumn="0" w:lastColumn="0" w:oddVBand="0" w:evenVBand="0" w:oddHBand="1" w:evenHBand="0" w:firstRowFirstColumn="0" w:firstRowLastColumn="0" w:lastRowFirstColumn="0" w:lastRowLastColumn="0"/>
+        </w:trPr>
+        <w:tc>
+          <w:tcPr>
+            <w:cnfStyle w:val="001000000000" w:firstRow="0" w:lastRow="0" w:firstColumn="1" w:lastColumn="0" w:oddVBand="0" w:evenVBand="0" w:oddHBand="0" w:evenHBand="0" w:firstRowFirstColumn="0" w:firstRowLastColumn="0" w:lastRowFirstColumn="0" w:lastRowLastColumn="0"/>
+            <w:tcW w:w="9350" w:type="dxa"/>
+            <w:gridSpan w:val="3"/>
+          </w:tcPr>
+          <w:p>
+            <w:pPr>
+              <w:spacing w:before="60" w:after="60"/>
+              <w:rPr>
+                <w:rFonts w:ascii="Times New Roman" w:hAnsi="Times New Roman" w:cs="Times New Roman"/>
+                <w:sz w:val="20"/>
+                <w:szCs w:val="20"/>
+              </w:rPr>
+            </w:pPr>
+            <w:r>
+              <w:rPr>
+                <w:rFonts w:ascii="Times New Roman" w:hAnsi="Times New Roman" w:cs="Times New Roman"/>
+                <w:sz w:val="20"/>
+                <w:szCs w:val="20"/>
+              </w:rPr>
+              <w:t>FORM LEVEL TESTING</w:t>
+            </w:r>
+          </w:p>
+        </w:tc>
+      </w:tr>
+      <w:tr>
+        <w:tc>
+          <w:tcPr>
+            <w:cnfStyle w:val="001000000000" w:firstRow="0" w:lastRow="0" w:firstColumn="1" w:lastColumn="0" w:oddVBand="0" w:evenVBand="0" w:oddHBand="0" w:evenHBand="0" w:firstRowFirstColumn="0" w:firstRowLastColumn="0" w:lastRowFirstColumn="0" w:lastRowLastColumn="0"/>
+            <w:tcW w:w="1838" w:type="dxa"/>
+          </w:tcPr>
+          <w:p>
+            <w:pPr>
+              <w:rPr>
+                <w:rFonts w:ascii="Times New Roman" w:hAnsi="Times New Roman" w:cs="Times New Roman"/>
+                <w:sz w:val="20"/>
+                <w:szCs w:val="20"/>
+              </w:rPr>
+            </w:pPr>
+            <w:r>
+              <w:rPr>
+                <w:rFonts w:ascii="Times New Roman" w:hAnsi="Times New Roman" w:cs="Times New Roman"/>
+                <w:sz w:val="20"/>
+                <w:szCs w:val="20"/>
+              </w:rPr>
+              <w:t>Form Flow</w:t>
+            </w:r>
+          </w:p>
+        </w:tc>
+        <w:tc>
+          <w:tcPr>
+            <w:tcW w:w="2982" w:type="dxa"/>
+          </w:tcPr>
+          <w:p>
+            <w:pPr>
+              <w:cnfStyle w:val="000000000000" w:firstRow="0" w:lastRow="0" w:firstColumn="0" w:lastColumn="0" w:oddVBand="0" w:evenVBand="0" w:oddHBand="0" w:evenHBand="0" w:firstRowFirstColumn="0" w:firstRowLastColumn="0" w:lastRowFirstColumn="0" w:lastRowLastColumn="0"/>
+              <w:rPr>
+                <w:rFonts w:ascii="Times New Roman" w:hAnsi="Times New Roman" w:cs="Times New Roman"/>
+                <w:b/>
+                <w:sz w:val="20"/>
+                <w:szCs w:val="20"/>
+              </w:rPr>
+            </w:pPr>
+            <w:r>
+              <w:rPr>
+                <w:rFonts w:ascii="Times New Roman" w:hAnsi="Times New Roman" w:cs="Times New Roman"/>
+                <w:b/>
+                <w:sz w:val="20"/>
+                <w:szCs w:val="20"/>
+              </w:rPr>
+              <w:t>Problem</w:t>
+            </w:r>
+          </w:p>
+        </w:tc>
+        <w:tc>
+          <w:tcPr>
+            <w:tcW w:w="4530" w:type="dxa"/>
+          </w:tcPr>
+          <w:p>
+            <w:pPr>
+              <w:cnfStyle w:val="000000000000" w:firstRow="0" w:lastRow="0" w:firstColumn="0" w:lastColumn="0" w:oddVBand="0" w:evenVBand="0" w:oddHBand="0" w:evenHBand="0" w:firstRowFirstColumn="0" w:firstRowLastColumn="0" w:lastRowFirstColumn="0" w:lastRowLastColumn="0"/>
+              <w:rPr>
+                <w:rFonts w:ascii="Times New Roman" w:hAnsi="Times New Roman" w:cs="Times New Roman"/>
+                <w:b/>
+                <w:sz w:val="20"/>
+                <w:szCs w:val="20"/>
+              </w:rPr>
+            </w:pPr>
+            <w:r>
+              <w:rPr>
+                <w:rFonts w:ascii="Times New Roman" w:hAnsi="Times New Roman" w:cs="Times New Roman"/>
+                <w:b/>
+                <w:sz w:val="20"/>
+                <w:szCs w:val="20"/>
+              </w:rPr>
+              <w:t>Improvements Made</w:t>
+            </w:r>
+          </w:p>
+        </w:tc>
+      </w:tr>
+      <w:tr>
+        <w:trPr>
+          <w:cnfStyle w:val="000000100000" w:firstRow="0" w:lastRow="0" w:firstColumn="0" w:lastColumn="0" w:oddVBand="0" w:evenVBand="0" w:oddHBand="1" w:evenHBand="0" w:firstRowFirstColumn="0" w:firstRowLastColumn="0" w:lastRowFirstColumn="0" w:lastRowLastColumn="0"/>
+        </w:trPr>
+        <w:tc>
+          <w:tcPr>
+            <w:cnfStyle w:val="001000000000" w:firstRow="0" w:lastRow="0" w:firstColumn="1" w:lastColumn="0" w:oddVBand="0" w:evenVBand="0" w:oddHBand="0" w:evenHBand="0" w:firstRowFirstColumn="0" w:firstRowLastColumn="0" w:lastRowFirstColumn="0" w:lastRowLastColumn="0"/>
+            <w:tcW w:w="1838" w:type="dxa"/>
+          </w:tcPr>
+          <w:p>
+            <w:pPr>
+              <w:rPr>
+                <w:rFonts w:ascii="Times New Roman" w:hAnsi="Times New Roman" w:cs="Times New Roman"/>
+                <w:sz w:val="20"/>
+                <w:szCs w:val="20"/>
+              </w:rPr>
+            </w:pPr>
+          </w:p>
+        </w:tc>
+        <w:tc>
+          <w:tcPr>
+            <w:tcW w:w="2982" w:type="dxa"/>
+          </w:tcPr>
+          <w:p>
+            <w:pPr>
+              <w:cnfStyle w:val="000000100000" w:firstRow="0" w:lastRow="0" w:firstColumn="0" w:lastColumn="0" w:oddVBand="0" w:evenVBand="0" w:oddHBand="1" w:evenHBand="0" w:firstRowFirstColumn="0" w:firstRowLastColumn="0" w:lastRowFirstColumn="0" w:lastRowLastColumn="0"/>
+              <w:rPr>
+                <w:rFonts w:ascii="Times New Roman" w:hAnsi="Times New Roman" w:cs="Times New Roman"/>
+                <w:sz w:val="20"/>
+                <w:szCs w:val="20"/>
+              </w:rPr>
+            </w:pPr>
+          </w:p>
+        </w:tc>
+        <w:tc>
+          <w:tcPr>
+            <w:tcW w:w="4530" w:type="dxa"/>
+          </w:tcPr>
+          <w:p>
+            <w:pPr>
+              <w:cnfStyle w:val="000000100000" w:firstRow="0" w:lastRow="0" w:firstColumn="0" w:lastColumn="0" w:oddVBand="0" w:evenVBand="0" w:oddHBand="1" w:evenHBand="0" w:firstRowFirstColumn="0" w:firstRowLastColumn="0" w:lastRowFirstColumn="0" w:lastRowLastColumn="0"/>
+              <w:rPr>
+                <w:rFonts w:ascii="Times New Roman" w:hAnsi="Times New Roman" w:cs="Times New Roman"/>
+                <w:sz w:val="20"/>
+                <w:szCs w:val="20"/>
+              </w:rPr>
+            </w:pPr>
+          </w:p>
+        </w:tc>
+      </w:tr>
+      <w:tr>
+        <w:tc>
+          <w:tcPr>
+            <w:cnfStyle w:val="001000000000" w:firstRow="0" w:lastRow="0" w:firstColumn="1" w:lastColumn="0" w:oddVBand="0" w:evenVBand="0" w:oddHBand="0" w:evenHBand="0" w:firstRowFirstColumn="0" w:firstRowLastColumn="0" w:lastRowFirstColumn="0" w:lastRowLastColumn="0"/>
+            <w:tcW w:w="1838" w:type="dxa"/>
+          </w:tcPr>
+          <w:p>
+            <w:pPr>
+              <w:rPr>
+                <w:rFonts w:ascii="Times New Roman" w:hAnsi="Times New Roman" w:cs="Times New Roman"/>
+                <w:sz w:val="20"/>
+                <w:szCs w:val="20"/>
+              </w:rPr>
+            </w:pPr>
+          </w:p>
+        </w:tc>
+        <w:tc>
+          <w:tcPr>
+            <w:tcW w:w="2982" w:type="dxa"/>
+          </w:tcPr>
+          <w:p>
+            <w:pPr>
+              <w:cnfStyle w:val="000000000000" w:firstRow="0" w:lastRow="0" w:firstColumn="0" w:lastColumn="0" w:oddVBand="0" w:evenVBand="0" w:oddHBand="0" w:evenHBand="0" w:firstRowFirstColumn="0" w:firstRowLastColumn="0" w:lastRowFirstColumn="0" w:lastRowLastColumn="0"/>
+              <w:rPr>
+                <w:rFonts w:ascii="Times New Roman" w:hAnsi="Times New Roman" w:cs="Times New Roman"/>
+                <w:sz w:val="20"/>
+                <w:szCs w:val="20"/>
+              </w:rPr>
+            </w:pPr>
+          </w:p>
+        </w:tc>
+        <w:tc>
+          <w:tcPr>
+            <w:tcW w:w="4530" w:type="dxa"/>
+          </w:tcPr>
+          <w:p>
+            <w:pPr>
+              <w:cnfStyle w:val="000000000000" w:firstRow="0" w:lastRow="0" w:firstColumn="0" w:lastColumn="0" w:oddVBand="0" w:evenVBand="0" w:oddHBand="0" w:evenHBand="0" w:firstRowFirstColumn="0" w:firstRowLastColumn="0" w:lastRowFirstColumn="0" w:lastRowLastColumn="0"/>
+              <w:rPr>
+                <w:rFonts w:ascii="Times New Roman" w:hAnsi="Times New Roman" w:cs="Times New Roman"/>
+                <w:sz w:val="20"/>
+                <w:szCs w:val="20"/>
+              </w:rPr>
+            </w:pPr>
+          </w:p>
+        </w:tc>
+      </w:tr>
+    </w:tbl>
+    <w:p>
+      <w:pPr>
+        <w:rPr>
+          <w:sz w:val="20"/>
+          <w:szCs w:val="20"/>
+        </w:rPr>
+      </w:pPr>
+    </w:p>
+    <w:tbl>
+      <w:tblPr>
+        <w:tblStyle w:val="PlainTable1"/>
+        <w:tblW w:w="0" w:type="auto"/>
+        <w:tblLook w:val="04A0" w:firstRow="1" w:lastRow="0" w:firstColumn="1" w:lastColumn="0" w:noHBand="0" w:noVBand="1"/>
+      </w:tblPr>
+      <w:tblGrid>
+        <w:gridCol w:w="1838"/>
+        <w:gridCol w:w="2982"/>
+        <w:gridCol w:w="4530"/>
+      </w:tblGrid>
+      <w:tr>
+        <w:trPr>
+          <w:cnfStyle w:val="100000000000" w:firstRow="1" w:lastRow="0" w:firstColumn="0" w:lastColumn="0" w:oddVBand="0" w:evenVBand="0" w:oddHBand="0" w:evenHBand="0" w:firstRowFirstColumn="0" w:firstRowLastColumn="0" w:lastRowFirstColumn="0" w:lastRowLastColumn="0"/>
+        </w:trPr>
+        <w:tc>
+          <w:tcPr>
+            <w:cnfStyle w:val="001000000000" w:firstRow="0" w:lastRow="0" w:firstColumn="1" w:lastColumn="0" w:oddVBand="0" w:evenVBand="0" w:oddHBand="0" w:evenHBand="0" w:firstRowFirstColumn="0" w:firstRowLastColumn="0" w:lastRowFirstColumn="0" w:lastRowLastColumn="0"/>
+            <w:tcW w:w="9350" w:type="dxa"/>
+            <w:gridSpan w:val="3"/>
+          </w:tcPr>
+          <w:p>
+            <w:pPr>
+              <w:spacing w:before="60" w:after="60"/>
+              <w:rPr>
+                <w:rFonts w:ascii="Times New Roman" w:hAnsi="Times New Roman" w:cs="Times New Roman"/>
+                <w:b w:val="0"/>
+                <w:sz w:val="20"/>
+                <w:szCs w:val="20"/>
+              </w:rPr>
+            </w:pPr>
+            <w:r>
+              <w:rPr>
+                <w:rFonts w:ascii="Times New Roman" w:hAnsi="Times New Roman" w:cs="Times New Roman"/>
+                <w:sz w:val="20"/>
+                <w:szCs w:val="20"/>
+              </w:rPr>
+              <w:t>TEST DOCUMENTATION for FORM</w:t>
+            </w:r>
+            <w:r>
+              <w:rPr>
+                <w:rFonts w:ascii="Times New Roman" w:hAnsi="Times New Roman" w:cs="Times New Roman"/>
+                <w:sz w:val="20"/>
+                <w:szCs w:val="20"/>
+              </w:rPr>
+              <w:t xml:space="preserve"> on page: </w:t>
+            </w:r>
+            <w:r>
+              <w:rPr>
+                <w:rFonts w:ascii="Times New Roman" w:hAnsi="Times New Roman" w:cs="Times New Roman"/>
+                <w:sz w:val="20"/>
+                <w:szCs w:val="20"/>
+              </w:rPr>
+              <w:t>Contact Us</w:t>
+            </w:r>
+          </w:p>
+        </w:tc>
+      </w:tr>
+      <w:tr>
+        <w:trPr>
+          <w:cnfStyle w:val="000000100000" w:firstRow="0" w:lastRow="0" w:firstColumn="0" w:lastColumn="0" w:oddVBand="0" w:evenVBand="0" w:oddHBand="1" w:evenHBand="0" w:firstRowFirstColumn="0" w:firstRowLastColumn="0" w:lastRowFirstColumn="0" w:lastRowLastColumn="0"/>
+        </w:trPr>
+        <w:tc>
+          <w:tcPr>
+            <w:cnfStyle w:val="001000000000" w:firstRow="0" w:lastRow="0" w:firstColumn="1" w:lastColumn="0" w:oddVBand="0" w:evenVBand="0" w:oddHBand="0" w:evenHBand="0" w:firstRowFirstColumn="0" w:firstRowLastColumn="0" w:lastRowFirstColumn="0" w:lastRowLastColumn="0"/>
+            <w:tcW w:w="9350" w:type="dxa"/>
+            <w:gridSpan w:val="3"/>
+          </w:tcPr>
+          <w:p>
+            <w:pPr>
+              <w:spacing w:before="60" w:after="60"/>
+              <w:rPr>
+                <w:rFonts w:ascii="Times New Roman" w:hAnsi="Times New Roman" w:cs="Times New Roman"/>
+                <w:sz w:val="20"/>
+                <w:szCs w:val="20"/>
+              </w:rPr>
+            </w:pPr>
+            <w:r>
+              <w:rPr>
+                <w:rFonts w:ascii="Times New Roman" w:hAnsi="Times New Roman" w:cs="Times New Roman"/>
+                <w:sz w:val="20"/>
+                <w:szCs w:val="20"/>
+              </w:rPr>
+              <w:t>FIELD LEVEL TESTING</w:t>
+            </w:r>
+          </w:p>
+        </w:tc>
+      </w:tr>
+      <w:tr>
+        <w:tc>
+          <w:tcPr>
+            <w:cnfStyle w:val="001000000000" w:firstRow="0" w:lastRow="0" w:firstColumn="1" w:lastColumn="0" w:oddVBand="0" w:evenVBand="0" w:oddHBand="0" w:evenHBand="0" w:firstRowFirstColumn="0" w:firstRowLastColumn="0" w:lastRowFirstColumn="0" w:lastRowLastColumn="0"/>
+            <w:tcW w:w="1838" w:type="dxa"/>
+          </w:tcPr>
+          <w:p>
+            <w:pPr>
+              <w:spacing w:before="60" w:after="60"/>
+              <w:rPr>
+                <w:rFonts w:ascii="Times New Roman" w:hAnsi="Times New Roman" w:cs="Times New Roman"/>
+                <w:b w:val="0"/>
+                <w:sz w:val="20"/>
+                <w:szCs w:val="20"/>
+              </w:rPr>
+            </w:pPr>
+            <w:r>
+              <w:rPr>
+                <w:rFonts w:ascii="Times New Roman" w:hAnsi="Times New Roman" w:cs="Times New Roman"/>
+                <w:sz w:val="20"/>
+                <w:szCs w:val="20"/>
+              </w:rPr>
+              <w:t>Field ID</w:t>
+            </w:r>
+          </w:p>
+        </w:tc>
+        <w:tc>
+          <w:tcPr>
+            <w:tcW w:w="2982" w:type="dxa"/>
+          </w:tcPr>
+          <w:p>
+            <w:pPr>
+              <w:spacing w:before="60" w:after="60"/>
+              <w:cnfStyle w:val="000000000000" w:firstRow="0" w:lastRow="0" w:firstColumn="0" w:lastColumn="0" w:oddVBand="0" w:evenVBand="0" w:oddHBand="0" w:evenHBand="0" w:firstRowFirstColumn="0" w:firstRowLastColumn="0" w:lastRowFirstColumn="0" w:lastRowLastColumn="0"/>
+              <w:rPr>
+                <w:rFonts w:ascii="Times New Roman" w:hAnsi="Times New Roman" w:cs="Times New Roman"/>
+                <w:b/>
+                <w:sz w:val="20"/>
+                <w:szCs w:val="20"/>
+              </w:rPr>
+            </w:pPr>
+            <w:r>
+              <w:rPr>
+                <w:rFonts w:ascii="Times New Roman" w:hAnsi="Times New Roman" w:cs="Times New Roman"/>
+                <w:b/>
+                <w:sz w:val="20"/>
+                <w:szCs w:val="20"/>
+              </w:rPr>
+              <w:t>Problem</w:t>
+            </w:r>
+          </w:p>
+        </w:tc>
+        <w:tc>
+          <w:tcPr>
+            <w:tcW w:w="4530" w:type="dxa"/>
+          </w:tcPr>
+          <w:p>
+            <w:pPr>
+              <w:spacing w:before="60" w:after="60"/>
+              <w:cnfStyle w:val="000000000000" w:firstRow="0" w:lastRow="0" w:firstColumn="0" w:lastColumn="0" w:oddVBand="0" w:evenVBand="0" w:oddHBand="0" w:evenHBand="0" w:firstRowFirstColumn="0" w:firstRowLastColumn="0" w:lastRowFirstColumn="0" w:lastRowLastColumn="0"/>
+              <w:rPr>
+                <w:rFonts w:ascii="Times New Roman" w:hAnsi="Times New Roman" w:cs="Times New Roman"/>
+                <w:b/>
+                <w:sz w:val="20"/>
+                <w:szCs w:val="20"/>
+              </w:rPr>
+            </w:pPr>
+            <w:r>
+              <w:rPr>
+                <w:rFonts w:ascii="Times New Roman" w:hAnsi="Times New Roman" w:cs="Times New Roman"/>
+                <w:b/>
+                <w:sz w:val="20"/>
+                <w:szCs w:val="20"/>
+              </w:rPr>
+              <w:t>Improvements Made</w:t>
+            </w:r>
+          </w:p>
+        </w:tc>
+      </w:tr>
+      <w:tr>
+        <w:trPr>
+          <w:cnfStyle w:val="000000100000" w:firstRow="0" w:lastRow="0" w:firstColumn="0" w:lastColumn="0" w:oddVBand="0" w:evenVBand="0" w:oddHBand="1" w:evenHBand="0" w:firstRowFirstColumn="0" w:firstRowLastColumn="0" w:lastRowFirstColumn="0" w:lastRowLastColumn="0"/>
+        </w:trPr>
+        <w:tc>
+          <w:tcPr>
+            <w:cnfStyle w:val="001000000000" w:firstRow="0" w:lastRow="0" w:firstColumn="1" w:lastColumn="0" w:oddVBand="0" w:evenVBand="0" w:oddHBand="0" w:evenHBand="0" w:firstRowFirstColumn="0" w:firstRowLastColumn="0" w:lastRowFirstColumn="0" w:lastRowLastColumn="0"/>
+            <w:tcW w:w="1838" w:type="dxa"/>
+          </w:tcPr>
+          <w:p>
+            <w:pPr>
+              <w:rPr>
+                <w:rFonts w:ascii="Times New Roman" w:hAnsi="Times New Roman" w:cs="Times New Roman"/>
+                <w:sz w:val="20"/>
+                <w:szCs w:val="20"/>
+              </w:rPr>
+            </w:pPr>
+          </w:p>
+        </w:tc>
+        <w:tc>
+          <w:tcPr>
+            <w:tcW w:w="2982" w:type="dxa"/>
+          </w:tcPr>
+          <w:p>
+            <w:pPr>
+              <w:cnfStyle w:val="000000100000" w:firstRow="0" w:lastRow="0" w:firstColumn="0" w:lastColumn="0" w:oddVBand="0" w:evenVBand="0" w:oddHBand="1" w:evenHBand="0" w:firstRowFirstColumn="0" w:firstRowLastColumn="0" w:lastRowFirstColumn="0" w:lastRowLastColumn="0"/>
+              <w:rPr>
+                <w:rFonts w:ascii="Times New Roman" w:hAnsi="Times New Roman" w:cs="Times New Roman"/>
+                <w:sz w:val="20"/>
+                <w:szCs w:val="20"/>
+              </w:rPr>
+            </w:pPr>
+          </w:p>
+        </w:tc>
+        <w:tc>
+          <w:tcPr>
+            <w:tcW w:w="4530" w:type="dxa"/>
+          </w:tcPr>
+          <w:p>
+            <w:pPr>
+              <w:cnfStyle w:val="000000100000" w:firstRow="0" w:lastRow="0" w:firstColumn="0" w:lastColumn="0" w:oddVBand="0" w:evenVBand="0" w:oddHBand="1" w:evenHBand="0" w:firstRowFirstColumn="0" w:firstRowLastColumn="0" w:lastRowFirstColumn="0" w:lastRowLastColumn="0"/>
+              <w:rPr>
+                <w:rFonts w:ascii="Times New Roman" w:hAnsi="Times New Roman" w:cs="Times New Roman"/>
+                <w:sz w:val="20"/>
+                <w:szCs w:val="20"/>
+              </w:rPr>
+            </w:pPr>
+          </w:p>
+        </w:tc>
+      </w:tr>
+      <w:tr>
+        <w:tc>
+          <w:tcPr>
+            <w:cnfStyle w:val="001000000000" w:firstRow="0" w:lastRow="0" w:firstColumn="1" w:lastColumn="0" w:oddVBand="0" w:evenVBand="0" w:oddHBand="0" w:evenHBand="0" w:firstRowFirstColumn="0" w:firstRowLastColumn="0" w:lastRowFirstColumn="0" w:lastRowLastColumn="0"/>
+            <w:tcW w:w="1838" w:type="dxa"/>
+          </w:tcPr>
+          <w:p>
+            <w:pPr>
+              <w:rPr>
+                <w:rFonts w:ascii="Times New Roman" w:hAnsi="Times New Roman" w:cs="Times New Roman"/>
+                <w:sz w:val="20"/>
+                <w:szCs w:val="20"/>
+              </w:rPr>
+            </w:pPr>
+          </w:p>
+        </w:tc>
+        <w:tc>
+          <w:tcPr>
+            <w:tcW w:w="2982" w:type="dxa"/>
+          </w:tcPr>
+          <w:p>
+            <w:pPr>
+              <w:cnfStyle w:val="000000000000" w:firstRow="0" w:lastRow="0" w:firstColumn="0" w:lastColumn="0" w:oddVBand="0" w:evenVBand="0" w:oddHBand="0" w:evenHBand="0" w:firstRowFirstColumn="0" w:firstRowLastColumn="0" w:lastRowFirstColumn="0" w:lastRowLastColumn="0"/>
+              <w:rPr>
+                <w:rFonts w:ascii="Times New Roman" w:hAnsi="Times New Roman" w:cs="Times New Roman"/>
+                <w:sz w:val="20"/>
+                <w:szCs w:val="20"/>
+              </w:rPr>
+            </w:pPr>
+          </w:p>
+        </w:tc>
+        <w:tc>
+          <w:tcPr>
+            <w:tcW w:w="4530" w:type="dxa"/>
+          </w:tcPr>
+          <w:p>
+            <w:pPr>
+              <w:cnfStyle w:val="000000000000" w:firstRow="0" w:lastRow="0" w:firstColumn="0" w:lastColumn="0" w:oddVBand="0" w:evenVBand="0" w:oddHBand="0" w:evenHBand="0" w:firstRowFirstColumn="0" w:firstRowLastColumn="0" w:lastRowFirstColumn="0" w:lastRowLastColumn="0"/>
+              <w:rPr>
+                <w:rFonts w:ascii="Times New Roman" w:hAnsi="Times New Roman" w:cs="Times New Roman"/>
+                <w:sz w:val="20"/>
+                <w:szCs w:val="20"/>
+              </w:rPr>
+            </w:pPr>
+          </w:p>
+        </w:tc>
+      </w:tr>
+      <w:tr>
+        <w:trPr>
+          <w:cnfStyle w:val="000000100000" w:firstRow="0" w:lastRow="0" w:firstColumn="0" w:lastColumn="0" w:oddVBand="0" w:evenVBand="0" w:oddHBand="1" w:evenHBand="0" w:firstRowFirstColumn="0" w:firstRowLastColumn="0" w:lastRowFirstColumn="0" w:lastRowLastColumn="0"/>
+        </w:trPr>
+        <w:tc>
+          <w:tcPr>
+            <w:cnfStyle w:val="001000000000" w:firstRow="0" w:lastRow="0" w:firstColumn="1" w:lastColumn="0" w:oddVBand="0" w:evenVBand="0" w:oddHBand="0" w:evenHBand="0" w:firstRowFirstColumn="0" w:firstRowLastColumn="0" w:lastRowFirstColumn="0" w:lastRowLastColumn="0"/>
+            <w:tcW w:w="9350" w:type="dxa"/>
+            <w:gridSpan w:val="3"/>
+          </w:tcPr>
+          <w:p>
+            <w:pPr>
+              <w:spacing w:before="60" w:after="60"/>
+              <w:rPr>
+                <w:rFonts w:ascii="Times New Roman" w:hAnsi="Times New Roman" w:cs="Times New Roman"/>
+                <w:sz w:val="20"/>
+                <w:szCs w:val="20"/>
+              </w:rPr>
+            </w:pPr>
+            <w:r>
+              <w:rPr>
+                <w:rFonts w:ascii="Times New Roman" w:hAnsi="Times New Roman" w:cs="Times New Roman"/>
+                <w:sz w:val="20"/>
+                <w:szCs w:val="20"/>
+              </w:rPr>
+              <w:t>FORM LEVEL TESTING</w:t>
+            </w:r>
+          </w:p>
+        </w:tc>
+      </w:tr>
+      <w:tr>
+        <w:tc>
+          <w:tcPr>
+            <w:cnfStyle w:val="001000000000" w:firstRow="0" w:lastRow="0" w:firstColumn="1" w:lastColumn="0" w:oddVBand="0" w:evenVBand="0" w:oddHBand="0" w:evenHBand="0" w:firstRowFirstColumn="0" w:firstRowLastColumn="0" w:lastRowFirstColumn="0" w:lastRowLastColumn="0"/>
+            <w:tcW w:w="1838" w:type="dxa"/>
+          </w:tcPr>
+          <w:p>
+            <w:pPr>
+              <w:rPr>
+                <w:rFonts w:ascii="Times New Roman" w:hAnsi="Times New Roman" w:cs="Times New Roman"/>
+                <w:sz w:val="20"/>
+                <w:szCs w:val="20"/>
+              </w:rPr>
+            </w:pPr>
+            <w:r>
+              <w:rPr>
+                <w:rFonts w:ascii="Times New Roman" w:hAnsi="Times New Roman" w:cs="Times New Roman"/>
+                <w:sz w:val="20"/>
+                <w:szCs w:val="20"/>
+              </w:rPr>
+              <w:t>Form Flow</w:t>
+            </w:r>
+          </w:p>
+        </w:tc>
+        <w:tc>
+          <w:tcPr>
+            <w:tcW w:w="2982" w:type="dxa"/>
+          </w:tcPr>
+          <w:p>
+            <w:pPr>
+              <w:cnfStyle w:val="000000000000" w:firstRow="0" w:lastRow="0" w:firstColumn="0" w:lastColumn="0" w:oddVBand="0" w:evenVBand="0" w:oddHBand="0" w:evenHBand="0" w:firstRowFirstColumn="0" w:firstRowLastColumn="0" w:lastRowFirstColumn="0" w:lastRowLastColumn="0"/>
+              <w:rPr>
+                <w:rFonts w:ascii="Times New Roman" w:hAnsi="Times New Roman" w:cs="Times New Roman"/>
+                <w:b/>
+                <w:sz w:val="20"/>
+                <w:szCs w:val="20"/>
+              </w:rPr>
+            </w:pPr>
+            <w:r>
+              <w:rPr>
+                <w:rFonts w:ascii="Times New Roman" w:hAnsi="Times New Roman" w:cs="Times New Roman"/>
+                <w:b/>
+                <w:sz w:val="20"/>
+                <w:szCs w:val="20"/>
+              </w:rPr>
+              <w:t>Problem</w:t>
+            </w:r>
+          </w:p>
+        </w:tc>
+        <w:tc>
+          <w:tcPr>
+            <w:tcW w:w="4530" w:type="dxa"/>
+          </w:tcPr>
+          <w:p>
+            <w:pPr>
+              <w:cnfStyle w:val="000000000000" w:firstRow="0" w:lastRow="0" w:firstColumn="0" w:lastColumn="0" w:oddVBand="0" w:evenVBand="0" w:oddHBand="0" w:evenHBand="0" w:firstRowFirstColumn="0" w:firstRowLastColumn="0" w:lastRowFirstColumn="0" w:lastRowLastColumn="0"/>
+              <w:rPr>
+                <w:rFonts w:ascii="Times New Roman" w:hAnsi="Times New Roman" w:cs="Times New Roman"/>
+                <w:b/>
+                <w:sz w:val="20"/>
+                <w:szCs w:val="20"/>
+              </w:rPr>
+            </w:pPr>
+            <w:r>
+              <w:rPr>
+                <w:rFonts w:ascii="Times New Roman" w:hAnsi="Times New Roman" w:cs="Times New Roman"/>
+                <w:b/>
+                <w:sz w:val="20"/>
+                <w:szCs w:val="20"/>
+              </w:rPr>
+              <w:t>Improvements Made</w:t>
+            </w:r>
+          </w:p>
+        </w:tc>
+      </w:tr>
+      <w:tr>
+        <w:trPr>
+          <w:cnfStyle w:val="000000100000" w:firstRow="0" w:lastRow="0" w:firstColumn="0" w:lastColumn="0" w:oddVBand="0" w:evenVBand="0" w:oddHBand="1" w:evenHBand="0" w:firstRowFirstColumn="0" w:firstRowLastColumn="0" w:lastRowFirstColumn="0" w:lastRowLastColumn="0"/>
+        </w:trPr>
+        <w:tc>
+          <w:tcPr>
+            <w:cnfStyle w:val="001000000000" w:firstRow="0" w:lastRow="0" w:firstColumn="1" w:lastColumn="0" w:oddVBand="0" w:evenVBand="0" w:oddHBand="0" w:evenHBand="0" w:firstRowFirstColumn="0" w:firstRowLastColumn="0" w:lastRowFirstColumn="0" w:lastRowLastColumn="0"/>
+            <w:tcW w:w="1838" w:type="dxa"/>
+          </w:tcPr>
+          <w:p>
+            <w:pPr>
+              <w:rPr>
+                <w:rFonts w:ascii="Times New Roman" w:hAnsi="Times New Roman" w:cs="Times New Roman"/>
+                <w:sz w:val="20"/>
+                <w:szCs w:val="20"/>
+              </w:rPr>
+            </w:pPr>
+          </w:p>
+        </w:tc>
+        <w:tc>
+          <w:tcPr>
+            <w:tcW w:w="2982" w:type="dxa"/>
+          </w:tcPr>
+          <w:p>
+            <w:pPr>
+              <w:cnfStyle w:val="000000100000" w:firstRow="0" w:lastRow="0" w:firstColumn="0" w:lastColumn="0" w:oddVBand="0" w:evenVBand="0" w:oddHBand="1" w:evenHBand="0" w:firstRowFirstColumn="0" w:firstRowLastColumn="0" w:lastRowFirstColumn="0" w:lastRowLastColumn="0"/>
+              <w:rPr>
+                <w:rFonts w:ascii="Times New Roman" w:hAnsi="Times New Roman" w:cs="Times New Roman"/>
+                <w:sz w:val="20"/>
+                <w:szCs w:val="20"/>
+              </w:rPr>
+            </w:pPr>
+          </w:p>
+        </w:tc>
+        <w:tc>
+          <w:tcPr>
+            <w:tcW w:w="4530" w:type="dxa"/>
+          </w:tcPr>
+          <w:p>
+            <w:pPr>
+              <w:cnfStyle w:val="000000100000" w:firstRow="0" w:lastRow="0" w:firstColumn="0" w:lastColumn="0" w:oddVBand="0" w:evenVBand="0" w:oddHBand="1" w:evenHBand="0" w:firstRowFirstColumn="0" w:firstRowLastColumn="0" w:lastRowFirstColumn="0" w:lastRowLastColumn="0"/>
+              <w:rPr>
+                <w:rFonts w:ascii="Times New Roman" w:hAnsi="Times New Roman" w:cs="Times New Roman"/>
+                <w:sz w:val="20"/>
+                <w:szCs w:val="20"/>
+              </w:rPr>
+            </w:pPr>
+          </w:p>
+        </w:tc>
+      </w:tr>
+      <w:tr>
+        <w:tc>
+          <w:tcPr>
+            <w:cnfStyle w:val="001000000000" w:firstRow="0" w:lastRow="0" w:firstColumn="1" w:lastColumn="0" w:oddVBand="0" w:evenVBand="0" w:oddHBand="0" w:evenHBand="0" w:firstRowFirstColumn="0" w:firstRowLastColumn="0" w:lastRowFirstColumn="0" w:lastRowLastColumn="0"/>
+            <w:tcW w:w="1838" w:type="dxa"/>
+          </w:tcPr>
+          <w:p>
+            <w:pPr>
+              <w:rPr>
+                <w:rFonts w:ascii="Times New Roman" w:hAnsi="Times New Roman" w:cs="Times New Roman"/>
+                <w:sz w:val="20"/>
+                <w:szCs w:val="20"/>
+              </w:rPr>
+            </w:pPr>
+          </w:p>
+        </w:tc>
+        <w:tc>
+          <w:tcPr>
+            <w:tcW w:w="2982" w:type="dxa"/>
+          </w:tcPr>
+          <w:p>
+            <w:pPr>
+              <w:cnfStyle w:val="000000000000" w:firstRow="0" w:lastRow="0" w:firstColumn="0" w:lastColumn="0" w:oddVBand="0" w:evenVBand="0" w:oddHBand="0" w:evenHBand="0" w:firstRowFirstColumn="0" w:firstRowLastColumn="0" w:lastRowFirstColumn="0" w:lastRowLastColumn="0"/>
+              <w:rPr>
+                <w:rFonts w:ascii="Times New Roman" w:hAnsi="Times New Roman" w:cs="Times New Roman"/>
+                <w:sz w:val="20"/>
+                <w:szCs w:val="20"/>
+              </w:rPr>
+            </w:pPr>
+          </w:p>
+        </w:tc>
+        <w:tc>
+          <w:tcPr>
+            <w:tcW w:w="4530" w:type="dxa"/>
+          </w:tcPr>
+          <w:p>
+            <w:pPr>
+              <w:cnfStyle w:val="000000000000" w:firstRow="0" w:lastRow="0" w:firstColumn="0" w:lastColumn="0" w:oddVBand="0" w:evenVBand="0" w:oddHBand="0" w:evenHBand="0" w:firstRowFirstColumn="0" w:firstRowLastColumn="0" w:lastRowFirstColumn="0" w:lastRowLastColumn="0"/>
+              <w:rPr>
+                <w:rFonts w:ascii="Times New Roman" w:hAnsi="Times New Roman" w:cs="Times New Roman"/>
+                <w:sz w:val="20"/>
+                <w:szCs w:val="20"/>
+              </w:rPr>
+            </w:pPr>
+          </w:p>
+        </w:tc>
+      </w:tr>
+    </w:tbl>
+    <w:p>
+      <w:pPr>
+        <w:rPr>
+          <w:sz w:val="20"/>
+          <w:szCs w:val="20"/>
+        </w:rPr>
+      </w:pPr>
+    </w:p>
+    <w:tbl>
+      <w:tblPr>
+        <w:tblStyle w:val="PlainTable1"/>
+        <w:tblW w:w="0" w:type="auto"/>
+        <w:tblLook w:val="04A0" w:firstRow="1" w:lastRow="0" w:firstColumn="1" w:lastColumn="0" w:noHBand="0" w:noVBand="1"/>
+      </w:tblPr>
+      <w:tblGrid>
+        <w:gridCol w:w="1838"/>
+        <w:gridCol w:w="2982"/>
+        <w:gridCol w:w="4530"/>
+      </w:tblGrid>
+      <w:tr>
+        <w:trPr>
+          <w:cnfStyle w:val="100000000000" w:firstRow="1" w:lastRow="0" w:firstColumn="0" w:lastColumn="0" w:oddVBand="0" w:evenVBand="0" w:oddHBand="0" w:evenHBand="0" w:firstRowFirstColumn="0" w:firstRowLastColumn="0" w:lastRowFirstColumn="0" w:lastRowLastColumn="0"/>
+        </w:trPr>
+        <w:tc>
+          <w:tcPr>
+            <w:cnfStyle w:val="001000000000" w:firstRow="0" w:lastRow="0" w:firstColumn="1" w:lastColumn="0" w:oddVBand="0" w:evenVBand="0" w:oddHBand="0" w:evenHBand="0" w:firstRowFirstColumn="0" w:firstRowLastColumn="0" w:lastRowFirstColumn="0" w:lastRowLastColumn="0"/>
+            <w:tcW w:w="9350" w:type="dxa"/>
+            <w:gridSpan w:val="3"/>
+          </w:tcPr>
+          <w:p>
+            <w:pPr>
+              <w:spacing w:before="60" w:after="60"/>
+              <w:rPr>
+                <w:rFonts w:ascii="Times New Roman" w:hAnsi="Times New Roman" w:cs="Times New Roman"/>
+                <w:b w:val="0"/>
+                <w:sz w:val="20"/>
+                <w:szCs w:val="20"/>
+              </w:rPr>
+            </w:pPr>
+            <w:r>
+              <w:rPr>
+                <w:rFonts w:ascii="Times New Roman" w:hAnsi="Times New Roman" w:cs="Times New Roman"/>
+                <w:sz w:val="20"/>
+                <w:szCs w:val="20"/>
+              </w:rPr>
+              <w:t>TEST DOCUMENTATION for FORM</w:t>
+            </w:r>
+            <w:r>
+              <w:rPr>
+                <w:rFonts w:ascii="Times New Roman" w:hAnsi="Times New Roman" w:cs="Times New Roman"/>
+                <w:sz w:val="20"/>
+                <w:szCs w:val="20"/>
+              </w:rPr>
+              <w:t xml:space="preserve"> on page: </w:t>
+            </w:r>
+            <w:r>
+              <w:rPr>
+                <w:rFonts w:ascii="Times New Roman" w:hAnsi="Times New Roman" w:cs="Times New Roman"/>
+                <w:sz w:val="20"/>
+                <w:szCs w:val="20"/>
+              </w:rPr>
+              <w:t>Catering</w:t>
+            </w:r>
+          </w:p>
+        </w:tc>
+      </w:tr>
+      <w:tr>
+        <w:trPr>
+          <w:cnfStyle w:val="000000100000" w:firstRow="0" w:lastRow="0" w:firstColumn="0" w:lastColumn="0" w:oddVBand="0" w:evenVBand="0" w:oddHBand="1" w:evenHBand="0" w:firstRowFirstColumn="0" w:firstRowLastColumn="0" w:lastRowFirstColumn="0" w:lastRowLastColumn="0"/>
+        </w:trPr>
+        <w:tc>
+          <w:tcPr>
+            <w:cnfStyle w:val="001000000000" w:firstRow="0" w:lastRow="0" w:firstColumn="1" w:lastColumn="0" w:oddVBand="0" w:evenVBand="0" w:oddHBand="0" w:evenHBand="0" w:firstRowFirstColumn="0" w:firstRowLastColumn="0" w:lastRowFirstColumn="0" w:lastRowLastColumn="0"/>
+            <w:tcW w:w="9350" w:type="dxa"/>
+            <w:gridSpan w:val="3"/>
+          </w:tcPr>
+          <w:p>
+            <w:pPr>
+              <w:spacing w:before="60" w:after="60"/>
+              <w:rPr>
+                <w:rFonts w:ascii="Times New Roman" w:hAnsi="Times New Roman" w:cs="Times New Roman"/>
+                <w:sz w:val="20"/>
+                <w:szCs w:val="20"/>
+              </w:rPr>
+            </w:pPr>
+            <w:r>
+              <w:rPr>
+                <w:rFonts w:ascii="Times New Roman" w:hAnsi="Times New Roman" w:cs="Times New Roman"/>
+                <w:sz w:val="20"/>
+                <w:szCs w:val="20"/>
+              </w:rPr>
+              <w:t>FIELD LEVEL TESTING</w:t>
+            </w:r>
+          </w:p>
+        </w:tc>
+      </w:tr>
+      <w:tr>
+        <w:tc>
+          <w:tcPr>
+            <w:cnfStyle w:val="001000000000" w:firstRow="0" w:lastRow="0" w:firstColumn="1" w:lastColumn="0" w:oddVBand="0" w:evenVBand="0" w:oddHBand="0" w:evenHBand="0" w:firstRowFirstColumn="0" w:firstRowLastColumn="0" w:lastRowFirstColumn="0" w:lastRowLastColumn="0"/>
+            <w:tcW w:w="1838" w:type="dxa"/>
+          </w:tcPr>
+          <w:p>
+            <w:pPr>
+              <w:spacing w:before="60" w:after="60"/>
+              <w:rPr>
+                <w:rFonts w:ascii="Times New Roman" w:hAnsi="Times New Roman" w:cs="Times New Roman"/>
+                <w:b w:val="0"/>
+                <w:sz w:val="20"/>
+                <w:szCs w:val="20"/>
+              </w:rPr>
+            </w:pPr>
+            <w:r>
+              <w:rPr>
+                <w:rFonts w:ascii="Times New Roman" w:hAnsi="Times New Roman" w:cs="Times New Roman"/>
+                <w:sz w:val="20"/>
+                <w:szCs w:val="20"/>
+              </w:rPr>
+              <w:t>Field ID</w:t>
+            </w:r>
+          </w:p>
+        </w:tc>
+        <w:tc>
+          <w:tcPr>
+            <w:tcW w:w="2982" w:type="dxa"/>
+          </w:tcPr>
+          <w:p>
+            <w:pPr>
+              <w:spacing w:before="60" w:after="60"/>
+              <w:cnfStyle w:val="000000000000" w:firstRow="0" w:lastRow="0" w:firstColumn="0" w:lastColumn="0" w:oddVBand="0" w:evenVBand="0" w:oddHBand="0" w:evenHBand="0" w:firstRowFirstColumn="0" w:firstRowLastColumn="0" w:lastRowFirstColumn="0" w:lastRowLastColumn="0"/>
+              <w:rPr>
+                <w:rFonts w:ascii="Times New Roman" w:hAnsi="Times New Roman" w:cs="Times New Roman"/>
+                <w:b/>
+                <w:sz w:val="20"/>
+                <w:szCs w:val="20"/>
+              </w:rPr>
+            </w:pPr>
+            <w:r>
+              <w:rPr>
+                <w:rFonts w:ascii="Times New Roman" w:hAnsi="Times New Roman" w:cs="Times New Roman"/>
+                <w:b/>
+                <w:sz w:val="20"/>
+                <w:szCs w:val="20"/>
+              </w:rPr>
+              <w:t>Problem</w:t>
+            </w:r>
+          </w:p>
+        </w:tc>
+        <w:tc>
+          <w:tcPr>
+            <w:tcW w:w="4530" w:type="dxa"/>
+          </w:tcPr>
+          <w:p>
+            <w:pPr>
+              <w:spacing w:before="60" w:after="60"/>
+              <w:cnfStyle w:val="000000000000" w:firstRow="0" w:lastRow="0" w:firstColumn="0" w:lastColumn="0" w:oddVBand="0" w:evenVBand="0" w:oddHBand="0" w:evenHBand="0" w:firstRowFirstColumn="0" w:firstRowLastColumn="0" w:lastRowFirstColumn="0" w:lastRowLastColumn="0"/>
+              <w:rPr>
+                <w:rFonts w:ascii="Times New Roman" w:hAnsi="Times New Roman" w:cs="Times New Roman"/>
+                <w:b/>
+                <w:sz w:val="20"/>
+                <w:szCs w:val="20"/>
+              </w:rPr>
+            </w:pPr>
+            <w:r>
+              <w:rPr>
+                <w:rFonts w:ascii="Times New Roman" w:hAnsi="Times New Roman" w:cs="Times New Roman"/>
+                <w:b/>
+                <w:sz w:val="20"/>
+                <w:szCs w:val="20"/>
+              </w:rPr>
+              <w:t>Improvements Made</w:t>
+            </w:r>
+          </w:p>
+        </w:tc>
+      </w:tr>
+      <w:tr>
+        <w:trPr>
+          <w:cnfStyle w:val="000000100000" w:firstRow="0" w:lastRow="0" w:firstColumn="0" w:lastColumn="0" w:oddVBand="0" w:evenVBand="0" w:oddHBand="1" w:evenHBand="0" w:firstRowFirstColumn="0" w:firstRowLastColumn="0" w:lastRowFirstColumn="0" w:lastRowLastColumn="0"/>
+        </w:trPr>
+        <w:tc>
+          <w:tcPr>
+            <w:cnfStyle w:val="001000000000" w:firstRow="0" w:lastRow="0" w:firstColumn="1" w:lastColumn="0" w:oddVBand="0" w:evenVBand="0" w:oddHBand="0" w:evenHBand="0" w:firstRowFirstColumn="0" w:firstRowLastColumn="0" w:lastRowFirstColumn="0" w:lastRowLastColumn="0"/>
+            <w:tcW w:w="1838" w:type="dxa"/>
+          </w:tcPr>
+          <w:p>
+            <w:pPr>
+              <w:rPr>
+                <w:rFonts w:ascii="Times New Roman" w:hAnsi="Times New Roman" w:cs="Times New Roman"/>
+                <w:sz w:val="20"/>
+                <w:szCs w:val="20"/>
+              </w:rPr>
+            </w:pPr>
+          </w:p>
+        </w:tc>
+        <w:tc>
+          <w:tcPr>
+            <w:tcW w:w="2982" w:type="dxa"/>
+          </w:tcPr>
+          <w:p>
+            <w:pPr>
+              <w:cnfStyle w:val="000000100000" w:firstRow="0" w:lastRow="0" w:firstColumn="0" w:lastColumn="0" w:oddVBand="0" w:evenVBand="0" w:oddHBand="1" w:evenHBand="0" w:firstRowFirstColumn="0" w:firstRowLastColumn="0" w:lastRowFirstColumn="0" w:lastRowLastColumn="0"/>
+              <w:rPr>
+                <w:rFonts w:ascii="Times New Roman" w:hAnsi="Times New Roman" w:cs="Times New Roman"/>
+                <w:sz w:val="20"/>
+                <w:szCs w:val="20"/>
+              </w:rPr>
+            </w:pPr>
+          </w:p>
+        </w:tc>
+        <w:tc>
+          <w:tcPr>
+            <w:tcW w:w="4530" w:type="dxa"/>
+          </w:tcPr>
+          <w:p>
+            <w:pPr>
+              <w:cnfStyle w:val="000000100000" w:firstRow="0" w:lastRow="0" w:firstColumn="0" w:lastColumn="0" w:oddVBand="0" w:evenVBand="0" w:oddHBand="1" w:evenHBand="0" w:firstRowFirstColumn="0" w:firstRowLastColumn="0" w:lastRowFirstColumn="0" w:lastRowLastColumn="0"/>
+              <w:rPr>
+                <w:rFonts w:ascii="Times New Roman" w:hAnsi="Times New Roman" w:cs="Times New Roman"/>
+                <w:sz w:val="20"/>
+                <w:szCs w:val="20"/>
+              </w:rPr>
+            </w:pPr>
+          </w:p>
+        </w:tc>
+      </w:tr>
+      <w:tr>
+        <w:tc>
+          <w:tcPr>
+            <w:cnfStyle w:val="001000000000" w:firstRow="0" w:lastRow="0" w:firstColumn="1" w:lastColumn="0" w:oddVBand="0" w:evenVBand="0" w:oddHBand="0" w:evenHBand="0" w:firstRowFirstColumn="0" w:firstRowLastColumn="0" w:lastRowFirstColumn="0" w:lastRowLastColumn="0"/>
+            <w:tcW w:w="1838" w:type="dxa"/>
+          </w:tcPr>
+          <w:p>
+            <w:pPr>
+              <w:rPr>
+                <w:rFonts w:ascii="Times New Roman" w:hAnsi="Times New Roman" w:cs="Times New Roman"/>
+                <w:sz w:val="20"/>
+                <w:szCs w:val="20"/>
+              </w:rPr>
+            </w:pPr>
+          </w:p>
+        </w:tc>
+        <w:tc>
+          <w:tcPr>
+            <w:tcW w:w="2982" w:type="dxa"/>
+          </w:tcPr>
+          <w:p>
+            <w:pPr>
+              <w:cnfStyle w:val="000000000000" w:firstRow="0" w:lastRow="0" w:firstColumn="0" w:lastColumn="0" w:oddVBand="0" w:evenVBand="0" w:oddHBand="0" w:evenHBand="0" w:firstRowFirstColumn="0" w:firstRowLastColumn="0" w:lastRowFirstColumn="0" w:lastRowLastColumn="0"/>
+              <w:rPr>
+                <w:rFonts w:ascii="Times New Roman" w:hAnsi="Times New Roman" w:cs="Times New Roman"/>
+                <w:sz w:val="20"/>
+                <w:szCs w:val="20"/>
+              </w:rPr>
+            </w:pPr>
+          </w:p>
+        </w:tc>
+        <w:tc>
+          <w:tcPr>
+            <w:tcW w:w="4530" w:type="dxa"/>
+          </w:tcPr>
+          <w:p>
+            <w:pPr>
+              <w:cnfStyle w:val="000000000000" w:firstRow="0" w:lastRow="0" w:firstColumn="0" w:lastColumn="0" w:oddVBand="0" w:evenVBand="0" w:oddHBand="0" w:evenHBand="0" w:firstRowFirstColumn="0" w:firstRowLastColumn="0" w:lastRowFirstColumn="0" w:lastRowLastColumn="0"/>
+              <w:rPr>
+                <w:rFonts w:ascii="Times New Roman" w:hAnsi="Times New Roman" w:cs="Times New Roman"/>
+                <w:sz w:val="20"/>
+                <w:szCs w:val="20"/>
+              </w:rPr>
+            </w:pPr>
+          </w:p>
+        </w:tc>
+      </w:tr>
+      <w:tr>
+        <w:trPr>
+          <w:cnfStyle w:val="000000100000" w:firstRow="0" w:lastRow="0" w:firstColumn="0" w:lastColumn="0" w:oddVBand="0" w:evenVBand="0" w:oddHBand="1" w:evenHBand="0" w:firstRowFirstColumn="0" w:firstRowLastColumn="0" w:lastRowFirstColumn="0" w:lastRowLastColumn="0"/>
+        </w:trPr>
+        <w:tc>
+          <w:tcPr>
+            <w:cnfStyle w:val="001000000000" w:firstRow="0" w:lastRow="0" w:firstColumn="1" w:lastColumn="0" w:oddVBand="0" w:evenVBand="0" w:oddHBand="0" w:evenHBand="0" w:firstRowFirstColumn="0" w:firstRowLastColumn="0" w:lastRowFirstColumn="0" w:lastRowLastColumn="0"/>
+            <w:tcW w:w="9350" w:type="dxa"/>
+            <w:gridSpan w:val="3"/>
+          </w:tcPr>
+          <w:p>
+            <w:pPr>
+              <w:spacing w:before="60" w:after="60"/>
+              <w:rPr>
+                <w:rFonts w:ascii="Times New Roman" w:hAnsi="Times New Roman" w:cs="Times New Roman"/>
+                <w:sz w:val="20"/>
+                <w:szCs w:val="20"/>
+              </w:rPr>
+            </w:pPr>
+            <w:r>
+              <w:rPr>
+                <w:rFonts w:ascii="Times New Roman" w:hAnsi="Times New Roman" w:cs="Times New Roman"/>
+                <w:sz w:val="20"/>
+                <w:szCs w:val="20"/>
+              </w:rPr>
+              <w:t>FORM LEVEL TESTING</w:t>
+            </w:r>
+          </w:p>
+        </w:tc>
+      </w:tr>
+      <w:tr>
+        <w:tc>
+          <w:tcPr>
+            <w:cnfStyle w:val="001000000000" w:firstRow="0" w:lastRow="0" w:firstColumn="1" w:lastColumn="0" w:oddVBand="0" w:evenVBand="0" w:oddHBand="0" w:evenHBand="0" w:firstRowFirstColumn="0" w:firstRowLastColumn="0" w:lastRowFirstColumn="0" w:lastRowLastColumn="0"/>
+            <w:tcW w:w="1838" w:type="dxa"/>
+          </w:tcPr>
+          <w:p>
+            <w:pPr>
+              <w:rPr>
+                <w:rFonts w:ascii="Times New Roman" w:hAnsi="Times New Roman" w:cs="Times New Roman"/>
+                <w:sz w:val="20"/>
+                <w:szCs w:val="20"/>
+              </w:rPr>
+            </w:pPr>
+            <w:r>
+              <w:rPr>
+                <w:rFonts w:ascii="Times New Roman" w:hAnsi="Times New Roman" w:cs="Times New Roman"/>
+                <w:sz w:val="20"/>
+                <w:szCs w:val="20"/>
+              </w:rPr>
+              <w:t>Form Flow</w:t>
+            </w:r>
+          </w:p>
+        </w:tc>
+        <w:tc>
+          <w:tcPr>
+            <w:tcW w:w="2982" w:type="dxa"/>
+          </w:tcPr>
+          <w:p>
+            <w:pPr>
+              <w:cnfStyle w:val="000000000000" w:firstRow="0" w:lastRow="0" w:firstColumn="0" w:lastColumn="0" w:oddVBand="0" w:evenVBand="0" w:oddHBand="0" w:evenHBand="0" w:firstRowFirstColumn="0" w:firstRowLastColumn="0" w:lastRowFirstColumn="0" w:lastRowLastColumn="0"/>
+              <w:rPr>
+                <w:rFonts w:ascii="Times New Roman" w:hAnsi="Times New Roman" w:cs="Times New Roman"/>
+                <w:b/>
+                <w:sz w:val="20"/>
+                <w:szCs w:val="20"/>
+              </w:rPr>
+            </w:pPr>
+            <w:r>
+              <w:rPr>
+                <w:rFonts w:ascii="Times New Roman" w:hAnsi="Times New Roman" w:cs="Times New Roman"/>
+                <w:b/>
+                <w:sz w:val="20"/>
+                <w:szCs w:val="20"/>
+              </w:rPr>
+              <w:t>Problem</w:t>
+            </w:r>
+          </w:p>
+        </w:tc>
+        <w:tc>
+          <w:tcPr>
+            <w:tcW w:w="4530" w:type="dxa"/>
+          </w:tcPr>
+          <w:p>
+            <w:pPr>
+              <w:cnfStyle w:val="000000000000" w:firstRow="0" w:lastRow="0" w:firstColumn="0" w:lastColumn="0" w:oddVBand="0" w:evenVBand="0" w:oddHBand="0" w:evenHBand="0" w:firstRowFirstColumn="0" w:firstRowLastColumn="0" w:lastRowFirstColumn="0" w:lastRowLastColumn="0"/>
+              <w:rPr>
+                <w:rFonts w:ascii="Times New Roman" w:hAnsi="Times New Roman" w:cs="Times New Roman"/>
+                <w:b/>
+                <w:sz w:val="20"/>
+                <w:szCs w:val="20"/>
+              </w:rPr>
+            </w:pPr>
+            <w:r>
+              <w:rPr>
+                <w:rFonts w:ascii="Times New Roman" w:hAnsi="Times New Roman" w:cs="Times New Roman"/>
+                <w:b/>
+                <w:sz w:val="20"/>
+                <w:szCs w:val="20"/>
+              </w:rPr>
+              <w:t>Improvements Made</w:t>
+            </w:r>
+          </w:p>
+        </w:tc>
+      </w:tr>
+      <w:tr>
+        <w:trPr>
+          <w:cnfStyle w:val="000000100000" w:firstRow="0" w:lastRow="0" w:firstColumn="0" w:lastColumn="0" w:oddVBand="0" w:evenVBand="0" w:oddHBand="1" w:evenHBand="0" w:firstRowFirstColumn="0" w:firstRowLastColumn="0" w:lastRowFirstColumn="0" w:lastRowLastColumn="0"/>
+        </w:trPr>
+        <w:tc>
+          <w:tcPr>
+            <w:cnfStyle w:val="001000000000" w:firstRow="0" w:lastRow="0" w:firstColumn="1" w:lastColumn="0" w:oddVBand="0" w:evenVBand="0" w:oddHBand="0" w:evenHBand="0" w:firstRowFirstColumn="0" w:firstRowLastColumn="0" w:lastRowFirstColumn="0" w:lastRowLastColumn="0"/>
+            <w:tcW w:w="1838" w:type="dxa"/>
+          </w:tcPr>
+          <w:p>
+            <w:pPr>
+              <w:rPr>
+                <w:rFonts w:ascii="Times New Roman" w:hAnsi="Times New Roman" w:cs="Times New Roman"/>
+                <w:sz w:val="20"/>
+                <w:szCs w:val="20"/>
+              </w:rPr>
+            </w:pPr>
+          </w:p>
+        </w:tc>
+        <w:tc>
+          <w:tcPr>
+            <w:tcW w:w="2982" w:type="dxa"/>
+          </w:tcPr>
+          <w:p>
+            <w:pPr>
+              <w:cnfStyle w:val="000000100000" w:firstRow="0" w:lastRow="0" w:firstColumn="0" w:lastColumn="0" w:oddVBand="0" w:evenVBand="0" w:oddHBand="1" w:evenHBand="0" w:firstRowFirstColumn="0" w:firstRowLastColumn="0" w:lastRowFirstColumn="0" w:lastRowLastColumn="0"/>
+              <w:rPr>
+                <w:rFonts w:ascii="Times New Roman" w:hAnsi="Times New Roman" w:cs="Times New Roman"/>
+                <w:sz w:val="20"/>
+                <w:szCs w:val="20"/>
+              </w:rPr>
+            </w:pPr>
+          </w:p>
+        </w:tc>
+        <w:tc>
+          <w:tcPr>
+            <w:tcW w:w="4530" w:type="dxa"/>
+          </w:tcPr>
+          <w:p>
+            <w:pPr>
+              <w:cnfStyle w:val="000000100000" w:firstRow="0" w:lastRow="0" w:firstColumn="0" w:lastColumn="0" w:oddVBand="0" w:evenVBand="0" w:oddHBand="1" w:evenHBand="0" w:firstRowFirstColumn="0" w:firstRowLastColumn="0" w:lastRowFirstColumn="0" w:lastRowLastColumn="0"/>
+              <w:rPr>
+                <w:rFonts w:ascii="Times New Roman" w:hAnsi="Times New Roman" w:cs="Times New Roman"/>
+                <w:sz w:val="20"/>
+                <w:szCs w:val="20"/>
+              </w:rPr>
+            </w:pPr>
+          </w:p>
+        </w:tc>
+      </w:tr>
+      <w:tr>
+        <w:tc>
+          <w:tcPr>
+            <w:cnfStyle w:val="001000000000" w:firstRow="0" w:lastRow="0" w:firstColumn="1" w:lastColumn="0" w:oddVBand="0" w:evenVBand="0" w:oddHBand="0" w:evenHBand="0" w:firstRowFirstColumn="0" w:firstRowLastColumn="0" w:lastRowFirstColumn="0" w:lastRowLastColumn="0"/>
+            <w:tcW w:w="1838" w:type="dxa"/>
+          </w:tcPr>
+          <w:p>
+            <w:pPr>
+              <w:rPr>
+                <w:rFonts w:ascii="Times New Roman" w:hAnsi="Times New Roman" w:cs="Times New Roman"/>
+                <w:sz w:val="20"/>
+                <w:szCs w:val="20"/>
+              </w:rPr>
+            </w:pPr>
+          </w:p>
+        </w:tc>
+        <w:tc>
+          <w:tcPr>
+            <w:tcW w:w="2982" w:type="dxa"/>
+          </w:tcPr>
+          <w:p>
+            <w:pPr>
+              <w:cnfStyle w:val="000000000000" w:firstRow="0" w:lastRow="0" w:firstColumn="0" w:lastColumn="0" w:oddVBand="0" w:evenVBand="0" w:oddHBand="0" w:evenHBand="0" w:firstRowFirstColumn="0" w:firstRowLastColumn="0" w:lastRowFirstColumn="0" w:lastRowLastColumn="0"/>
+              <w:rPr>
+                <w:rFonts w:ascii="Times New Roman" w:hAnsi="Times New Roman" w:cs="Times New Roman"/>
+                <w:sz w:val="20"/>
+                <w:szCs w:val="20"/>
+              </w:rPr>
+            </w:pPr>
+          </w:p>
+        </w:tc>
+        <w:tc>
+          <w:tcPr>
+            <w:tcW w:w="4530" w:type="dxa"/>
+          </w:tcPr>
+          <w:p>
+            <w:pPr>
+              <w:cnfStyle w:val="000000000000" w:firstRow="0" w:lastRow="0" w:firstColumn="0" w:lastColumn="0" w:oddVBand="0" w:evenVBand="0" w:oddHBand="0" w:evenHBand="0" w:firstRowFirstColumn="0" w:firstRowLastColumn="0" w:lastRowFirstColumn="0" w:lastRowLastColumn="0"/>
+              <w:rPr>
+                <w:rFonts w:ascii="Times New Roman" w:hAnsi="Times New Roman" w:cs="Times New Roman"/>
+                <w:sz w:val="20"/>
+                <w:szCs w:val="20"/>
+              </w:rPr>
+            </w:pPr>
+          </w:p>
+        </w:tc>
+      </w:tr>
+    </w:tbl>
+    <w:p>
+      <w:pPr>
+        <w:rPr>
+          <w:sz w:val="20"/>
+          <w:szCs w:val="20"/>
+        </w:rPr>
+      </w:pPr>
+    </w:p>
+    <w:p>
+      <w:pPr>
+        <w:rPr>
+          <w:sz w:val="20"/>
+          <w:szCs w:val="20"/>
+        </w:rPr>
+      </w:pPr>
+      <w:r>
+        <w:rPr>
+          <w:rStyle w:val="fontstyle01"/>
+        </w:rPr>
+        <w:t>- Include the following in this milestone document:</w:t>
+      </w:r>
+      <w:r>
+        <w:rPr>
+          <w:rFonts w:ascii="Calibri" w:hAnsi="Calibri" w:cs="Calibri"/>
+          <w:color w:val="000000"/>
+          <w:sz w:val="22"/>
+          <w:szCs w:val="22"/>
+        </w:rPr>
+        <w:br/>
+      </w:r>
+      <w:r>
+        <w:rPr>
+          <w:rStyle w:val="fontstyle21"/>
+        </w:rPr>
+        <w:t xml:space="preserve">o </w:t>
+      </w:r>
+      <w:r>
+        <w:rPr>
+          <w:rStyle w:val="fontstyle01"/>
+        </w:rPr>
+        <w:t>URL where all work completed so far can be viewed</w:t>
+      </w:r>
+      <w:r>
+        <w:rPr>
+          <w:rFonts w:ascii="Calibri" w:hAnsi="Calibri" w:cs="Calibri"/>
+          <w:color w:val="000000"/>
+          <w:sz w:val="22"/>
+          <w:szCs w:val="22"/>
+        </w:rPr>
+        <w:br/>
+      </w:r>
+      <w:r>
+        <w:rPr>
+          <w:rStyle w:val="fontstyle21"/>
+        </w:rPr>
+        <w:t xml:space="preserve">o </w:t>
+      </w:r>
+      <w:r>
+        <w:rPr>
+          <w:rStyle w:val="fontstyle01"/>
+        </w:rPr>
+        <w:t>List of items completed for this milestone</w:t>
+      </w:r>
+      <w:r>
+        <w:rPr>
+          <w:rFonts w:ascii="Calibri" w:hAnsi="Calibri" w:cs="Calibri"/>
+          <w:color w:val="000000"/>
+          <w:sz w:val="22"/>
+          <w:szCs w:val="22"/>
+        </w:rPr>
+        <w:br/>
+      </w:r>
+      <w:r>
+        <w:rPr>
+          <w:rStyle w:val="fontstyle21"/>
+        </w:rPr>
+        <w:t xml:space="preserve">o </w:t>
+      </w:r>
+      <w:r>
+        <w:rPr>
+          <w:rStyle w:val="fontstyle01"/>
+        </w:rPr>
+        <w:t>2 tables: validation requirements and testing</w:t>
+      </w:r>
+      <w:r>
+        <w:rPr>
+          <w:rFonts w:ascii="Calibri" w:hAnsi="Calibri" w:cs="Calibri"/>
+          <w:color w:val="000000"/>
+          <w:sz w:val="22"/>
+          <w:szCs w:val="22"/>
+        </w:rPr>
+        <w:br/>
+      </w:r>
+      <w:r>
+        <w:rPr>
+          <w:rStyle w:val="fontstyle21"/>
+        </w:rPr>
+        <w:t xml:space="preserve">o </w:t>
+      </w:r>
+      <w:r>
+        <w:rPr>
+          <w:rStyle w:val="fontstyle01"/>
+        </w:rPr>
+        <w:t>Any additional work on top of what’s required for this milestone, if any</w:t>
+      </w:r>
+      <w:r>
+        <w:rPr>
+          <w:rFonts w:ascii="Calibri" w:hAnsi="Calibri" w:cs="Calibri"/>
+          <w:color w:val="000000"/>
+          <w:sz w:val="22"/>
+          <w:szCs w:val="22"/>
+        </w:rPr>
+        <w:br/>
+      </w:r>
+      <w:r>
+        <w:rPr>
+          <w:rStyle w:val="fontstyle21"/>
+        </w:rPr>
+        <w:t xml:space="preserve">o </w:t>
+      </w:r>
+      <w:r>
+        <w:rPr>
+          <w:rStyle w:val="fontstyle01"/>
+        </w:rPr>
+        <w:t>Key issues, including those outstanding, that was encountered</w:t>
+      </w:r>
+      <w:bookmarkStart w:id="0" w:name="_GoBack"/>
+      <w:bookmarkEnd w:id="0"/>
     </w:p>
     <w:sectPr>
       <w:pgSz w:w="12240" w:h="15840"/>
@@ -6969,6 +8949,36 @@
       <w:contextualSpacing/>
     </w:pPr>
   </w:style>
+  <w:style w:type="character" w:customStyle="1" w:styleId="fontstyle01">
+    <w:name w:val="fontstyle01"/>
+    <w:basedOn w:val="DefaultParagraphFont"/>
+    <w:rsid w:val="002E39AF"/>
+    <w:rPr>
+      <w:rFonts w:ascii="Calibri" w:hAnsi="Calibri" w:cs="Calibri" w:hint="default"/>
+      <w:b w:val="0"/>
+      <w:bCs w:val="0"/>
+      <w:i w:val="0"/>
+      <w:iCs w:val="0"/>
+      <w:color w:val="000000"/>
+      <w:sz w:val="22"/>
+      <w:szCs w:val="22"/>
+    </w:rPr>
+  </w:style>
+  <w:style w:type="character" w:customStyle="1" w:styleId="fontstyle21">
+    <w:name w:val="fontstyle21"/>
+    <w:basedOn w:val="DefaultParagraphFont"/>
+    <w:rsid w:val="002E39AF"/>
+    <w:rPr>
+      <w:rFonts w:ascii="CourierNewPSMT" w:hAnsi="CourierNewPSMT" w:hint="default"/>
+      <w:b w:val="0"/>
+      <w:bCs w:val="0"/>
+      <w:i w:val="0"/>
+      <w:iCs w:val="0"/>
+      <w:color w:val="000000"/>
+      <w:sz w:val="22"/>
+      <w:szCs w:val="22"/>
+    </w:rPr>
+  </w:style>
 </w:styles>
 </file>
 

</xml_diff>